<commit_message>
Actualizacion parte Libertad doc word
</commit_message>
<xml_diff>
--- a/AE-3_XSLT_y_XPATH.docx
+++ b/AE-3_XSLT_y_XPATH.docx
@@ -1,6 +1,6 @@
 
 <file path=word/document.xml><?xml version="1.0" encoding="utf-8"?>
-<w:document xmlns:ve="http://schemas.openxmlformats.org/markup-compatibility/2006" xmlns:o="urn:schemas-microsoft-com:office:office" xmlns:r="http://schemas.openxmlformats.org/officeDocument/2006/relationships" xmlns:m="http://schemas.openxmlformats.org/officeDocument/2006/math" xmlns:v="urn:schemas-microsoft-com:vml" xmlns:wp="http://schemas.openxmlformats.org/drawingml/2006/wordprocessingDrawing" xmlns:w10="urn:schemas-microsoft-com:office:word" xmlns:w="http://schemas.openxmlformats.org/wordprocessingml/2006/main" xmlns:wne="http://schemas.microsoft.com/office/word/2006/wordml">
+<w:document xmlns:wpc="http://schemas.microsoft.com/office/word/2010/wordprocessingCanvas" xmlns:cx="http://schemas.microsoft.com/office/drawing/2014/chartex" xmlns:cx1="http://schemas.microsoft.com/office/drawing/2015/9/8/chartex" xmlns:cx2="http://schemas.microsoft.com/office/drawing/2015/10/21/chartex" xmlns:cx3="http://schemas.microsoft.com/office/drawing/2016/5/9/chartex" xmlns:cx4="http://schemas.microsoft.com/office/drawing/2016/5/10/chartex" xmlns:cx5="http://schemas.microsoft.com/office/drawing/2016/5/11/chartex" xmlns:cx6="http://schemas.microsoft.com/office/drawing/2016/5/12/chartex" xmlns:cx7="http://schemas.microsoft.com/office/drawing/2016/5/13/chartex" xmlns:cx8="http://schemas.microsoft.com/office/drawing/2016/5/14/chartex" xmlns:mc="http://schemas.openxmlformats.org/markup-compatibility/2006" xmlns:aink="http://schemas.microsoft.com/office/drawing/2016/ink" xmlns:am3d="http://schemas.microsoft.com/office/drawing/2017/model3d" xmlns:o="urn:schemas-microsoft-com:office:office" xmlns:oel="http://schemas.microsoft.com/office/2019/extlst" xmlns:r="http://schemas.openxmlformats.org/officeDocument/2006/relationships" xmlns:m="http://schemas.openxmlformats.org/officeDocument/2006/math" xmlns:v="urn:schemas-microsoft-com:vml" xmlns:wp14="http://schemas.microsoft.com/office/word/2010/wordprocessingDrawing" xmlns:wp="http://schemas.openxmlformats.org/drawingml/2006/wordprocessingDrawing" xmlns:w10="urn:schemas-microsoft-com:office:word" xmlns:w="http://schemas.openxmlformats.org/wordprocessingml/2006/main" xmlns:w14="http://schemas.microsoft.com/office/word/2010/wordml" xmlns:w15="http://schemas.microsoft.com/office/word/2012/wordml" xmlns:w16cex="http://schemas.microsoft.com/office/word/2018/wordml/cex" xmlns:w16cid="http://schemas.microsoft.com/office/word/2016/wordml/cid" xmlns:w16="http://schemas.microsoft.com/office/word/2018/wordml" xmlns:w16du="http://schemas.microsoft.com/office/word/2023/wordml/word16du" xmlns:w16sdtdh="http://schemas.microsoft.com/office/word/2020/wordml/sdtdatahash" xmlns:w16se="http://schemas.microsoft.com/office/word/2015/wordml/symex" xmlns:wpg="http://schemas.microsoft.com/office/word/2010/wordprocessingGroup" xmlns:wpi="http://schemas.microsoft.com/office/word/2010/wordprocessingInk" xmlns:wne="http://schemas.microsoft.com/office/word/2006/wordml" xmlns:wps="http://schemas.microsoft.com/office/word/2010/wordprocessingShape" mc:Ignorable="w14 w15 w16se w16cid w16 w16cex w16sdtdh wp14">
   <w:body>
     <w:sdt>
       <w:sdtPr>
@@ -16,40 +16,232 @@
             <w:rPr>
               <w:noProof/>
             </w:rPr>
-            <w:pict>
-              <v:rect id="Rectángulo 16" o:spid="_x0000_s1026" style="position:absolute;margin-left:0;margin-top:0;width:422.3pt;height:760.1pt;z-index:251659264;visibility:visible;mso-width-percent:690;mso-height-percent:960;mso-left-percent:20;mso-top-percent:20;mso-position-horizontal-relative:page;mso-position-vertical-relative:page;mso-width-percent:690;mso-height-percent:960;mso-left-percent:20;mso-top-percent:20;v-text-anchor:middle" o:gfxdata="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" fillcolor="#4472c4 [3204]" stroked="f">
-                <v:textbox inset="21.6pt,1in,21.6pt">
-                  <w:txbxContent>
-                    <w:sdt>
-                      <w:sdtPr>
-                        <w:rPr>
-                          <w:rFonts w:ascii="Lato" w:eastAsia="Times New Roman" w:hAnsi="Lato" w:cs="Times New Roman"/>
-                          <w:b/>
-                          <w:color w:val="5B9BD5" w:themeColor="accent5"/>
-                          <w:spacing w:val="0"/>
-                          <w:kern w:val="36"/>
-                          <w:sz w:val="100"/>
-                          <w:szCs w:val="100"/>
-                        </w:rPr>
-                        <w:alias w:val="Título"/>
-                        <w:id w:val="-1275550102"/>
-                        <w:dataBinding w:prefixMappings="xmlns:ns0='http://schemas.openxmlformats.org/package/2006/metadata/core-properties' xmlns:ns1='http://purl.org/dc/elements/1.1/'" w:xpath="/ns0:coreProperties[1]/ns1:title[1]" w:storeItemID="{6C3C8BC8-F283-45AE-878A-BAB7291924A1}"/>
-                        <w:text/>
-                      </w:sdtPr>
-                      <w:sdtContent>
-                        <w:p>
-                          <w:pPr>
-                            <w:pStyle w:val="Ttulo"/>
-                            <w:jc w:val="right"/>
-                            <w:rPr>
-                              <w:b/>
-                              <w:color w:val="5B9BD5" w:themeColor="accent5"/>
-                              <w:spacing w:val="0"/>
-                              <w:sz w:val="120"/>
-                              <w:szCs w:val="120"/>
-                            </w:rPr>
-                          </w:pPr>
-                          <w:r>
+            <mc:AlternateContent>
+              <mc:Choice Requires="wps">
+                <w:drawing>
+                  <wp:anchor distT="0" distB="0" distL="114300" distR="114300" simplePos="0" relativeHeight="251659264" behindDoc="0" locked="0" layoutInCell="1" allowOverlap="1" wp14:anchorId="0920B300" wp14:editId="4DFA9879">
+                    <wp:simplePos x="0" y="0"/>
+                    <mc:AlternateContent>
+                      <mc:Choice Requires="wp14">
+                        <wp:positionH relativeFrom="page">
+                          <wp14:pctPosHOffset>2000</wp14:pctPosHOffset>
+                        </wp:positionH>
+                      </mc:Choice>
+                      <mc:Fallback>
+                        <wp:positionH relativeFrom="page">
+                          <wp:posOffset>151130</wp:posOffset>
+                        </wp:positionH>
+                      </mc:Fallback>
+                    </mc:AlternateContent>
+                    <mc:AlternateContent>
+                      <mc:Choice Requires="wp14">
+                        <wp:positionV relativeFrom="page">
+                          <wp14:pctPosVOffset>2000</wp14:pctPosVOffset>
+                        </wp:positionV>
+                      </mc:Choice>
+                      <mc:Fallback>
+                        <wp:positionV relativeFrom="page">
+                          <wp:posOffset>213360</wp:posOffset>
+                        </wp:positionV>
+                      </mc:Fallback>
+                    </mc:AlternateContent>
+                    <wp:extent cx="5363210" cy="9653270"/>
+                    <wp:effectExtent l="0" t="0" r="8890" b="2540"/>
+                    <wp:wrapNone/>
+                    <wp:docPr id="471" name="Rectángulo 16"/>
+                    <wp:cNvGraphicFramePr>
+                      <a:graphicFrameLocks xmlns:a="http://schemas.openxmlformats.org/drawingml/2006/main"/>
+                    </wp:cNvGraphicFramePr>
+                    <a:graphic xmlns:a="http://schemas.openxmlformats.org/drawingml/2006/main">
+                      <a:graphicData uri="http://schemas.microsoft.com/office/word/2010/wordprocessingShape">
+                        <wps:wsp>
+                          <wps:cNvSpPr>
+                            <a:spLocks/>
+                          </wps:cNvSpPr>
+                          <wps:spPr bwMode="auto">
+                            <a:xfrm>
+                              <a:off x="0" y="0"/>
+                              <a:ext cx="5363210" cy="9653270"/>
+                            </a:xfrm>
+                            <a:prstGeom prst="rect">
+                              <a:avLst/>
+                            </a:prstGeom>
+                            <a:solidFill>
+                              <a:schemeClr val="accent1"/>
+                            </a:solidFill>
+                            <a:ln>
+                              <a:noFill/>
+                            </a:ln>
+                          </wps:spPr>
+                          <wps:txbx>
+                            <w:txbxContent>
+                              <w:sdt>
+                                <w:sdtPr>
+                                  <w:rPr>
+                                    <w:rFonts w:ascii="Lato" w:eastAsia="Times New Roman" w:hAnsi="Lato" w:cs="Times New Roman"/>
+                                    <w:b/>
+                                    <w:color w:val="5B9BD5" w:themeColor="accent5"/>
+                                    <w:spacing w:val="0"/>
+                                    <w:kern w:val="36"/>
+                                    <w:sz w:val="100"/>
+                                    <w:szCs w:val="100"/>
+                                    <w14:shadow w14:blurRad="12700" w14:dist="38100" w14:dir="2700000" w14:sx="100000" w14:sy="100000" w14:kx="0" w14:ky="0" w14:algn="tl">
+                                      <w14:schemeClr w14:val="accent5">
+                                        <w14:lumMod w14:val="60000"/>
+                                        <w14:lumOff w14:val="40000"/>
+                                      </w14:schemeClr>
+                                    </w14:shadow>
+                                    <w14:textOutline w14:w="9525" w14:cap="flat" w14:cmpd="sng" w14:algn="ctr">
+                                      <w14:solidFill>
+                                        <w14:schemeClr w14:val="bg1"/>
+                                      </w14:solidFill>
+                                      <w14:prstDash w14:val="solid"/>
+                                      <w14:round/>
+                                    </w14:textOutline>
+                                  </w:rPr>
+                                  <w:alias w:val="Título"/>
+                                  <w:id w:val="-1275550102"/>
+                                  <w:dataBinding w:prefixMappings="xmlns:ns0='http://schemas.openxmlformats.org/package/2006/metadata/core-properties' xmlns:ns1='http://purl.org/dc/elements/1.1/'" w:xpath="/ns0:coreProperties[1]/ns1:title[1]" w:storeItemID="{6C3C8BC8-F283-45AE-878A-BAB7291924A1}"/>
+                                  <w:text/>
+                                </w:sdtPr>
+                                <w:sdtContent>
+                                  <w:p>
+                                    <w:pPr>
+                                      <w:pStyle w:val="Ttulo"/>
+                                      <w:jc w:val="right"/>
+                                      <w:rPr>
+                                        <w:b/>
+                                        <w:color w:val="5B9BD5" w:themeColor="accent5"/>
+                                        <w:spacing w:val="0"/>
+                                        <w:sz w:val="120"/>
+                                        <w:szCs w:val="120"/>
+                                        <w14:shadow w14:blurRad="12700" w14:dist="38100" w14:dir="2700000" w14:sx="100000" w14:sy="100000" w14:kx="0" w14:ky="0" w14:algn="tl">
+                                          <w14:schemeClr w14:val="accent5">
+                                            <w14:lumMod w14:val="60000"/>
+                                            <w14:lumOff w14:val="40000"/>
+                                          </w14:schemeClr>
+                                        </w14:shadow>
+                                        <w14:textOutline w14:w="9525" w14:cap="flat" w14:cmpd="sng" w14:algn="ctr">
+                                          <w14:solidFill>
+                                            <w14:schemeClr w14:val="bg1"/>
+                                          </w14:solidFill>
+                                          <w14:prstDash w14:val="solid"/>
+                                          <w14:round/>
+                                        </w14:textOutline>
+                                      </w:rPr>
+                                    </w:pPr>
+                                    <w:r>
+                                      <w:rPr>
+                                        <w:rFonts w:ascii="Lato" w:eastAsia="Times New Roman" w:hAnsi="Lato" w:cs="Times New Roman"/>
+                                        <w:b/>
+                                        <w:color w:val="5B9BD5" w:themeColor="accent5"/>
+                                        <w:spacing w:val="0"/>
+                                        <w:kern w:val="36"/>
+                                        <w:sz w:val="100"/>
+                                        <w:szCs w:val="100"/>
+                                        <w14:shadow w14:blurRad="12700" w14:dist="38100" w14:dir="2700000" w14:sx="100000" w14:sy="100000" w14:kx="0" w14:ky="0" w14:algn="tl">
+                                          <w14:schemeClr w14:val="accent5">
+                                            <w14:lumMod w14:val="60000"/>
+                                            <w14:lumOff w14:val="40000"/>
+                                          </w14:schemeClr>
+                                        </w14:shadow>
+                                        <w14:textOutline w14:w="9525" w14:cap="flat" w14:cmpd="sng" w14:algn="ctr">
+                                          <w14:solidFill>
+                                            <w14:schemeClr w14:val="bg1"/>
+                                          </w14:solidFill>
+                                          <w14:prstDash w14:val="solid"/>
+                                          <w14:round/>
+                                        </w14:textOutline>
+                                      </w:rPr>
+                                      <w:t>AE-3. XSLT y XPATH</w:t>
+                                    </w:r>
+                                  </w:p>
+                                </w:sdtContent>
+                              </w:sdt>
+                              <w:p>
+                                <w:pPr>
+                                  <w:spacing w:before="240"/>
+                                  <w:ind w:left="720"/>
+                                  <w:jc w:val="right"/>
+                                  <w:rPr>
+                                    <w:color w:val="FFFFFF" w:themeColor="background1"/>
+                                  </w:rPr>
+                                </w:pPr>
+                              </w:p>
+                              <w:sdt>
+                                <w:sdtPr>
+                                  <w:rPr>
+                                    <w:b/>
+                                    <w:bCs/>
+                                    <w:caps/>
+                                    <w:color w:val="FFFFFF" w:themeColor="background1"/>
+                                    <w:sz w:val="28"/>
+                                    <w:szCs w:val="28"/>
+                                  </w:rPr>
+                                  <w:alias w:val="Descripción breve"/>
+                                  <w:id w:val="-1812170092"/>
+                                  <w:dataBinding w:prefixMappings="xmlns:ns0='http://schemas.microsoft.com/office/2006/coverPageProps'" w:xpath="/ns0:CoverPageProperties[1]/ns0:Abstract[1]" w:storeItemID="{55AF091B-3C7A-41E3-B477-F2FDAA23CFDA}"/>
+                                  <w:text/>
+                                </w:sdtPr>
+                                <w:sdtContent>
+                                  <w:p>
+                                    <w:pPr>
+                                      <w:spacing w:before="240" w:line="360" w:lineRule="auto"/>
+                                      <w:ind w:left="1008"/>
+                                      <w:jc w:val="center"/>
+                                      <w:rPr>
+                                        <w:color w:val="FFFFFF" w:themeColor="background1"/>
+                                      </w:rPr>
+                                    </w:pPr>
+                                    <w:r>
+                                      <w:rPr>
+                                        <w:b/>
+                                        <w:bCs/>
+                                        <w:caps/>
+                                        <w:color w:val="FFFFFF" w:themeColor="background1"/>
+                                        <w:sz w:val="28"/>
+                                        <w:szCs w:val="28"/>
+                                      </w:rPr>
+                                      <w:t>Grupo 5</w:t>
+                                    </w:r>
+                                    <w:r>
+                                      <w:rPr>
+                                        <w:b/>
+                                        <w:bCs/>
+                                        <w:caps/>
+                                        <w:color w:val="FFFFFF" w:themeColor="background1"/>
+                                        <w:sz w:val="28"/>
+                                        <w:szCs w:val="28"/>
+                                      </w:rPr>
+                                      <w:t>:                                                                                              Fernández Mateu, Maria Antònia                                                                   Gamarra La Rosa, Libertad                                                                            Prieto Herrera, Gabriela                                                                            Quiceno Laverde, Cristian David</w:t>
+                                    </w:r>
+                                  </w:p>
+                                </w:sdtContent>
+                              </w:sdt>
+                            </w:txbxContent>
+                          </wps:txbx>
+                          <wps:bodyPr rot="0" vert="horz" wrap="square" lIns="274320" tIns="914400" rIns="274320" bIns="45720" anchor="ctr" anchorCtr="0" upright="1">
+                            <a:noAutofit/>
+                          </wps:bodyPr>
+                        </wps:wsp>
+                      </a:graphicData>
+                    </a:graphic>
+                    <wp14:sizeRelH relativeFrom="page">
+                      <wp14:pctWidth>69000</wp14:pctWidth>
+                    </wp14:sizeRelH>
+                    <wp14:sizeRelV relativeFrom="page">
+                      <wp14:pctHeight>96000</wp14:pctHeight>
+                    </wp14:sizeRelV>
+                  </wp:anchor>
+                </w:drawing>
+              </mc:Choice>
+              <mc:Fallback>
+                <w:pict>
+                  <v:rect w14:anchorId="0920B300" id="Rectángulo 16" o:spid="_x0000_s1026" style="position:absolute;margin-left:0;margin-top:0;width:422.3pt;height:760.1pt;z-index:251659264;visibility:visible;mso-wrap-style:square;mso-width-percent:690;mso-height-percent:960;mso-left-percent:20;mso-top-percent:20;mso-wrap-distance-left:9pt;mso-wrap-distance-top:0;mso-wrap-distance-right:9pt;mso-wrap-distance-bottom:0;mso-position-horizontal-relative:page;mso-position-vertical-relative:page;mso-width-percent:690;mso-height-percent:960;mso-left-percent:20;mso-top-percent:20;mso-width-relative:page;mso-height-relative:page;v-text-anchor:middle" o:gfxdata="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" fillcolor="#4472c4 [3204]" stroked="f">
+                    <v:textbox inset="21.6pt,1in,21.6pt">
+                      <w:txbxContent>
+                        <w:sdt>
+                          <w:sdtPr>
                             <w:rPr>
                               <w:rFonts w:ascii="Lato" w:eastAsia="Times New Roman" w:hAnsi="Lato" w:cs="Times New Roman"/>
                               <w:b/>
@@ -58,48 +250,91 @@
                               <w:kern w:val="36"/>
                               <w:sz w:val="100"/>
                               <w:szCs w:val="100"/>
+                              <w14:shadow w14:blurRad="12700" w14:dist="38100" w14:dir="2700000" w14:sx="100000" w14:sy="100000" w14:kx="0" w14:ky="0" w14:algn="tl">
+                                <w14:schemeClr w14:val="accent5">
+                                  <w14:lumMod w14:val="60000"/>
+                                  <w14:lumOff w14:val="40000"/>
+                                </w14:schemeClr>
+                              </w14:shadow>
+                              <w14:textOutline w14:w="9525" w14:cap="flat" w14:cmpd="sng" w14:algn="ctr">
+                                <w14:solidFill>
+                                  <w14:schemeClr w14:val="bg1"/>
+                                </w14:solidFill>
+                                <w14:prstDash w14:val="solid"/>
+                                <w14:round/>
+                              </w14:textOutline>
                             </w:rPr>
-                            <w:t>AE-3. XSLT y XPATH</w:t>
-                          </w:r>
-                        </w:p>
-                      </w:sdtContent>
-                    </w:sdt>
-                    <w:p>
-                      <w:pPr>
-                        <w:spacing w:before="240"/>
-                        <w:ind w:left="720"/>
-                        <w:jc w:val="right"/>
-                        <w:rPr>
-                          <w:color w:val="FFFFFF" w:themeColor="background1"/>
-                        </w:rPr>
-                      </w:pPr>
-                    </w:p>
-                    <w:sdt>
-                      <w:sdtPr>
-                        <w:rPr>
-                          <w:b/>
-                          <w:bCs/>
-                          <w:caps/>
-                          <w:color w:val="FFFFFF" w:themeColor="background1"/>
-                          <w:sz w:val="28"/>
-                          <w:szCs w:val="28"/>
-                        </w:rPr>
-                        <w:alias w:val="Descripción breve"/>
-                        <w:id w:val="-1812170092"/>
-                        <w:dataBinding w:prefixMappings="xmlns:ns0='http://schemas.microsoft.com/office/2006/coverPageProps'" w:xpath="/ns0:CoverPageProperties[1]/ns0:Abstract[1]" w:storeItemID="{55AF091B-3C7A-41E3-B477-F2FDAA23CFDA}"/>
-                        <w:text/>
-                      </w:sdtPr>
-                      <w:sdtContent>
+                            <w:alias w:val="Título"/>
+                            <w:id w:val="-1275550102"/>
+                            <w:dataBinding w:prefixMappings="xmlns:ns0='http://schemas.openxmlformats.org/package/2006/metadata/core-properties' xmlns:ns1='http://purl.org/dc/elements/1.1/'" w:xpath="/ns0:coreProperties[1]/ns1:title[1]" w:storeItemID="{6C3C8BC8-F283-45AE-878A-BAB7291924A1}"/>
+                            <w:text/>
+                          </w:sdtPr>
+                          <w:sdtContent>
+                            <w:p>
+                              <w:pPr>
+                                <w:pStyle w:val="Ttulo"/>
+                                <w:jc w:val="right"/>
+                                <w:rPr>
+                                  <w:b/>
+                                  <w:color w:val="5B9BD5" w:themeColor="accent5"/>
+                                  <w:spacing w:val="0"/>
+                                  <w:sz w:val="120"/>
+                                  <w:szCs w:val="120"/>
+                                  <w14:shadow w14:blurRad="12700" w14:dist="38100" w14:dir="2700000" w14:sx="100000" w14:sy="100000" w14:kx="0" w14:ky="0" w14:algn="tl">
+                                    <w14:schemeClr w14:val="accent5">
+                                      <w14:lumMod w14:val="60000"/>
+                                      <w14:lumOff w14:val="40000"/>
+                                    </w14:schemeClr>
+                                  </w14:shadow>
+                                  <w14:textOutline w14:w="9525" w14:cap="flat" w14:cmpd="sng" w14:algn="ctr">
+                                    <w14:solidFill>
+                                      <w14:schemeClr w14:val="bg1"/>
+                                    </w14:solidFill>
+                                    <w14:prstDash w14:val="solid"/>
+                                    <w14:round/>
+                                  </w14:textOutline>
+                                </w:rPr>
+                              </w:pPr>
+                              <w:r>
+                                <w:rPr>
+                                  <w:rFonts w:ascii="Lato" w:eastAsia="Times New Roman" w:hAnsi="Lato" w:cs="Times New Roman"/>
+                                  <w:b/>
+                                  <w:color w:val="5B9BD5" w:themeColor="accent5"/>
+                                  <w:spacing w:val="0"/>
+                                  <w:kern w:val="36"/>
+                                  <w:sz w:val="100"/>
+                                  <w:szCs w:val="100"/>
+                                  <w14:shadow w14:blurRad="12700" w14:dist="38100" w14:dir="2700000" w14:sx="100000" w14:sy="100000" w14:kx="0" w14:ky="0" w14:algn="tl">
+                                    <w14:schemeClr w14:val="accent5">
+                                      <w14:lumMod w14:val="60000"/>
+                                      <w14:lumOff w14:val="40000"/>
+                                    </w14:schemeClr>
+                                  </w14:shadow>
+                                  <w14:textOutline w14:w="9525" w14:cap="flat" w14:cmpd="sng" w14:algn="ctr">
+                                    <w14:solidFill>
+                                      <w14:schemeClr w14:val="bg1"/>
+                                    </w14:solidFill>
+                                    <w14:prstDash w14:val="solid"/>
+                                    <w14:round/>
+                                  </w14:textOutline>
+                                </w:rPr>
+                                <w:t>AE-3. XSLT y XPATH</w:t>
+                              </w:r>
+                            </w:p>
+                          </w:sdtContent>
+                        </w:sdt>
                         <w:p>
                           <w:pPr>
-                            <w:spacing w:before="240" w:line="360" w:lineRule="auto"/>
-                            <w:ind w:left="1008"/>
-                            <w:jc w:val="center"/>
+                            <w:spacing w:before="240"/>
+                            <w:ind w:left="720"/>
+                            <w:jc w:val="right"/>
                             <w:rPr>
                               <w:color w:val="FFFFFF" w:themeColor="background1"/>
                             </w:rPr>
                           </w:pPr>
-                          <w:r>
+                        </w:p>
+                        <w:sdt>
+                          <w:sdtPr>
                             <w:rPr>
                               <w:b/>
                               <w:bCs/>
@@ -108,61 +343,189 @@
                               <w:sz w:val="28"/>
                               <w:szCs w:val="28"/>
                             </w:rPr>
-                            <w:t>Grupo 5</w:t>
-                          </w:r>
-                          <w:r>
-                            <w:rPr>
-                              <w:b/>
-                              <w:bCs/>
-                              <w:caps/>
-                              <w:color w:val="FFFFFF" w:themeColor="background1"/>
-                              <w:sz w:val="28"/>
-                              <w:szCs w:val="28"/>
-                            </w:rPr>
-                            <w:t>:                                                                                              Fernández Mateu, Maria Antònia                                                                   Gamarra La Rosa, Libertad                                                                            Prieto Herrera, Gabriela                                                                            Quiceno Laverde, Cristian David</w:t>
-                          </w:r>
-                        </w:p>
-                      </w:sdtContent>
-                    </w:sdt>
-                  </w:txbxContent>
-                </v:textbox>
-                <w10:wrap anchorx="page" anchory="page"/>
-              </v:rect>
-            </w:pict>
+                            <w:alias w:val="Descripción breve"/>
+                            <w:id w:val="-1812170092"/>
+                            <w:dataBinding w:prefixMappings="xmlns:ns0='http://schemas.microsoft.com/office/2006/coverPageProps'" w:xpath="/ns0:CoverPageProperties[1]/ns0:Abstract[1]" w:storeItemID="{55AF091B-3C7A-41E3-B477-F2FDAA23CFDA}"/>
+                            <w:text/>
+                          </w:sdtPr>
+                          <w:sdtContent>
+                            <w:p>
+                              <w:pPr>
+                                <w:spacing w:before="240" w:line="360" w:lineRule="auto"/>
+                                <w:ind w:left="1008"/>
+                                <w:jc w:val="center"/>
+                                <w:rPr>
+                                  <w:color w:val="FFFFFF" w:themeColor="background1"/>
+                                </w:rPr>
+                              </w:pPr>
+                              <w:r>
+                                <w:rPr>
+                                  <w:b/>
+                                  <w:bCs/>
+                                  <w:caps/>
+                                  <w:color w:val="FFFFFF" w:themeColor="background1"/>
+                                  <w:sz w:val="28"/>
+                                  <w:szCs w:val="28"/>
+                                </w:rPr>
+                                <w:t>Grupo 5</w:t>
+                              </w:r>
+                              <w:r>
+                                <w:rPr>
+                                  <w:b/>
+                                  <w:bCs/>
+                                  <w:caps/>
+                                  <w:color w:val="FFFFFF" w:themeColor="background1"/>
+                                  <w:sz w:val="28"/>
+                                  <w:szCs w:val="28"/>
+                                </w:rPr>
+                                <w:t>:                                                                                              Fernández Mateu, Maria Antònia                                                                   Gamarra La Rosa, Libertad                                                                            Prieto Herrera, Gabriela                                                                            Quiceno Laverde, Cristian David</w:t>
+                              </w:r>
+                            </w:p>
+                          </w:sdtContent>
+                        </w:sdt>
+                      </w:txbxContent>
+                    </v:textbox>
+                    <w10:wrap anchorx="page" anchory="page"/>
+                  </v:rect>
+                </w:pict>
+              </mc:Fallback>
+            </mc:AlternateContent>
           </w:r>
           <w:r>
             <w:rPr>
               <w:noProof/>
             </w:rPr>
-            <w:pict>
-              <v:rect id="Rectángulo 85" o:spid="_x0000_s1027" style="position:absolute;margin-left:0;margin-top:0;width:148.1pt;height:760.3pt;z-index:251660288;visibility:visible;mso-width-percent:242;mso-height-percent:960;mso-left-percent:730;mso-position-horizontal-relative:page;mso-position-vertical:center;mso-position-vertical-relative:page;mso-width-percent:242;mso-height-percent:960;mso-left-percent:730;v-text-anchor:middle" o:gfxdata="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" fillcolor="#44546a [3215]" stroked="f" strokeweight="1pt">
-                <v:textbox inset="14.4pt,,14.4pt">
-                  <w:txbxContent>
-                    <w:sdt>
-                      <w:sdtPr>
-                        <w:rPr>
-                          <w:rFonts w:ascii="Arial" w:hAnsi="Arial" w:cs="Arial"/>
-                          <w:b/>
-                          <w:bCs/>
-                          <w:color w:val="FFFFFF" w:themeColor="background1"/>
-                          <w:sz w:val="24"/>
-                          <w:szCs w:val="24"/>
-                        </w:rPr>
-                        <w:alias w:val="Subtítulo"/>
-                        <w:id w:val="-505288762"/>
-                        <w:dataBinding w:prefixMappings="xmlns:ns0='http://schemas.openxmlformats.org/package/2006/metadata/core-properties' xmlns:ns1='http://purl.org/dc/elements/1.1/'" w:xpath="/ns0:coreProperties[1]/ns1:subject[1]" w:storeItemID="{6C3C8BC8-F283-45AE-878A-BAB7291924A1}"/>
-                        <w:text/>
-                      </w:sdtPr>
-                      <w:sdtContent>
-                        <w:p>
-                          <w:pPr>
-                            <w:pStyle w:val="Subttulo"/>
-                            <w:rPr>
-                              <w:rFonts w:cstheme="minorBidi"/>
-                              <w:color w:val="FFFFFF" w:themeColor="background1"/>
-                            </w:rPr>
-                          </w:pPr>
-                          <w:r>
+            <mc:AlternateContent>
+              <mc:Choice Requires="wps">
+                <w:drawing>
+                  <wp:anchor distT="0" distB="0" distL="114300" distR="114300" simplePos="0" relativeHeight="251660288" behindDoc="0" locked="0" layoutInCell="1" allowOverlap="1" wp14:anchorId="2B4A4134" wp14:editId="5AB43298">
+                    <wp:simplePos x="0" y="0"/>
+                    <mc:AlternateContent>
+                      <mc:Choice Requires="wp14">
+                        <wp:positionH relativeFrom="page">
+                          <wp14:pctPosHOffset>73000</wp14:pctPosHOffset>
+                        </wp:positionH>
+                      </mc:Choice>
+                      <mc:Fallback>
+                        <wp:positionH relativeFrom="page">
+                          <wp:posOffset>5518785</wp:posOffset>
+                        </wp:positionH>
+                      </mc:Fallback>
+                    </mc:AlternateContent>
+                    <wp:positionV relativeFrom="page">
+                      <wp:align>center</wp:align>
+                    </wp:positionV>
+                    <wp:extent cx="1880870" cy="9655810"/>
+                    <wp:effectExtent l="0" t="0" r="5080" b="2540"/>
+                    <wp:wrapNone/>
+                    <wp:docPr id="472" name="Rectángulo 85"/>
+                    <wp:cNvGraphicFramePr>
+                      <a:graphicFrameLocks xmlns:a="http://schemas.openxmlformats.org/drawingml/2006/main"/>
+                    </wp:cNvGraphicFramePr>
+                    <a:graphic xmlns:a="http://schemas.openxmlformats.org/drawingml/2006/main">
+                      <a:graphicData uri="http://schemas.microsoft.com/office/word/2010/wordprocessingShape">
+                        <wps:wsp>
+                          <wps:cNvSpPr>
+                            <a:spLocks/>
+                          </wps:cNvSpPr>
+                          <wps:spPr>
+                            <a:xfrm>
+                              <a:off x="0" y="0"/>
+                              <a:ext cx="1880870" cy="9655810"/>
+                            </a:xfrm>
+                            <a:prstGeom prst="rect">
+                              <a:avLst/>
+                            </a:prstGeom>
+                            <a:solidFill>
+                              <a:schemeClr val="tx2"/>
+                            </a:solidFill>
+                            <a:ln>
+                              <a:noFill/>
+                            </a:ln>
+                          </wps:spPr>
+                          <wps:style>
+                            <a:lnRef idx="2">
+                              <a:schemeClr val="accent1">
+                                <a:shade val="50000"/>
+                              </a:schemeClr>
+                            </a:lnRef>
+                            <a:fillRef idx="1">
+                              <a:schemeClr val="accent1"/>
+                            </a:fillRef>
+                            <a:effectRef idx="0">
+                              <a:schemeClr val="accent1"/>
+                            </a:effectRef>
+                            <a:fontRef idx="minor">
+                              <a:schemeClr val="lt1"/>
+                            </a:fontRef>
+                          </wps:style>
+                          <wps:txbx>
+                            <w:txbxContent>
+                              <w:sdt>
+                                <w:sdtPr>
+                                  <w:rPr>
+                                    <w:rFonts w:ascii="Arial" w:hAnsi="Arial" w:cs="Arial"/>
+                                    <w:b/>
+                                    <w:bCs/>
+                                    <w:color w:val="FFFFFF" w:themeColor="background1"/>
+                                    <w:sz w:val="24"/>
+                                    <w:szCs w:val="24"/>
+                                  </w:rPr>
+                                  <w:alias w:val="Subtítulo"/>
+                                  <w:id w:val="-505288762"/>
+                                  <w:dataBinding w:prefixMappings="xmlns:ns0='http://schemas.openxmlformats.org/package/2006/metadata/core-properties' xmlns:ns1='http://purl.org/dc/elements/1.1/'" w:xpath="/ns0:coreProperties[1]/ns1:subject[1]" w:storeItemID="{6C3C8BC8-F283-45AE-878A-BAB7291924A1}"/>
+                                  <w:text/>
+                                </w:sdtPr>
+                                <w:sdtContent>
+                                  <w:p>
+                                    <w:pPr>
+                                      <w:pStyle w:val="Subttulo"/>
+                                      <w:rPr>
+                                        <w:rFonts w:cstheme="minorBidi"/>
+                                        <w:color w:val="FFFFFF" w:themeColor="background1"/>
+                                      </w:rPr>
+                                    </w:pPr>
+                                    <w:r>
+                                      <w:rPr>
+                                        <w:rFonts w:ascii="Arial" w:hAnsi="Arial" w:cs="Arial"/>
+                                        <w:b/>
+                                        <w:bCs/>
+                                        <w:color w:val="FFFFFF" w:themeColor="background1"/>
+                                        <w:sz w:val="24"/>
+                                        <w:szCs w:val="24"/>
+                                      </w:rPr>
+                                      <w:t>CURSO: 1º DAM                                                                               ASIGNATURA: Lenguajes de Marcas                                                                         y Sistemas de Gestión                                                                                         de Información                                                                                          PROFESOR: FÉLIX DE PABLO</w:t>
+                                    </w:r>
+                                  </w:p>
+                                </w:sdtContent>
+                              </w:sdt>
+                            </w:txbxContent>
+                          </wps:txbx>
+                          <wps:bodyPr rot="0" spcFirstLastPara="0" vertOverflow="overflow" horzOverflow="overflow" vert="horz" wrap="square" lIns="182880" tIns="45720" rIns="182880" bIns="45720" numCol="1" spcCol="0" rtlCol="0" fromWordArt="0" anchor="ctr" anchorCtr="0" forceAA="0" compatLnSpc="1">
+                            <a:prstTxWarp prst="textNoShape">
+                              <a:avLst/>
+                            </a:prstTxWarp>
+                            <a:noAutofit/>
+                          </wps:bodyPr>
+                        </wps:wsp>
+                      </a:graphicData>
+                    </a:graphic>
+                    <wp14:sizeRelH relativeFrom="page">
+                      <wp14:pctWidth>24200</wp14:pctWidth>
+                    </wp14:sizeRelH>
+                    <wp14:sizeRelV relativeFrom="page">
+                      <wp14:pctHeight>96000</wp14:pctHeight>
+                    </wp14:sizeRelV>
+                  </wp:anchor>
+                </w:drawing>
+              </mc:Choice>
+              <mc:Fallback>
+                <w:pict>
+                  <v:rect w14:anchorId="2B4A4134" id="Rectángulo 85" o:spid="_x0000_s1027" style="position:absolute;margin-left:0;margin-top:0;width:148.1pt;height:760.3pt;z-index:251660288;visibility:visible;mso-wrap-style:square;mso-width-percent:242;mso-height-percent:960;mso-left-percent:730;mso-wrap-distance-left:9pt;mso-wrap-distance-top:0;mso-wrap-distance-right:9pt;mso-wrap-distance-bottom:0;mso-position-horizontal-relative:page;mso-position-vertical:center;mso-position-vertical-relative:page;mso-width-percent:242;mso-height-percent:960;mso-left-percent:730;mso-width-relative:page;mso-height-relative:page;v-text-anchor:middle" o:gfxdata="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" fillcolor="#44546a [3215]" stroked="f" strokeweight="1pt">
+                    <v:textbox inset="14.4pt,,14.4pt">
+                      <w:txbxContent>
+                        <w:sdt>
+                          <w:sdtPr>
                             <w:rPr>
                               <w:rFonts w:ascii="Arial" w:hAnsi="Arial" w:cs="Arial"/>
                               <w:b/>
@@ -171,16 +534,41 @@
                               <w:sz w:val="24"/>
                               <w:szCs w:val="24"/>
                             </w:rPr>
-                            <w:t>CURSO: 1º DAM                                                                               ASIGNATURA: Lenguajes de Marcas                                                                         y Sistemas de Gestión                                                                                         de Información                                                                                          PROFESOR: FÉLIX DE PABLO</w:t>
-                          </w:r>
-                        </w:p>
-                      </w:sdtContent>
-                    </w:sdt>
-                  </w:txbxContent>
-                </v:textbox>
-                <w10:wrap anchorx="page" anchory="page"/>
-              </v:rect>
-            </w:pict>
+                            <w:alias w:val="Subtítulo"/>
+                            <w:id w:val="-505288762"/>
+                            <w:dataBinding w:prefixMappings="xmlns:ns0='http://schemas.openxmlformats.org/package/2006/metadata/core-properties' xmlns:ns1='http://purl.org/dc/elements/1.1/'" w:xpath="/ns0:coreProperties[1]/ns1:subject[1]" w:storeItemID="{6C3C8BC8-F283-45AE-878A-BAB7291924A1}"/>
+                            <w:text/>
+                          </w:sdtPr>
+                          <w:sdtContent>
+                            <w:p>
+                              <w:pPr>
+                                <w:pStyle w:val="Subttulo"/>
+                                <w:rPr>
+                                  <w:rFonts w:cstheme="minorBidi"/>
+                                  <w:color w:val="FFFFFF" w:themeColor="background1"/>
+                                </w:rPr>
+                              </w:pPr>
+                              <w:r>
+                                <w:rPr>
+                                  <w:rFonts w:ascii="Arial" w:hAnsi="Arial" w:cs="Arial"/>
+                                  <w:b/>
+                                  <w:bCs/>
+                                  <w:color w:val="FFFFFF" w:themeColor="background1"/>
+                                  <w:sz w:val="24"/>
+                                  <w:szCs w:val="24"/>
+                                </w:rPr>
+                                <w:t>CURSO: 1º DAM                                                                               ASIGNATURA: Lenguajes de Marcas                                                                         y Sistemas de Gestión                                                                                         de Información                                                                                          PROFESOR: FÉLIX DE PABLO</w:t>
+                              </w:r>
+                            </w:p>
+                          </w:sdtContent>
+                        </w:sdt>
+                      </w:txbxContent>
+                    </v:textbox>
+                    <w10:wrap anchorx="page" anchory="page"/>
+                  </v:rect>
+                </w:pict>
+              </mc:Fallback>
+            </mc:AlternateContent>
           </w:r>
         </w:p>
         <w:p/>
@@ -188,10 +576,9 @@
           <w:r>
             <w:rPr>
               <w:noProof/>
-              <w:lang w:eastAsia="es-ES"/>
             </w:rPr>
             <w:drawing>
-              <wp:anchor distT="0" distB="0" distL="114300" distR="114300" simplePos="0" relativeHeight="251661312" behindDoc="0" locked="0" layoutInCell="1" allowOverlap="1">
+              <wp:anchor distT="0" distB="0" distL="114300" distR="114300" simplePos="0" relativeHeight="251661312" behindDoc="0" locked="0" layoutInCell="1" allowOverlap="1" wp14:anchorId="09B63028" wp14:editId="40E02700">
                 <wp:simplePos x="0" y="0"/>
                 <wp:positionH relativeFrom="margin">
                   <wp:posOffset>878205</wp:posOffset>
@@ -219,7 +606,7 @@
                         <a:blip r:embed="rId9" cstate="print">
                           <a:extLst>
                             <a:ext uri="{28A0092B-C50C-407E-A947-70E740481C1C}">
-                              <a14:useLocalDpi xmlns="" xmlns:wpc="http://schemas.microsoft.com/office/word/2010/wordprocessingCanvas" xmlns:cx="http://schemas.microsoft.com/office/drawing/2014/chartex" xmlns:cx1="http://schemas.microsoft.com/office/drawing/2015/9/8/chartex" xmlns:cx2="http://schemas.microsoft.com/office/drawing/2015/10/21/chartex" xmlns:cx3="http://schemas.microsoft.com/office/drawing/2016/5/9/chartex" xmlns:cx4="http://schemas.microsoft.com/office/drawing/2016/5/10/chartex" xmlns:cx5="http://schemas.microsoft.com/office/drawing/2016/5/11/chartex" xmlns:cx6="http://schemas.microsoft.com/office/drawing/2016/5/12/chartex" xmlns:cx7="http://schemas.microsoft.com/office/drawing/2016/5/13/chartex" xmlns:cx8="http://schemas.microsoft.com/office/drawing/2016/5/14/chartex" xmlns:mc="http://schemas.openxmlformats.org/markup-compatibility/2006" xmlns:aink="http://schemas.microsoft.com/office/drawing/2016/ink" xmlns:am3d="http://schemas.microsoft.com/office/drawing/2017/model3d" xmlns:o="urn:schemas-microsoft-com:office:office" xmlns:oel="http://schemas.microsoft.com/office/2019/extlst" xmlns:v="urn:schemas-microsoft-com:vml" xmlns:wp14="http://schemas.microsoft.com/office/word/2010/wordprocessingDrawing" xmlns:w10="urn:schemas-microsoft-com:office:word" xmlns:w="http://schemas.openxmlformats.org/wordprocessingml/2006/main" xmlns:w14="http://schemas.microsoft.com/office/word/2010/wordml" xmlns:w15="http://schemas.microsoft.com/office/word/2012/wordml" xmlns:w16cex="http://schemas.microsoft.com/office/word/2018/wordml/cex" xmlns:w16cid="http://schemas.microsoft.com/office/word/2016/wordml/cid" xmlns:w16="http://schemas.microsoft.com/office/word/2018/wordml" xmlns:w16du="http://schemas.microsoft.com/office/word/2023/wordml/word16du" xmlns:w16sdtdh="http://schemas.microsoft.com/office/word/2020/wordml/sdtdatahash" xmlns:w16se="http://schemas.microsoft.com/office/word/2015/wordml/symex" xmlns:wpg="http://schemas.microsoft.com/office/word/2010/wordprocessingGroup" xmlns:wpi="http://schemas.microsoft.com/office/word/2010/wordprocessingInk" xmlns:wps="http://schemas.microsoft.com/office/word/2010/wordprocessingShape" xmlns:a14="http://schemas.microsoft.com/office/drawing/2010/main" val="0"/>
+                              <a14:useLocalDpi xmlns:a14="http://schemas.microsoft.com/office/drawing/2010/main" val="0"/>
                             </a:ext>
                           </a:extLst>
                         </a:blip>
@@ -244,6 +631,12 @@
                     </pic:pic>
                   </a:graphicData>
                 </a:graphic>
+                <wp14:sizeRelH relativeFrom="margin">
+                  <wp14:pctWidth>0</wp14:pctWidth>
+                </wp14:sizeRelH>
+                <wp14:sizeRelV relativeFrom="margin">
+                  <wp14:pctHeight>0</wp14:pctHeight>
+                </wp14:sizeRelV>
               </wp:anchor>
             </w:drawing>
           </w:r>
@@ -262,6 +655,7 @@
           <w:sz w:val="22"/>
           <w:szCs w:val="22"/>
           <w:lang w:eastAsia="en-US"/>
+          <w14:ligatures w14:val="standardContextual"/>
         </w:rPr>
         <w:id w:val="-1536650299"/>
         <w:docPartObj>
@@ -278,7 +672,7 @@
       <w:sdtContent>
         <w:p>
           <w:pPr>
-            <w:pStyle w:val="TtulodeTDC"/>
+            <w:pStyle w:val="TtuloTDC"/>
           </w:pPr>
           <w:r>
             <w:t>Contenido</w:t>
@@ -1536,7 +1930,39 @@
           <w:rFonts w:ascii="Lato" w:hAnsi="Lato"/>
           <w:color w:val="333333"/>
         </w:rPr>
-        <w:t>&lt;ite nombre="Instituto Tecnológico Edix" web="https://institutotecnologico.edix.com" &gt;</w:t>
+        <w:t>&lt;</w:t>
+      </w:r>
+      <w:proofErr w:type="spellStart"/>
+      <w:r>
+        <w:rPr>
+          <w:rFonts w:ascii="Lato" w:hAnsi="Lato"/>
+          <w:color w:val="333333"/>
+        </w:rPr>
+        <w:t>ite</w:t>
+      </w:r>
+      <w:proofErr w:type="spellEnd"/>
+      <w:r>
+        <w:rPr>
+          <w:rFonts w:ascii="Lato" w:hAnsi="Lato"/>
+          <w:color w:val="333333"/>
+        </w:rPr>
+        <w:t xml:space="preserve"> nombre="Instituto Tecnológico </w:t>
+      </w:r>
+      <w:proofErr w:type="spellStart"/>
+      <w:r>
+        <w:rPr>
+          <w:rFonts w:ascii="Lato" w:hAnsi="Lato"/>
+          <w:color w:val="333333"/>
+        </w:rPr>
+        <w:t>Edix</w:t>
+      </w:r>
+      <w:proofErr w:type="spellEnd"/>
+      <w:r>
+        <w:rPr>
+          <w:rFonts w:ascii="Lato" w:hAnsi="Lato"/>
+          <w:color w:val="333333"/>
+        </w:rPr>
+        <w:t>" web="https://institutotecnologico.edix.com" &gt;</w:t>
       </w:r>
     </w:p>
     <w:p>
@@ -1555,7 +1981,23 @@
           <w:rFonts w:ascii="Lato" w:hAnsi="Lato"/>
           <w:color w:val="333333"/>
         </w:rPr>
-        <w:t>              &lt;empresa&gt;Proeduca&lt;/empresa&gt;</w:t>
+        <w:t>              &lt;empresa&gt;</w:t>
+      </w:r>
+      <w:proofErr w:type="spellStart"/>
+      <w:r>
+        <w:rPr>
+          <w:rFonts w:ascii="Lato" w:hAnsi="Lato"/>
+          <w:color w:val="333333"/>
+        </w:rPr>
+        <w:t>Proeduca</w:t>
+      </w:r>
+      <w:proofErr w:type="spellEnd"/>
+      <w:r>
+        <w:rPr>
+          <w:rFonts w:ascii="Lato" w:hAnsi="Lato"/>
+          <w:color w:val="333333"/>
+        </w:rPr>
+        <w:t>&lt;/empresa&gt;</w:t>
       </w:r>
     </w:p>
     <w:p>
@@ -1574,7 +2016,39 @@
           <w:rFonts w:ascii="Lato" w:hAnsi="Lato"/>
           <w:color w:val="333333"/>
         </w:rPr>
-        <w:t>              &lt;telefono&gt;+34 91 787 39 91&lt;/telefono&gt;</w:t>
+        <w:t>              &lt;</w:t>
+      </w:r>
+      <w:proofErr w:type="spellStart"/>
+      <w:r>
+        <w:rPr>
+          <w:rFonts w:ascii="Lato" w:hAnsi="Lato"/>
+          <w:color w:val="333333"/>
+        </w:rPr>
+        <w:t>telefono</w:t>
+      </w:r>
+      <w:proofErr w:type="spellEnd"/>
+      <w:r>
+        <w:rPr>
+          <w:rFonts w:ascii="Lato" w:hAnsi="Lato"/>
+          <w:color w:val="333333"/>
+        </w:rPr>
+        <w:t>&gt;+34 91 787 39 91&lt;/</w:t>
+      </w:r>
+      <w:proofErr w:type="spellStart"/>
+      <w:r>
+        <w:rPr>
+          <w:rFonts w:ascii="Lato" w:hAnsi="Lato"/>
+          <w:color w:val="333333"/>
+        </w:rPr>
+        <w:t>telefono</w:t>
+      </w:r>
+      <w:proofErr w:type="spellEnd"/>
+      <w:r>
+        <w:rPr>
+          <w:rFonts w:ascii="Lato" w:hAnsi="Lato"/>
+          <w:color w:val="333333"/>
+        </w:rPr>
+        <w:t>&gt;</w:t>
       </w:r>
     </w:p>
     <w:p>
@@ -1992,7 +2466,6 @@
           <w:rFonts w:ascii="Lato" w:hAnsi="Lato"/>
           <w:color w:val="333333"/>
         </w:rPr>
-        <w:lastRenderedPageBreak/>
         <w:t>              &lt;/director&gt;</w:t>
       </w:r>
     </w:p>
@@ -2012,7 +2485,23 @@
           <w:rFonts w:ascii="Lato" w:hAnsi="Lato"/>
           <w:color w:val="333333"/>
         </w:rPr>
-        <w:t>              &lt;jefe_estudios&gt;</w:t>
+        <w:t>              &lt;</w:t>
+      </w:r>
+      <w:proofErr w:type="spellStart"/>
+      <w:r>
+        <w:rPr>
+          <w:rFonts w:ascii="Lato" w:hAnsi="Lato"/>
+          <w:color w:val="333333"/>
+        </w:rPr>
+        <w:t>jefe_estudios</w:t>
+      </w:r>
+      <w:proofErr w:type="spellEnd"/>
+      <w:r>
+        <w:rPr>
+          <w:rFonts w:ascii="Lato" w:hAnsi="Lato"/>
+          <w:color w:val="333333"/>
+        </w:rPr>
+        <w:t>&gt;</w:t>
       </w:r>
     </w:p>
     <w:p>
@@ -2031,6 +2520,7 @@
           <w:rFonts w:ascii="Lato" w:hAnsi="Lato"/>
           <w:color w:val="333333"/>
         </w:rPr>
+        <w:lastRenderedPageBreak/>
         <w:t>                            &lt;nombre&gt;Dani&lt;/nombre&gt;</w:t>
       </w:r>
     </w:p>
@@ -2069,7 +2559,23 @@
           <w:rFonts w:ascii="Lato" w:hAnsi="Lato"/>
           <w:color w:val="333333"/>
         </w:rPr>
-        <w:t>              &lt;/jefe_estudios&gt;</w:t>
+        <w:t>              &lt;/</w:t>
+      </w:r>
+      <w:proofErr w:type="spellStart"/>
+      <w:r>
+        <w:rPr>
+          <w:rFonts w:ascii="Lato" w:hAnsi="Lato"/>
+          <w:color w:val="333333"/>
+        </w:rPr>
+        <w:t>jefe_estudios</w:t>
+      </w:r>
+      <w:proofErr w:type="spellEnd"/>
+      <w:r>
+        <w:rPr>
+          <w:rFonts w:ascii="Lato" w:hAnsi="Lato"/>
+          <w:color w:val="333333"/>
+        </w:rPr>
+        <w:t>&gt;</w:t>
       </w:r>
     </w:p>
     <w:p>
@@ -2164,7 +2670,23 @@
           <w:rFonts w:ascii="Lato" w:hAnsi="Lato"/>
           <w:color w:val="333333"/>
         </w:rPr>
-        <w:t>                                          &lt;decretoTitulo año="2009" /&gt;</w:t>
+        <w:t>                                          &lt;</w:t>
+      </w:r>
+      <w:proofErr w:type="spellStart"/>
+      <w:r>
+        <w:rPr>
+          <w:rFonts w:ascii="Lato" w:hAnsi="Lato"/>
+          <w:color w:val="333333"/>
+        </w:rPr>
+        <w:t>decretoTitulo</w:t>
+      </w:r>
+      <w:proofErr w:type="spellEnd"/>
+      <w:r>
+        <w:rPr>
+          <w:rFonts w:ascii="Lato" w:hAnsi="Lato"/>
+          <w:color w:val="333333"/>
+        </w:rPr>
+        <w:t xml:space="preserve"> año="2009" /&gt;</w:t>
       </w:r>
     </w:p>
     <w:p>
@@ -2259,7 +2781,23 @@
           <w:rFonts w:ascii="Lato" w:hAnsi="Lato"/>
           <w:color w:val="333333"/>
         </w:rPr>
-        <w:t>                                          &lt;decretoTitulo año="2010" /&gt;</w:t>
+        <w:t>                                          &lt;</w:t>
+      </w:r>
+      <w:proofErr w:type="spellStart"/>
+      <w:r>
+        <w:rPr>
+          <w:rFonts w:ascii="Lato" w:hAnsi="Lato"/>
+          <w:color w:val="333333"/>
+        </w:rPr>
+        <w:t>decretoTitulo</w:t>
+      </w:r>
+      <w:proofErr w:type="spellEnd"/>
+      <w:r>
+        <w:rPr>
+          <w:rFonts w:ascii="Lato" w:hAnsi="Lato"/>
+          <w:color w:val="333333"/>
+        </w:rPr>
+        <w:t xml:space="preserve"> año="2010" /&gt;</w:t>
       </w:r>
     </w:p>
     <w:p>
@@ -2354,7 +2892,23 @@
           <w:rFonts w:ascii="Lato" w:hAnsi="Lato"/>
           <w:color w:val="333333"/>
         </w:rPr>
-        <w:t>                                          &lt;decretoTitulo año="2010" /&gt;</w:t>
+        <w:t>                                          &lt;</w:t>
+      </w:r>
+      <w:proofErr w:type="spellStart"/>
+      <w:r>
+        <w:rPr>
+          <w:rFonts w:ascii="Lato" w:hAnsi="Lato"/>
+          <w:color w:val="333333"/>
+        </w:rPr>
+        <w:t>decretoTitulo</w:t>
+      </w:r>
+      <w:proofErr w:type="spellEnd"/>
+      <w:r>
+        <w:rPr>
+          <w:rFonts w:ascii="Lato" w:hAnsi="Lato"/>
+          <w:color w:val="333333"/>
+        </w:rPr>
+        <w:t xml:space="preserve"> año="2010" /&gt;</w:t>
       </w:r>
     </w:p>
     <w:p>
@@ -2411,7 +2965,23 @@
           <w:rFonts w:ascii="Lato" w:hAnsi="Lato"/>
           <w:color w:val="333333"/>
         </w:rPr>
-        <w:t>&lt;/ite&gt;</w:t>
+        <w:t>&lt;/</w:t>
+      </w:r>
+      <w:proofErr w:type="spellStart"/>
+      <w:r>
+        <w:rPr>
+          <w:rFonts w:ascii="Lato" w:hAnsi="Lato"/>
+          <w:color w:val="333333"/>
+        </w:rPr>
+        <w:t>ite</w:t>
+      </w:r>
+      <w:proofErr w:type="spellEnd"/>
+      <w:r>
+        <w:rPr>
+          <w:rFonts w:ascii="Lato" w:hAnsi="Lato"/>
+          <w:color w:val="333333"/>
+        </w:rPr>
+        <w:t>&gt;</w:t>
       </w:r>
     </w:p>
     <w:p>
@@ -2476,6 +3046,7 @@
           <w:sz w:val="24"/>
           <w:szCs w:val="24"/>
           <w:lang w:eastAsia="es-ES"/>
+          <w14:ligatures w14:val="none"/>
         </w:rPr>
       </w:pPr>
       <w:r>
@@ -2486,6 +3057,7 @@
           <w:sz w:val="24"/>
           <w:szCs w:val="24"/>
           <w:lang w:eastAsia="es-ES"/>
+          <w14:ligatures w14:val="none"/>
         </w:rPr>
         <w:t>Mediante XSLT y XPATH, crear una página web en HTML y CSS en la que se plasme toda la información del XML. Dicha página web debe contener al menos los siguientes requisitos</w:t>
       </w:r>
@@ -2507,6 +3079,7 @@
           <w:sz w:val="24"/>
           <w:szCs w:val="24"/>
           <w:lang w:eastAsia="es-ES"/>
+          <w14:ligatures w14:val="none"/>
         </w:rPr>
       </w:pPr>
       <w:r>
@@ -2517,6 +3090,7 @@
           <w:sz w:val="24"/>
           <w:szCs w:val="24"/>
           <w:lang w:eastAsia="es-ES"/>
+          <w14:ligatures w14:val="none"/>
         </w:rPr>
         <w:t>Al menos dos tabla</w:t>
       </w:r>
@@ -2528,6 +3102,7 @@
           <w:sz w:val="24"/>
           <w:szCs w:val="24"/>
           <w:lang w:eastAsia="es-ES"/>
+          <w14:ligatures w14:val="none"/>
         </w:rPr>
         <w:t>s</w:t>
       </w:r>
@@ -2549,6 +3124,7 @@
           <w:sz w:val="24"/>
           <w:szCs w:val="24"/>
           <w:lang w:eastAsia="es-ES"/>
+          <w14:ligatures w14:val="none"/>
         </w:rPr>
       </w:pPr>
       <w:r>
@@ -2559,6 +3135,7 @@
           <w:sz w:val="24"/>
           <w:szCs w:val="24"/>
           <w:lang w:eastAsia="es-ES"/>
+          <w14:ligatures w14:val="none"/>
         </w:rPr>
         <w:t>Al menos dos enlaces</w:t>
       </w:r>
@@ -2580,6 +3157,7 @@
           <w:sz w:val="24"/>
           <w:szCs w:val="24"/>
           <w:lang w:eastAsia="es-ES"/>
+          <w14:ligatures w14:val="none"/>
         </w:rPr>
       </w:pPr>
       <w:r>
@@ -2590,6 +3168,7 @@
           <w:sz w:val="24"/>
           <w:szCs w:val="24"/>
           <w:lang w:eastAsia="es-ES"/>
+          <w14:ligatures w14:val="none"/>
         </w:rPr>
         <w:t>Al menos una lista ordenada o no ordenada</w:t>
       </w:r>
@@ -2611,6 +3190,7 @@
           <w:sz w:val="24"/>
           <w:szCs w:val="24"/>
           <w:lang w:eastAsia="es-ES"/>
+          <w14:ligatures w14:val="none"/>
         </w:rPr>
       </w:pPr>
       <w:r>
@@ -2621,6 +3201,7 @@
           <w:sz w:val="24"/>
           <w:szCs w:val="24"/>
           <w:lang w:eastAsia="es-ES"/>
+          <w14:ligatures w14:val="none"/>
         </w:rPr>
         <w:t>Al menos un formulario de contacto</w:t>
       </w:r>
@@ -2637,6 +3218,7 @@
           <w:sz w:val="24"/>
           <w:szCs w:val="24"/>
           <w:lang w:eastAsia="es-ES"/>
+          <w14:ligatures w14:val="none"/>
         </w:rPr>
       </w:pPr>
       <w:r>
@@ -2647,6 +3229,7 @@
           <w:sz w:val="24"/>
           <w:szCs w:val="24"/>
           <w:lang w:eastAsia="es-ES"/>
+          <w14:ligatures w14:val="none"/>
         </w:rPr>
         <w:t>A partir de estos requisitos, los alumnos podrán decidir hacer la página HTML a su gusto.</w:t>
       </w:r>
@@ -2663,6 +3246,7 @@
           <w:sz w:val="24"/>
           <w:szCs w:val="24"/>
           <w:lang w:eastAsia="es-ES"/>
+          <w14:ligatures w14:val="none"/>
         </w:rPr>
       </w:pPr>
       <w:r>
@@ -2673,6 +3257,7 @@
           <w:sz w:val="24"/>
           <w:szCs w:val="24"/>
           <w:lang w:eastAsia="es-ES"/>
+          <w14:ligatures w14:val="none"/>
         </w:rPr>
         <w:t>IMPORTANTE: Cada alumno propondrá una estructura de HTML resultante. Una vez todos los alumnos hayan puesto todas sus soluciones, se cotejará con el resto para poner la solución final donde se pondrán también los estilos CSS finales a la página.</w:t>
       </w:r>
@@ -2689,6 +3274,7 @@
           <w:sz w:val="24"/>
           <w:szCs w:val="24"/>
           <w:lang w:eastAsia="es-ES"/>
+          <w14:ligatures w14:val="none"/>
         </w:rPr>
       </w:pPr>
       <w:r>
@@ -2699,6 +3285,7 @@
           <w:sz w:val="24"/>
           <w:szCs w:val="24"/>
           <w:lang w:eastAsia="es-ES"/>
+          <w14:ligatures w14:val="none"/>
         </w:rPr>
         <w:t>Nota: Se valorarán los estilos utilizados (CSS)</w:t>
       </w:r>
@@ -2715,6 +3302,7 @@
           <w:sz w:val="24"/>
           <w:szCs w:val="24"/>
           <w:lang w:eastAsia="es-ES"/>
+          <w14:ligatures w14:val="none"/>
         </w:rPr>
       </w:pPr>
       <w:r>
@@ -2725,6 +3313,7 @@
           <w:sz w:val="24"/>
           <w:szCs w:val="24"/>
           <w:lang w:eastAsia="es-ES"/>
+          <w14:ligatures w14:val="none"/>
         </w:rPr>
         <w:t>Valoración: 7 puntos sobre 10</w:t>
       </w:r>
@@ -2845,7 +3434,29 @@
           <w:szCs w:val="24"/>
           <w:lang w:eastAsia="es-ES"/>
         </w:rPr>
-        <w:t>Para las tablas se ha decidido mostrar la información del personal por un lado, y los ciclos por otro</w:t>
+        <w:t xml:space="preserve">Para las tablas se ha decidido mostrar la información del </w:t>
+      </w:r>
+      <w:proofErr w:type="gramStart"/>
+      <w:r>
+        <w:rPr>
+          <w:rFonts w:ascii="Arial" w:eastAsia="Times New Roman" w:hAnsi="Arial" w:cs="Arial"/>
+          <w:color w:val="333333"/>
+          <w:sz w:val="24"/>
+          <w:szCs w:val="24"/>
+          <w:lang w:eastAsia="es-ES"/>
+        </w:rPr>
+        <w:t>personal</w:t>
+      </w:r>
+      <w:proofErr w:type="gramEnd"/>
+      <w:r>
+        <w:rPr>
+          <w:rFonts w:ascii="Arial" w:eastAsia="Times New Roman" w:hAnsi="Arial" w:cs="Arial"/>
+          <w:color w:val="333333"/>
+          <w:sz w:val="24"/>
+          <w:szCs w:val="24"/>
+          <w:lang w:eastAsia="es-ES"/>
+        </w:rPr>
+        <w:t xml:space="preserve"> por un lado, y los ciclos por otro</w:t>
       </w:r>
     </w:p>
     <w:p>
@@ -2903,7 +3514,29 @@
           <w:szCs w:val="24"/>
           <w:lang w:eastAsia="es-ES"/>
         </w:rPr>
-        <w:t>El formulario se ha aplicado como un fichero html a parte que se visualiza</w:t>
+        <w:t xml:space="preserve">El formulario se ha aplicado como un fichero </w:t>
+      </w:r>
+      <w:proofErr w:type="spellStart"/>
+      <w:r>
+        <w:rPr>
+          <w:rFonts w:ascii="Arial" w:eastAsia="Times New Roman" w:hAnsi="Arial" w:cs="Arial"/>
+          <w:color w:val="333333"/>
+          <w:sz w:val="24"/>
+          <w:szCs w:val="24"/>
+          <w:lang w:eastAsia="es-ES"/>
+        </w:rPr>
+        <w:t>html</w:t>
+      </w:r>
+      <w:proofErr w:type="spellEnd"/>
+      <w:r>
+        <w:rPr>
+          <w:rFonts w:ascii="Arial" w:eastAsia="Times New Roman" w:hAnsi="Arial" w:cs="Arial"/>
+          <w:color w:val="333333"/>
+          <w:sz w:val="24"/>
+          <w:szCs w:val="24"/>
+          <w:lang w:eastAsia="es-ES"/>
+        </w:rPr>
+        <w:t xml:space="preserve"> a parte que se visualiza</w:t>
       </w:r>
       <w:r>
         <w:rPr>
@@ -2981,11 +3614,9 @@
       <w:r>
         <w:rPr>
           <w:noProof/>
-          <w:lang w:eastAsia="es-ES"/>
-        </w:rPr>
-        <w:lastRenderedPageBreak/>
+        </w:rPr>
         <w:drawing>
-          <wp:inline distT="0" distB="0" distL="0" distR="0">
+          <wp:inline distT="0" distB="0" distL="0" distR="0" wp14:anchorId="42DC70C1" wp14:editId="73C80E5B">
             <wp:extent cx="5400040" cy="5111115"/>
             <wp:effectExtent l="133350" t="114300" r="143510" b="165735"/>
             <wp:docPr id="2090218858" name="Imagen 1" descr="Texto&#10;&#10;Descripción generada automáticamente"/>
@@ -3056,40 +3687,6 @@
     </w:p>
     <w:p>
       <w:pPr>
-        <w:jc w:val="both"/>
-        <w:rPr>
-          <w:rFonts w:ascii="Arial" w:eastAsia="Times New Roman" w:hAnsi="Arial" w:cs="Arial"/>
-          <w:color w:val="333333"/>
-          <w:sz w:val="24"/>
-          <w:szCs w:val="24"/>
-          <w:lang w:eastAsia="es-ES"/>
-        </w:rPr>
-      </w:pPr>
-    </w:p>
-    <w:p>
-      <w:pPr>
-        <w:jc w:val="both"/>
-        <w:rPr>
-          <w:rFonts w:ascii="Arial" w:eastAsia="Times New Roman" w:hAnsi="Arial" w:cs="Arial"/>
-          <w:color w:val="333333"/>
-          <w:sz w:val="24"/>
-          <w:szCs w:val="24"/>
-          <w:lang w:eastAsia="es-ES"/>
-        </w:rPr>
-      </w:pPr>
-      <w:r>
-        <w:rPr>
-          <w:rFonts w:ascii="Arial" w:eastAsia="Times New Roman" w:hAnsi="Arial" w:cs="Arial"/>
-          <w:color w:val="333333"/>
-          <w:sz w:val="24"/>
-          <w:szCs w:val="24"/>
-          <w:lang w:eastAsia="es-ES"/>
-        </w:rPr>
-        <w:br w:type="page"/>
-      </w:r>
-    </w:p>
-    <w:p>
-      <w:pPr>
         <w:pStyle w:val="Ttulo2"/>
         <w:jc w:val="both"/>
         <w:rPr>
@@ -3110,66 +3707,109 @@
     </w:p>
     <w:p>
       <w:pPr>
-        <w:jc w:val="both"/>
-        <w:rPr>
-          <w:rFonts w:ascii="Arial" w:eastAsia="Times New Roman" w:hAnsi="Arial" w:cs="Arial"/>
-          <w:color w:val="333333"/>
-          <w:sz w:val="24"/>
-          <w:szCs w:val="24"/>
-          <w:lang w:eastAsia="es-ES"/>
-        </w:rPr>
-      </w:pPr>
-      <w:r>
-        <w:rPr>
-          <w:rFonts w:ascii="Arial" w:eastAsia="Times New Roman" w:hAnsi="Arial" w:cs="Arial"/>
-          <w:color w:val="333333"/>
-          <w:sz w:val="24"/>
-          <w:szCs w:val="24"/>
-          <w:lang w:eastAsia="es-ES"/>
-        </w:rPr>
-        <w:br w:type="page"/>
-      </w:r>
-    </w:p>
-    <w:p>
-      <w:pPr>
-        <w:pStyle w:val="Ttulo2"/>
-        <w:jc w:val="both"/>
-        <w:rPr>
-          <w:rFonts w:eastAsia="Times New Roman"/>
-          <w:lang w:eastAsia="es-ES"/>
-        </w:rPr>
-      </w:pPr>
-      <w:bookmarkStart w:id="6" w:name="_Toc134978167"/>
-      <w:r>
-        <w:rPr>
-          <w:rFonts w:eastAsia="Times New Roman"/>
-          <w:lang w:eastAsia="es-ES"/>
-        </w:rPr>
-        <w:lastRenderedPageBreak/>
-        <w:t>Solución Gabriela</w:t>
-      </w:r>
-      <w:bookmarkEnd w:id="6"/>
-    </w:p>
-    <w:p/>
-    <w:p>
-      <w:r>
-        <w:t>Se ha copiado el texto expuesto en la asignatura en un fichero XML, para acto seguido realizar el XSL necesario para crear el HTML y asi crear la página web que se pide en el primer requerimiento.</w:t>
-      </w:r>
-    </w:p>
-    <w:p>
-      <w:pPr>
-        <w:jc w:val="center"/>
-      </w:pPr>
-      <w:r>
-        <w:rPr>
-          <w:noProof/>
+        <w:rPr>
+          <w:rFonts w:ascii="Arial" w:eastAsia="Times New Roman" w:hAnsi="Arial" w:cs="Arial"/>
+          <w:color w:val="333333"/>
+          <w:sz w:val="24"/>
+          <w:szCs w:val="24"/>
+          <w:lang w:eastAsia="es-ES"/>
+        </w:rPr>
+      </w:pPr>
+      <w:r>
+        <w:rPr>
+          <w:rFonts w:ascii="Arial" w:eastAsia="Times New Roman" w:hAnsi="Arial" w:cs="Arial"/>
+          <w:color w:val="333333"/>
+          <w:sz w:val="24"/>
+          <w:szCs w:val="24"/>
+          <w:lang w:eastAsia="es-ES"/>
+        </w:rPr>
+        <w:t xml:space="preserve">Se tiene datos </w:t>
+      </w:r>
+      <w:r>
+        <w:rPr>
+          <w:rFonts w:ascii="Arial" w:eastAsia="Times New Roman" w:hAnsi="Arial" w:cs="Arial"/>
+          <w:color w:val="333333"/>
+          <w:sz w:val="24"/>
+          <w:szCs w:val="24"/>
+          <w:lang w:eastAsia="es-ES"/>
+        </w:rPr>
+        <w:t>otorgados en el requerimiento en un fichero XML.</w:t>
+      </w:r>
+      <w:r>
+        <w:rPr>
+          <w:rFonts w:ascii="Arial" w:eastAsia="Times New Roman" w:hAnsi="Arial" w:cs="Arial"/>
+          <w:color w:val="333333"/>
+          <w:sz w:val="24"/>
+          <w:szCs w:val="24"/>
+          <w:lang w:eastAsia="es-ES"/>
+        </w:rPr>
+        <w:t xml:space="preserve"> </w:t>
+      </w:r>
+    </w:p>
+    <w:p>
+      <w:pPr>
+        <w:rPr>
+          <w:rFonts w:ascii="Arial" w:eastAsia="Times New Roman" w:hAnsi="Arial" w:cs="Arial"/>
+          <w:color w:val="333333"/>
+          <w:sz w:val="24"/>
+          <w:szCs w:val="24"/>
+          <w:lang w:eastAsia="es-ES"/>
+        </w:rPr>
+      </w:pPr>
+      <w:r>
+        <w:rPr>
+          <w:rFonts w:ascii="Arial" w:eastAsia="Times New Roman" w:hAnsi="Arial" w:cs="Arial"/>
+          <w:color w:val="333333"/>
+          <w:sz w:val="24"/>
+          <w:szCs w:val="24"/>
+          <w:lang w:eastAsia="es-ES"/>
+        </w:rPr>
+        <w:t>Se ha realizado</w:t>
+      </w:r>
+      <w:r>
+        <w:rPr>
+          <w:rFonts w:ascii="Arial" w:eastAsia="Times New Roman" w:hAnsi="Arial" w:cs="Arial"/>
+          <w:color w:val="333333"/>
+          <w:sz w:val="24"/>
+          <w:szCs w:val="24"/>
+          <w:lang w:eastAsia="es-ES"/>
+        </w:rPr>
+        <w:t xml:space="preserve"> la estructura de HTML en un fichero</w:t>
+      </w:r>
+      <w:r>
+        <w:rPr>
+          <w:rFonts w:ascii="Arial" w:eastAsia="Times New Roman" w:hAnsi="Arial" w:cs="Arial"/>
+          <w:color w:val="333333"/>
+          <w:sz w:val="24"/>
+          <w:szCs w:val="24"/>
+          <w:lang w:eastAsia="es-ES"/>
+        </w:rPr>
+        <w:t xml:space="preserve"> XSL.</w:t>
+      </w:r>
+    </w:p>
+    <w:p>
+      <w:pPr>
+        <w:rPr>
+          <w:rFonts w:ascii="Arial" w:eastAsia="Times New Roman" w:hAnsi="Arial" w:cs="Arial"/>
+          <w:color w:val="333333"/>
+          <w:sz w:val="24"/>
+          <w:szCs w:val="24"/>
+          <w:lang w:eastAsia="es-ES"/>
+        </w:rPr>
+      </w:pPr>
+      <w:r>
+        <w:rPr>
+          <w:rFonts w:ascii="Arial" w:eastAsia="Times New Roman" w:hAnsi="Arial" w:cs="Arial"/>
+          <w:color w:val="333333"/>
+          <w:sz w:val="24"/>
+          <w:szCs w:val="24"/>
           <w:lang w:eastAsia="es-ES"/>
         </w:rPr>
         <w:drawing>
-          <wp:inline distT="0" distB="0" distL="0" distR="0">
-            <wp:extent cx="4006629" cy="2037029"/>
-            <wp:effectExtent l="0" t="0" r="0" b="1905"/>
-            <wp:docPr id="1029585566" name="Imagen 1"/>
+          <wp:inline distT="0" distB="0" distL="0" distR="0" wp14:anchorId="70D8D994" wp14:editId="1DF782D3">
+            <wp:extent cx="5400040" cy="1940560"/>
+            <wp:effectExtent l="0" t="0" r="0" b="2540"/>
+            <wp:docPr id="553141959" name="Imagen 1" descr="Texto&#10;&#10;Descripción generada automáticamente"/>
             <wp:cNvGraphicFramePr>
               <a:graphicFrameLocks xmlns:a="http://schemas.openxmlformats.org/drawingml/2006/main" noChangeAspect="1"/>
             </wp:cNvGraphicFramePr>
@@ -3177,16 +3817,165 @@
               <a:graphicData uri="http://schemas.openxmlformats.org/drawingml/2006/picture">
                 <pic:pic xmlns:pic="http://schemas.openxmlformats.org/drawingml/2006/picture">
                   <pic:nvPicPr>
-                    <pic:cNvPr id="0" name="Picture 1"/>
+                    <pic:cNvPr id="553141959" name="Imagen 1" descr="Texto&#10;&#10;Descripción generada automáticamente"/>
+                    <pic:cNvPicPr/>
+                  </pic:nvPicPr>
+                  <pic:blipFill>
+                    <a:blip r:embed="rId11"/>
+                    <a:stretch>
+                      <a:fillRect/>
+                    </a:stretch>
+                  </pic:blipFill>
+                  <pic:spPr>
+                    <a:xfrm>
+                      <a:off x="0" y="0"/>
+                      <a:ext cx="5400040" cy="1940560"/>
+                    </a:xfrm>
+                    <a:prstGeom prst="rect">
+                      <a:avLst/>
+                    </a:prstGeom>
+                  </pic:spPr>
+                </pic:pic>
+              </a:graphicData>
+            </a:graphic>
+          </wp:inline>
+        </w:drawing>
+      </w:r>
+    </w:p>
+    <w:p>
+      <w:pPr>
+        <w:jc w:val="both"/>
+        <w:rPr>
+          <w:rFonts w:ascii="Arial" w:eastAsia="Times New Roman" w:hAnsi="Arial" w:cs="Arial"/>
+          <w:color w:val="333333"/>
+          <w:sz w:val="24"/>
+          <w:szCs w:val="24"/>
+          <w:lang w:eastAsia="es-ES"/>
+        </w:rPr>
+      </w:pPr>
+      <w:r>
+        <w:rPr>
+          <w:rFonts w:ascii="Arial" w:eastAsia="Times New Roman" w:hAnsi="Arial" w:cs="Arial"/>
+          <w:color w:val="333333"/>
+          <w:sz w:val="24"/>
+          <w:szCs w:val="24"/>
+          <w:lang w:eastAsia="es-ES"/>
+        </w:rPr>
+        <w:t>Tras aplicar la transformación sin estilos, tenemos el siguiente resultado.</w:t>
+      </w:r>
+    </w:p>
+    <w:p>
+      <w:pPr>
+        <w:rPr>
+          <w:u w:val="single"/>
+          <w:lang w:eastAsia="es-ES"/>
+        </w:rPr>
+      </w:pPr>
+      <w:r>
+        <w:rPr>
+          <w:lang w:eastAsia="es-ES"/>
+        </w:rPr>
+        <w:drawing>
+          <wp:inline distT="0" distB="0" distL="0" distR="0" wp14:anchorId="780D22FD" wp14:editId="514E4150">
+            <wp:extent cx="4781550" cy="5647741"/>
+            <wp:effectExtent l="0" t="0" r="0" b="0"/>
+            <wp:docPr id="1842369343" name="Imagen 1" descr="Texto&#10;&#10;Descripción generada automáticamente con confianza media"/>
+            <wp:cNvGraphicFramePr>
+              <a:graphicFrameLocks xmlns:a="http://schemas.openxmlformats.org/drawingml/2006/main" noChangeAspect="1"/>
+            </wp:cNvGraphicFramePr>
+            <a:graphic xmlns:a="http://schemas.openxmlformats.org/drawingml/2006/main">
+              <a:graphicData uri="http://schemas.openxmlformats.org/drawingml/2006/picture">
+                <pic:pic xmlns:pic="http://schemas.openxmlformats.org/drawingml/2006/picture">
+                  <pic:nvPicPr>
+                    <pic:cNvPr id="1842369343" name="Imagen 1" descr="Texto&#10;&#10;Descripción generada automáticamente con confianza media"/>
+                    <pic:cNvPicPr/>
+                  </pic:nvPicPr>
+                  <pic:blipFill>
+                    <a:blip r:embed="rId12"/>
+                    <a:stretch>
+                      <a:fillRect/>
+                    </a:stretch>
+                  </pic:blipFill>
+                  <pic:spPr>
+                    <a:xfrm>
+                      <a:off x="0" y="0"/>
+                      <a:ext cx="4789651" cy="5657309"/>
+                    </a:xfrm>
+                    <a:prstGeom prst="rect">
+                      <a:avLst/>
+                    </a:prstGeom>
+                  </pic:spPr>
+                </pic:pic>
+              </a:graphicData>
+            </a:graphic>
+          </wp:inline>
+        </w:drawing>
+      </w:r>
+    </w:p>
+    <w:p>
+      <w:pPr>
+        <w:jc w:val="both"/>
+        <w:rPr>
+          <w:rFonts w:eastAsia="Times New Roman"/>
+          <w:lang w:eastAsia="es-ES"/>
+        </w:rPr>
+      </w:pPr>
+      <w:r>
+        <w:rPr>
+          <w:rFonts w:ascii="Arial" w:eastAsia="Times New Roman" w:hAnsi="Arial" w:cs="Arial"/>
+          <w:color w:val="333333"/>
+          <w:sz w:val="24"/>
+          <w:szCs w:val="24"/>
+          <w:lang w:eastAsia="es-ES"/>
+        </w:rPr>
+        <w:br w:type="page"/>
+      </w:r>
+      <w:bookmarkStart w:id="6" w:name="_Toc134978167"/>
+      <w:r>
+        <w:rPr>
+          <w:rFonts w:eastAsia="Times New Roman"/>
+          <w:lang w:eastAsia="es-ES"/>
+        </w:rPr>
+        <w:lastRenderedPageBreak/>
+        <w:t>Solución Gabriela</w:t>
+      </w:r>
+      <w:bookmarkEnd w:id="6"/>
+    </w:p>
+    <w:p>
+      <w:r>
+        <w:t>Se ha copiado el texto expuesto en la asignatura en un fichero XML, para acto seguido realizar el XSL necesario para crear el HTML y asi crear la página web que se pide en el primer requerimiento.</w:t>
+      </w:r>
+    </w:p>
+    <w:p>
+      <w:pPr>
+        <w:jc w:val="center"/>
+      </w:pPr>
+      <w:r>
+        <w:rPr>
+          <w:noProof/>
+        </w:rPr>
+        <w:drawing>
+          <wp:inline distT="0" distB="0" distL="0" distR="0" wp14:anchorId="1F90578E" wp14:editId="7F7B95C2">
+            <wp:extent cx="4006629" cy="2037029"/>
+            <wp:effectExtent l="0" t="0" r="0" b="1905"/>
+            <wp:docPr id="1029585566" name="Imagen 1" descr="Texto&#10;&#10;Descripción generada automáticamente"/>
+            <wp:cNvGraphicFramePr>
+              <a:graphicFrameLocks xmlns:a="http://schemas.openxmlformats.org/drawingml/2006/main" noChangeAspect="1"/>
+            </wp:cNvGraphicFramePr>
+            <a:graphic xmlns:a="http://schemas.openxmlformats.org/drawingml/2006/main">
+              <a:graphicData uri="http://schemas.openxmlformats.org/drawingml/2006/picture">
+                <pic:pic xmlns:pic="http://schemas.openxmlformats.org/drawingml/2006/picture">
+                  <pic:nvPicPr>
+                    <pic:cNvPr id="1029585566" name="Imagen 1" descr="Texto&#10;&#10;Descripción generada automáticamente"/>
                     <pic:cNvPicPr>
                       <a:picLocks noChangeAspect="1" noChangeArrowheads="1"/>
                     </pic:cNvPicPr>
                   </pic:nvPicPr>
                   <pic:blipFill>
-                    <a:blip r:embed="rId11" cstate="print">
+                    <a:blip r:embed="rId13" cstate="print">
                       <a:extLst>
                         <a:ext uri="{28A0092B-C50C-407E-A947-70E740481C1C}">
-                          <a14:useLocalDpi xmlns="" xmlns:wpc="http://schemas.microsoft.com/office/word/2010/wordprocessingCanvas" xmlns:cx="http://schemas.microsoft.com/office/drawing/2014/chartex" xmlns:cx1="http://schemas.microsoft.com/office/drawing/2015/9/8/chartex" xmlns:cx2="http://schemas.microsoft.com/office/drawing/2015/10/21/chartex" xmlns:cx3="http://schemas.microsoft.com/office/drawing/2016/5/9/chartex" xmlns:cx4="http://schemas.microsoft.com/office/drawing/2016/5/10/chartex" xmlns:cx5="http://schemas.microsoft.com/office/drawing/2016/5/11/chartex" xmlns:cx6="http://schemas.microsoft.com/office/drawing/2016/5/12/chartex" xmlns:cx7="http://schemas.microsoft.com/office/drawing/2016/5/13/chartex" xmlns:cx8="http://schemas.microsoft.com/office/drawing/2016/5/14/chartex" xmlns:mc="http://schemas.openxmlformats.org/markup-compatibility/2006" xmlns:aink="http://schemas.microsoft.com/office/drawing/2016/ink" xmlns:am3d="http://schemas.microsoft.com/office/drawing/2017/model3d" xmlns:o="urn:schemas-microsoft-com:office:office" xmlns:oel="http://schemas.microsoft.com/office/2019/extlst" xmlns:v="urn:schemas-microsoft-com:vml" xmlns:wp14="http://schemas.microsoft.com/office/word/2010/wordprocessingDrawing" xmlns:w10="urn:schemas-microsoft-com:office:word" xmlns:w="http://schemas.openxmlformats.org/wordprocessingml/2006/main" xmlns:w14="http://schemas.microsoft.com/office/word/2010/wordml" xmlns:w15="http://schemas.microsoft.com/office/word/2012/wordml" xmlns:w16cex="http://schemas.microsoft.com/office/word/2018/wordml/cex" xmlns:w16cid="http://schemas.microsoft.com/office/word/2016/wordml/cid" xmlns:w16="http://schemas.microsoft.com/office/word/2018/wordml" xmlns:w16du="http://schemas.microsoft.com/office/word/2023/wordml/word16du" xmlns:w16sdtdh="http://schemas.microsoft.com/office/word/2020/wordml/sdtdatahash" xmlns:w16se="http://schemas.microsoft.com/office/word/2015/wordml/symex" xmlns:wpg="http://schemas.microsoft.com/office/word/2010/wordprocessingGroup" xmlns:wpi="http://schemas.microsoft.com/office/word/2010/wordprocessingInk" xmlns:wps="http://schemas.microsoft.com/office/word/2010/wordprocessingShape" xmlns:a14="http://schemas.microsoft.com/office/drawing/2010/main" val="0"/>
+                          <a14:useLocalDpi xmlns:a14="http://schemas.microsoft.com/office/drawing/2010/main" val="0"/>
                         </a:ext>
                       </a:extLst>
                     </a:blip>
@@ -3216,6 +4005,11 @@
       </w:r>
     </w:p>
     <w:p>
+      <w:pPr>
+        <w:jc w:val="center"/>
+      </w:pPr>
+    </w:p>
+    <w:p>
       <w:r>
         <w:t>El resultado sin añadirle el CSS de momento es el siguiente:</w:t>
       </w:r>
@@ -3228,13 +4022,12 @@
       <w:r>
         <w:rPr>
           <w:noProof/>
-          <w:lang w:eastAsia="es-ES"/>
         </w:rPr>
         <w:drawing>
-          <wp:inline distT="0" distB="0" distL="0" distR="0">
+          <wp:inline distT="0" distB="0" distL="0" distR="0" wp14:anchorId="432D3600" wp14:editId="387D8806">
             <wp:extent cx="4351344" cy="4413564"/>
             <wp:effectExtent l="0" t="0" r="0" b="6350"/>
-            <wp:docPr id="820848638" name="Imagen 2"/>
+            <wp:docPr id="820848638" name="Imagen 2" descr="Tabla&#10;&#10;Descripción generada automáticamente"/>
             <wp:cNvGraphicFramePr>
               <a:graphicFrameLocks xmlns:a="http://schemas.openxmlformats.org/drawingml/2006/main" noChangeAspect="1"/>
             </wp:cNvGraphicFramePr>
@@ -3242,16 +4035,16 @@
               <a:graphicData uri="http://schemas.openxmlformats.org/drawingml/2006/picture">
                 <pic:pic xmlns:pic="http://schemas.openxmlformats.org/drawingml/2006/picture">
                   <pic:nvPicPr>
-                    <pic:cNvPr id="0" name="Picture 2"/>
+                    <pic:cNvPr id="820848638" name="Imagen 2" descr="Tabla&#10;&#10;Descripción generada automáticamente"/>
                     <pic:cNvPicPr>
                       <a:picLocks noChangeAspect="1" noChangeArrowheads="1"/>
                     </pic:cNvPicPr>
                   </pic:nvPicPr>
                   <pic:blipFill>
-                    <a:blip r:embed="rId12" cstate="print">
+                    <a:blip r:embed="rId14" cstate="print">
                       <a:extLst>
                         <a:ext uri="{28A0092B-C50C-407E-A947-70E740481C1C}">
-                          <a14:useLocalDpi xmlns="" xmlns:wpc="http://schemas.microsoft.com/office/word/2010/wordprocessingCanvas" xmlns:cx="http://schemas.microsoft.com/office/drawing/2014/chartex" xmlns:cx1="http://schemas.microsoft.com/office/drawing/2015/9/8/chartex" xmlns:cx2="http://schemas.microsoft.com/office/drawing/2015/10/21/chartex" xmlns:cx3="http://schemas.microsoft.com/office/drawing/2016/5/9/chartex" xmlns:cx4="http://schemas.microsoft.com/office/drawing/2016/5/10/chartex" xmlns:cx5="http://schemas.microsoft.com/office/drawing/2016/5/11/chartex" xmlns:cx6="http://schemas.microsoft.com/office/drawing/2016/5/12/chartex" xmlns:cx7="http://schemas.microsoft.com/office/drawing/2016/5/13/chartex" xmlns:cx8="http://schemas.microsoft.com/office/drawing/2016/5/14/chartex" xmlns:mc="http://schemas.openxmlformats.org/markup-compatibility/2006" xmlns:aink="http://schemas.microsoft.com/office/drawing/2016/ink" xmlns:am3d="http://schemas.microsoft.com/office/drawing/2017/model3d" xmlns:o="urn:schemas-microsoft-com:office:office" xmlns:oel="http://schemas.microsoft.com/office/2019/extlst" xmlns:v="urn:schemas-microsoft-com:vml" xmlns:wp14="http://schemas.microsoft.com/office/word/2010/wordprocessingDrawing" xmlns:w10="urn:schemas-microsoft-com:office:word" xmlns:w="http://schemas.openxmlformats.org/wordprocessingml/2006/main" xmlns:w14="http://schemas.microsoft.com/office/word/2010/wordml" xmlns:w15="http://schemas.microsoft.com/office/word/2012/wordml" xmlns:w16cex="http://schemas.microsoft.com/office/word/2018/wordml/cex" xmlns:w16cid="http://schemas.microsoft.com/office/word/2016/wordml/cid" xmlns:w16="http://schemas.microsoft.com/office/word/2018/wordml" xmlns:w16du="http://schemas.microsoft.com/office/word/2023/wordml/word16du" xmlns:w16sdtdh="http://schemas.microsoft.com/office/word/2020/wordml/sdtdatahash" xmlns:w16se="http://schemas.microsoft.com/office/word/2015/wordml/symex" xmlns:wpg="http://schemas.microsoft.com/office/word/2010/wordprocessingGroup" xmlns:wpi="http://schemas.microsoft.com/office/word/2010/wordprocessingInk" xmlns:wps="http://schemas.microsoft.com/office/word/2010/wordprocessingShape" xmlns:a14="http://schemas.microsoft.com/office/drawing/2010/main" val="0"/>
+                          <a14:useLocalDpi xmlns:a14="http://schemas.microsoft.com/office/drawing/2010/main" val="0"/>
                         </a:ext>
                       </a:extLst>
                     </a:blip>
@@ -3287,18 +4080,22 @@
     </w:p>
     <w:p>
       <w:pPr>
-        <w:jc w:val="center"/>
-      </w:pPr>
-    </w:p>
-    <w:p>
-      <w:pPr>
-        <w:pStyle w:val="Ttulo2"/>
         <w:jc w:val="both"/>
         <w:rPr>
           <w:rFonts w:eastAsia="Times New Roman"/>
           <w:lang w:eastAsia="es-ES"/>
         </w:rPr>
       </w:pPr>
+      <w:r>
+        <w:rPr>
+          <w:rFonts w:ascii="Arial" w:eastAsia="Times New Roman" w:hAnsi="Arial" w:cs="Arial"/>
+          <w:color w:val="333333"/>
+          <w:sz w:val="24"/>
+          <w:szCs w:val="24"/>
+          <w:lang w:eastAsia="es-ES"/>
+        </w:rPr>
+        <w:br w:type="page"/>
+      </w:r>
       <w:bookmarkStart w:id="7" w:name="_Toc134978168"/>
       <w:r>
         <w:rPr>
@@ -3589,7 +4386,29 @@
           <w:szCs w:val="24"/>
           <w:lang w:eastAsia="es-ES"/>
         </w:rPr>
-        <w:t>Unificar elementos “id” y “nombre” de profesor en un atributo “info”</w:t>
+        <w:t>Unificar elementos “id” y “nombre” de profesor en un atributo “</w:t>
+      </w:r>
+      <w:proofErr w:type="spellStart"/>
+      <w:r>
+        <w:rPr>
+          <w:rFonts w:ascii="Arial" w:eastAsia="Times New Roman" w:hAnsi="Arial" w:cs="Arial"/>
+          <w:color w:val="333333"/>
+          <w:sz w:val="24"/>
+          <w:szCs w:val="24"/>
+          <w:lang w:eastAsia="es-ES"/>
+        </w:rPr>
+        <w:t>info</w:t>
+      </w:r>
+      <w:proofErr w:type="spellEnd"/>
+      <w:r>
+        <w:rPr>
+          <w:rFonts w:ascii="Arial" w:eastAsia="Times New Roman" w:hAnsi="Arial" w:cs="Arial"/>
+          <w:color w:val="333333"/>
+          <w:sz w:val="24"/>
+          <w:szCs w:val="24"/>
+          <w:lang w:eastAsia="es-ES"/>
+        </w:rPr>
+        <w:t>”</w:t>
       </w:r>
     </w:p>
     <w:p>
@@ -3616,7 +4435,51 @@
           <w:szCs w:val="24"/>
           <w:lang w:eastAsia="es-ES"/>
         </w:rPr>
-        <w:t>Crear un elemento “identifier” para ciclo que contiene el “id” y el “nombre” definidos anteriormente a nivel de ciclo.</w:t>
+        <w:t>Crear un elemento “</w:t>
+      </w:r>
+      <w:proofErr w:type="spellStart"/>
+      <w:r>
+        <w:rPr>
+          <w:rFonts w:ascii="Arial" w:eastAsia="Times New Roman" w:hAnsi="Arial" w:cs="Arial"/>
+          <w:color w:val="333333"/>
+          <w:sz w:val="24"/>
+          <w:szCs w:val="24"/>
+          <w:lang w:eastAsia="es-ES"/>
+        </w:rPr>
+        <w:t>identifier</w:t>
+      </w:r>
+      <w:proofErr w:type="spellEnd"/>
+      <w:r>
+        <w:rPr>
+          <w:rFonts w:ascii="Arial" w:eastAsia="Times New Roman" w:hAnsi="Arial" w:cs="Arial"/>
+          <w:color w:val="333333"/>
+          <w:sz w:val="24"/>
+          <w:szCs w:val="24"/>
+          <w:lang w:eastAsia="es-ES"/>
+        </w:rPr>
+        <w:t xml:space="preserve">” para ciclo que contiene el “id” y el “nombre” definidos </w:t>
+      </w:r>
+      <w:proofErr w:type="gramStart"/>
+      <w:r>
+        <w:rPr>
+          <w:rFonts w:ascii="Arial" w:eastAsia="Times New Roman" w:hAnsi="Arial" w:cs="Arial"/>
+          <w:color w:val="333333"/>
+          <w:sz w:val="24"/>
+          <w:szCs w:val="24"/>
+          <w:lang w:eastAsia="es-ES"/>
+        </w:rPr>
+        <w:t>anteriormente a</w:t>
+      </w:r>
+      <w:proofErr w:type="gramEnd"/>
+      <w:r>
+        <w:rPr>
+          <w:rFonts w:ascii="Arial" w:eastAsia="Times New Roman" w:hAnsi="Arial" w:cs="Arial"/>
+          <w:color w:val="333333"/>
+          <w:sz w:val="24"/>
+          <w:szCs w:val="24"/>
+          <w:lang w:eastAsia="es-ES"/>
+        </w:rPr>
+        <w:t xml:space="preserve"> nivel de ciclo.</w:t>
       </w:r>
     </w:p>
     <w:p>
@@ -3633,10 +4496,9 @@
       <w:r>
         <w:rPr>
           <w:noProof/>
-          <w:lang w:eastAsia="es-ES"/>
         </w:rPr>
         <w:drawing>
-          <wp:inline distT="0" distB="0" distL="0" distR="0">
+          <wp:inline distT="0" distB="0" distL="0" distR="0" wp14:anchorId="76BCFE9A" wp14:editId="2D74E5DC">
             <wp:extent cx="5400040" cy="3461385"/>
             <wp:effectExtent l="0" t="0" r="0" b="5715"/>
             <wp:docPr id="165771568" name="Imagen 1" descr="Texto&#10;&#10;Descripción generada automáticamente"/>
@@ -3651,7 +4513,7 @@
                     <pic:cNvPicPr/>
                   </pic:nvPicPr>
                   <pic:blipFill>
-                    <a:blip r:embed="rId13"/>
+                    <a:blip r:embed="rId15"/>
                     <a:stretch>
                       <a:fillRect/>
                     </a:stretch>
@@ -3727,7 +4589,7 @@
         </w:rPr>
         <w:t xml:space="preserve">Se ha investigado un poco sobre el problema en la red y, según </w:t>
       </w:r>
-      <w:hyperlink r:id="rId14" w:history="1">
+      <w:hyperlink r:id="rId16" w:history="1">
         <w:r>
           <w:rPr>
             <w:rStyle w:val="Hipervnculo"/>
@@ -3767,7 +4629,49 @@
           <w:szCs w:val="24"/>
           <w:lang w:eastAsia="es-ES"/>
         </w:rPr>
-        <w:t>de serialización a string que tira de Windows, el cual aplica codificación UTF-16por defecto.</w:t>
+        <w:t xml:space="preserve">de serialización a </w:t>
+      </w:r>
+      <w:proofErr w:type="spellStart"/>
+      <w:r>
+        <w:rPr>
+          <w:rFonts w:ascii="Arial" w:eastAsia="Times New Roman" w:hAnsi="Arial" w:cs="Arial"/>
+          <w:color w:val="333333"/>
+          <w:sz w:val="24"/>
+          <w:szCs w:val="24"/>
+          <w:lang w:eastAsia="es-ES"/>
+        </w:rPr>
+        <w:t>string</w:t>
+      </w:r>
+      <w:proofErr w:type="spellEnd"/>
+      <w:r>
+        <w:rPr>
+          <w:rFonts w:ascii="Arial" w:eastAsia="Times New Roman" w:hAnsi="Arial" w:cs="Arial"/>
+          <w:color w:val="333333"/>
+          <w:sz w:val="24"/>
+          <w:szCs w:val="24"/>
+          <w:lang w:eastAsia="es-ES"/>
+        </w:rPr>
+        <w:t xml:space="preserve"> que tira de Windows, el cual aplica codificación UTF-16</w:t>
+      </w:r>
+      <w:r>
+        <w:rPr>
+          <w:rFonts w:ascii="Arial" w:eastAsia="Times New Roman" w:hAnsi="Arial" w:cs="Arial"/>
+          <w:color w:val="333333"/>
+          <w:sz w:val="24"/>
+          <w:szCs w:val="24"/>
+          <w:lang w:eastAsia="es-ES"/>
+        </w:rPr>
+        <w:t xml:space="preserve"> </w:t>
+      </w:r>
+      <w:r>
+        <w:rPr>
+          <w:rFonts w:ascii="Arial" w:eastAsia="Times New Roman" w:hAnsi="Arial" w:cs="Arial"/>
+          <w:color w:val="333333"/>
+          <w:sz w:val="24"/>
+          <w:szCs w:val="24"/>
+          <w:lang w:eastAsia="es-ES"/>
+        </w:rPr>
+        <w:t>por defecto.</w:t>
       </w:r>
     </w:p>
     <w:p>
@@ -3806,11 +4710,10 @@
       <w:r>
         <w:rPr>
           <w:noProof/>
-          <w:lang w:eastAsia="es-ES"/>
         </w:rPr>
         <w:lastRenderedPageBreak/>
         <w:drawing>
-          <wp:inline distT="0" distB="0" distL="0" distR="0">
+          <wp:inline distT="0" distB="0" distL="0" distR="0" wp14:anchorId="4E158CA8" wp14:editId="2DB7EFB6">
             <wp:extent cx="5059680" cy="4274906"/>
             <wp:effectExtent l="0" t="0" r="7620" b="0"/>
             <wp:docPr id="140666469" name="Imagen 1" descr="Texto&#10;&#10;Descripción generada automáticamente"/>
@@ -3825,7 +4728,7 @@
                     <pic:cNvPicPr/>
                   </pic:nvPicPr>
                   <pic:blipFill>
-                    <a:blip r:embed="rId15"/>
+                    <a:blip r:embed="rId17"/>
                     <a:stretch>
                       <a:fillRect/>
                     </a:stretch>
@@ -3860,10 +4763,9 @@
       <w:r>
         <w:rPr>
           <w:noProof/>
-          <w:lang w:eastAsia="es-ES"/>
         </w:rPr>
         <w:drawing>
-          <wp:inline distT="0" distB="0" distL="0" distR="0">
+          <wp:inline distT="0" distB="0" distL="0" distR="0" wp14:anchorId="087C8004" wp14:editId="72D1BA62">
             <wp:extent cx="4808220" cy="4302558"/>
             <wp:effectExtent l="0" t="0" r="0" b="3175"/>
             <wp:docPr id="1706600485" name="Imagen 1" descr="Texto&#10;&#10;Descripción generada automáticamente con confianza baja"/>
@@ -3878,7 +4780,7 @@
                     <pic:cNvPicPr/>
                   </pic:nvPicPr>
                   <pic:blipFill>
-                    <a:blip r:embed="rId16"/>
+                    <a:blip r:embed="rId18"/>
                     <a:stretch>
                       <a:fillRect/>
                     </a:stretch>
@@ -3931,72 +4833,53 @@
     </w:p>
     <w:p>
       <w:pPr>
-        <w:jc w:val="both"/>
-        <w:rPr>
-          <w:rFonts w:ascii="Arial" w:eastAsia="Times New Roman" w:hAnsi="Arial" w:cs="Arial"/>
-          <w:color w:val="333333"/>
-          <w:sz w:val="24"/>
-          <w:szCs w:val="24"/>
-          <w:lang w:eastAsia="es-ES"/>
-        </w:rPr>
-      </w:pPr>
-      <w:r>
-        <w:rPr>
-          <w:rFonts w:ascii="Arial" w:eastAsia="Times New Roman" w:hAnsi="Arial" w:cs="Arial"/>
-          <w:color w:val="333333"/>
-          <w:sz w:val="24"/>
-          <w:szCs w:val="24"/>
-          <w:lang w:eastAsia="es-ES"/>
-        </w:rPr>
-        <w:br w:type="page"/>
-      </w:r>
-    </w:p>
-    <w:p>
-      <w:pPr>
-        <w:pStyle w:val="Ttulo2"/>
-        <w:jc w:val="both"/>
-        <w:rPr>
-          <w:rFonts w:eastAsia="Times New Roman"/>
-          <w:lang w:eastAsia="es-ES"/>
-        </w:rPr>
-      </w:pPr>
-      <w:bookmarkStart w:id="12" w:name="_Toc134978173"/>
-      <w:r>
-        <w:rPr>
-          <w:rFonts w:eastAsia="Times New Roman"/>
-          <w:lang w:eastAsia="es-ES"/>
-        </w:rPr>
-        <w:lastRenderedPageBreak/>
-        <w:t>Solución Gabriela</w:t>
-      </w:r>
-      <w:bookmarkEnd w:id="12"/>
-    </w:p>
-    <w:p>
-      <w:pPr>
-        <w:rPr>
-          <w:lang w:eastAsia="es-ES"/>
-        </w:rPr>
-      </w:pPr>
-    </w:p>
-    <w:p>
-      <w:r>
-        <w:t>El segundo requerimiento nos pide convertir un XML a otro XML en este caso con Notepad++. A continuación, hacemos una pequeña explicación del procedimiento para la transformación y mostramos el resultado.</w:t>
-      </w:r>
-    </w:p>
-    <w:p>
-      <w:pPr>
-        <w:jc w:val="center"/>
-      </w:pPr>
-      <w:r>
-        <w:rPr>
-          <w:noProof/>
+        <w:rPr>
+          <w:lang w:eastAsia="es-ES"/>
+        </w:rPr>
+      </w:pPr>
+      <w:r>
+        <w:rPr>
+          <w:lang w:eastAsia="es-ES"/>
+        </w:rPr>
+        <w:t>Para realizar la transformación de XML a XML utilizamos las reglas de transformación para que se efectué de forma automática. Para esto descargamos Notepad++.</w:t>
+      </w:r>
+    </w:p>
+    <w:p>
+      <w:pPr>
+        <w:rPr>
+          <w:lang w:eastAsia="es-ES"/>
+        </w:rPr>
+      </w:pPr>
+      <w:r>
+        <w:rPr>
+          <w:lang w:eastAsia="es-ES"/>
+        </w:rPr>
+        <w:t>Doc.xsl</w:t>
+      </w:r>
+    </w:p>
+    <w:p>
+      <w:pPr>
+        <w:rPr>
+          <w:rFonts w:ascii="Arial" w:eastAsia="Times New Roman" w:hAnsi="Arial" w:cs="Arial"/>
+          <w:color w:val="333333"/>
+          <w:sz w:val="24"/>
+          <w:szCs w:val="24"/>
+          <w:lang w:eastAsia="es-ES"/>
+        </w:rPr>
+      </w:pPr>
+      <w:r>
+        <w:rPr>
+          <w:rFonts w:ascii="Arial" w:eastAsia="Times New Roman" w:hAnsi="Arial" w:cs="Arial"/>
+          <w:color w:val="333333"/>
+          <w:sz w:val="24"/>
+          <w:szCs w:val="24"/>
           <w:lang w:eastAsia="es-ES"/>
         </w:rPr>
         <w:drawing>
-          <wp:inline distT="0" distB="0" distL="0" distR="0">
-            <wp:extent cx="4422038" cy="3608316"/>
-            <wp:effectExtent l="19050" t="0" r="0" b="0"/>
-            <wp:docPr id="4" name="Imagen 3"/>
+          <wp:inline distT="0" distB="0" distL="0" distR="0" wp14:anchorId="5AFD9116" wp14:editId="74F2EDD1">
+            <wp:extent cx="5400040" cy="1857375"/>
+            <wp:effectExtent l="0" t="0" r="0" b="9525"/>
+            <wp:docPr id="449364431" name="Imagen 1" descr="Texto&#10;&#10;Descripción generada automáticamente"/>
             <wp:cNvGraphicFramePr>
               <a:graphicFrameLocks xmlns:a="http://schemas.openxmlformats.org/drawingml/2006/main" noChangeAspect="1"/>
             </wp:cNvGraphicFramePr>
@@ -4004,16 +4887,384 @@
               <a:graphicData uri="http://schemas.openxmlformats.org/drawingml/2006/picture">
                 <pic:pic xmlns:pic="http://schemas.openxmlformats.org/drawingml/2006/picture">
                   <pic:nvPicPr>
-                    <pic:cNvPr id="0" name="Picture 3"/>
+                    <pic:cNvPr id="449364431" name="Imagen 1" descr="Texto&#10;&#10;Descripción generada automáticamente"/>
+                    <pic:cNvPicPr/>
+                  </pic:nvPicPr>
+                  <pic:blipFill rotWithShape="1">
+                    <a:blip r:embed="rId19"/>
+                    <a:srcRect b="10083"/>
+                    <a:stretch/>
+                  </pic:blipFill>
+                  <pic:spPr bwMode="auto">
+                    <a:xfrm>
+                      <a:off x="0" y="0"/>
+                      <a:ext cx="5400040" cy="1857375"/>
+                    </a:xfrm>
+                    <a:prstGeom prst="rect">
+                      <a:avLst/>
+                    </a:prstGeom>
+                    <a:ln>
+                      <a:noFill/>
+                    </a:ln>
+                    <a:extLst>
+                      <a:ext uri="{53640926-AAD7-44D8-BBD7-CCE9431645EC}">
+                        <a14:shadowObscured xmlns:a14="http://schemas.microsoft.com/office/drawing/2010/main"/>
+                      </a:ext>
+                    </a:extLst>
+                  </pic:spPr>
+                </pic:pic>
+              </a:graphicData>
+            </a:graphic>
+          </wp:inline>
+        </w:drawing>
+      </w:r>
+    </w:p>
+    <w:p>
+      <w:pPr>
+        <w:rPr>
+          <w:rFonts w:ascii="Arial" w:eastAsia="Times New Roman" w:hAnsi="Arial" w:cs="Arial"/>
+          <w:color w:val="333333"/>
+          <w:sz w:val="24"/>
+          <w:szCs w:val="24"/>
+          <w:lang w:eastAsia="es-ES"/>
+        </w:rPr>
+      </w:pPr>
+      <w:r>
+        <w:rPr>
+          <w:rFonts w:ascii="Arial" w:eastAsia="Times New Roman" w:hAnsi="Arial" w:cs="Arial"/>
+          <w:color w:val="333333"/>
+          <w:sz w:val="24"/>
+          <w:szCs w:val="24"/>
+          <w:lang w:eastAsia="es-ES"/>
+        </w:rPr>
+        <w:t>Doc.xml</w:t>
+      </w:r>
+    </w:p>
+    <w:p>
+      <w:pPr>
+        <w:rPr>
+          <w:rFonts w:ascii="Arial" w:eastAsia="Times New Roman" w:hAnsi="Arial" w:cs="Arial"/>
+          <w:color w:val="333333"/>
+          <w:sz w:val="24"/>
+          <w:szCs w:val="24"/>
+          <w:lang w:eastAsia="es-ES"/>
+        </w:rPr>
+      </w:pPr>
+      <w:r>
+        <w:rPr>
+          <w:rFonts w:ascii="Arial" w:eastAsia="Times New Roman" w:hAnsi="Arial" w:cs="Arial"/>
+          <w:color w:val="333333"/>
+          <w:sz w:val="24"/>
+          <w:szCs w:val="24"/>
+          <w:lang w:eastAsia="es-ES"/>
+        </w:rPr>
+        <w:drawing>
+          <wp:inline distT="0" distB="0" distL="0" distR="0" wp14:anchorId="133EF62A" wp14:editId="68411CEB">
+            <wp:extent cx="5400040" cy="1733550"/>
+            <wp:effectExtent l="0" t="0" r="0" b="0"/>
+            <wp:docPr id="482982823" name="Imagen 1" descr="Texto&#10;&#10;Descripción generada automáticamente"/>
+            <wp:cNvGraphicFramePr>
+              <a:graphicFrameLocks xmlns:a="http://schemas.openxmlformats.org/drawingml/2006/main" noChangeAspect="1"/>
+            </wp:cNvGraphicFramePr>
+            <a:graphic xmlns:a="http://schemas.openxmlformats.org/drawingml/2006/main">
+              <a:graphicData uri="http://schemas.openxmlformats.org/drawingml/2006/picture">
+                <pic:pic xmlns:pic="http://schemas.openxmlformats.org/drawingml/2006/picture">
+                  <pic:nvPicPr>
+                    <pic:cNvPr id="482982823" name="Imagen 1" descr="Texto&#10;&#10;Descripción generada automáticamente"/>
+                    <pic:cNvPicPr/>
+                  </pic:nvPicPr>
+                  <pic:blipFill rotWithShape="1">
+                    <a:blip r:embed="rId20"/>
+                    <a:srcRect b="12162"/>
+                    <a:stretch/>
+                  </pic:blipFill>
+                  <pic:spPr bwMode="auto">
+                    <a:xfrm>
+                      <a:off x="0" y="0"/>
+                      <a:ext cx="5400040" cy="1733550"/>
+                    </a:xfrm>
+                    <a:prstGeom prst="rect">
+                      <a:avLst/>
+                    </a:prstGeom>
+                    <a:ln>
+                      <a:noFill/>
+                    </a:ln>
+                    <a:extLst>
+                      <a:ext uri="{53640926-AAD7-44D8-BBD7-CCE9431645EC}">
+                        <a14:shadowObscured xmlns:a14="http://schemas.microsoft.com/office/drawing/2010/main"/>
+                      </a:ext>
+                    </a:extLst>
+                  </pic:spPr>
+                </pic:pic>
+              </a:graphicData>
+            </a:graphic>
+          </wp:inline>
+        </w:drawing>
+      </w:r>
+    </w:p>
+    <w:p>
+      <w:pPr>
+        <w:rPr>
+          <w:rFonts w:ascii="Arial" w:eastAsia="Times New Roman" w:hAnsi="Arial" w:cs="Arial"/>
+          <w:color w:val="333333"/>
+          <w:sz w:val="24"/>
+          <w:szCs w:val="24"/>
+          <w:lang w:eastAsia="es-ES"/>
+        </w:rPr>
+      </w:pPr>
+      <w:r>
+        <w:rPr>
+          <w:rFonts w:ascii="Arial" w:eastAsia="Times New Roman" w:hAnsi="Arial" w:cs="Arial"/>
+          <w:color w:val="333333"/>
+          <w:sz w:val="24"/>
+          <w:szCs w:val="24"/>
+          <w:lang w:eastAsia="es-ES"/>
+        </w:rPr>
+        <w:t xml:space="preserve">Para ello abrimos en Notepad++ abrimos el documento </w:t>
+      </w:r>
+      <w:proofErr w:type="spellStart"/>
+      <w:r>
+        <w:rPr>
+          <w:rFonts w:ascii="Arial" w:eastAsia="Times New Roman" w:hAnsi="Arial" w:cs="Arial"/>
+          <w:color w:val="333333"/>
+          <w:sz w:val="24"/>
+          <w:szCs w:val="24"/>
+          <w:lang w:eastAsia="es-ES"/>
+        </w:rPr>
+        <w:t>xml</w:t>
+      </w:r>
+      <w:proofErr w:type="spellEnd"/>
+      <w:r>
+        <w:rPr>
+          <w:rFonts w:ascii="Arial" w:eastAsia="Times New Roman" w:hAnsi="Arial" w:cs="Arial"/>
+          <w:color w:val="333333"/>
+          <w:sz w:val="24"/>
+          <w:szCs w:val="24"/>
+          <w:lang w:eastAsia="es-ES"/>
+        </w:rPr>
+        <w:t xml:space="preserve"> y realizamos la transformación en </w:t>
+      </w:r>
+      <w:proofErr w:type="spellStart"/>
+      <w:r>
+        <w:rPr>
+          <w:rFonts w:ascii="Arial" w:eastAsia="Times New Roman" w:hAnsi="Arial" w:cs="Arial"/>
+          <w:color w:val="333333"/>
+          <w:sz w:val="24"/>
+          <w:szCs w:val="24"/>
+          <w:lang w:eastAsia="es-ES"/>
+        </w:rPr>
+        <w:t>plugins</w:t>
+      </w:r>
+      <w:proofErr w:type="spellEnd"/>
+      <w:r>
+        <w:rPr>
+          <w:rFonts w:ascii="Arial" w:eastAsia="Times New Roman" w:hAnsi="Arial" w:cs="Arial"/>
+          <w:color w:val="333333"/>
+          <w:sz w:val="24"/>
+          <w:szCs w:val="24"/>
+          <w:lang w:eastAsia="es-ES"/>
+        </w:rPr>
+        <w:t xml:space="preserve">/XML Tools/XSL </w:t>
+      </w:r>
+      <w:proofErr w:type="spellStart"/>
+      <w:r>
+        <w:rPr>
+          <w:rFonts w:ascii="Arial" w:eastAsia="Times New Roman" w:hAnsi="Arial" w:cs="Arial"/>
+          <w:color w:val="333333"/>
+          <w:sz w:val="24"/>
+          <w:szCs w:val="24"/>
+          <w:lang w:eastAsia="es-ES"/>
+        </w:rPr>
+        <w:t>Transformation</w:t>
+      </w:r>
+      <w:proofErr w:type="spellEnd"/>
+      <w:r>
+        <w:rPr>
+          <w:rFonts w:ascii="Arial" w:eastAsia="Times New Roman" w:hAnsi="Arial" w:cs="Arial"/>
+          <w:color w:val="333333"/>
+          <w:sz w:val="24"/>
+          <w:szCs w:val="24"/>
+          <w:lang w:eastAsia="es-ES"/>
+        </w:rPr>
+        <w:t xml:space="preserve"> buscamos el fichero </w:t>
+      </w:r>
+      <w:proofErr w:type="spellStart"/>
+      <w:r>
+        <w:rPr>
+          <w:rFonts w:ascii="Arial" w:eastAsia="Times New Roman" w:hAnsi="Arial" w:cs="Arial"/>
+          <w:color w:val="333333"/>
+          <w:sz w:val="24"/>
+          <w:szCs w:val="24"/>
+          <w:lang w:eastAsia="es-ES"/>
+        </w:rPr>
+        <w:t>xsl</w:t>
+      </w:r>
+      <w:proofErr w:type="spellEnd"/>
+      <w:r>
+        <w:rPr>
+          <w:rFonts w:ascii="Arial" w:eastAsia="Times New Roman" w:hAnsi="Arial" w:cs="Arial"/>
+          <w:color w:val="333333"/>
+          <w:sz w:val="24"/>
+          <w:szCs w:val="24"/>
+          <w:lang w:eastAsia="es-ES"/>
+        </w:rPr>
+        <w:t>/</w:t>
+      </w:r>
+      <w:proofErr w:type="spellStart"/>
+      <w:r>
+        <w:rPr>
+          <w:rFonts w:ascii="Arial" w:eastAsia="Times New Roman" w:hAnsi="Arial" w:cs="Arial"/>
+          <w:color w:val="333333"/>
+          <w:sz w:val="24"/>
+          <w:szCs w:val="24"/>
+          <w:lang w:eastAsia="es-ES"/>
+        </w:rPr>
+        <w:t>transform</w:t>
+      </w:r>
+      <w:proofErr w:type="spellEnd"/>
+      <w:r>
+        <w:rPr>
+          <w:rFonts w:ascii="Arial" w:eastAsia="Times New Roman" w:hAnsi="Arial" w:cs="Arial"/>
+          <w:color w:val="333333"/>
+          <w:sz w:val="24"/>
+          <w:szCs w:val="24"/>
+          <w:lang w:eastAsia="es-ES"/>
+        </w:rPr>
+        <w:t xml:space="preserve"> y obtenemos el siguiente resultado.</w:t>
+      </w:r>
+    </w:p>
+    <w:p>
+      <w:pPr>
+        <w:rPr>
+          <w:rFonts w:ascii="Arial" w:eastAsia="Times New Roman" w:hAnsi="Arial" w:cs="Arial"/>
+          <w:color w:val="333333"/>
+          <w:sz w:val="24"/>
+          <w:szCs w:val="24"/>
+          <w:lang w:eastAsia="es-ES"/>
+        </w:rPr>
+      </w:pPr>
+      <w:r>
+        <w:rPr>
+          <w:rFonts w:ascii="Arial" w:eastAsia="Times New Roman" w:hAnsi="Arial" w:cs="Arial"/>
+          <w:color w:val="333333"/>
+          <w:sz w:val="24"/>
+          <w:szCs w:val="24"/>
+          <w:lang w:eastAsia="es-ES"/>
+        </w:rPr>
+        <w:drawing>
+          <wp:inline distT="0" distB="0" distL="0" distR="0" wp14:anchorId="715226FC" wp14:editId="6BB4CFDA">
+            <wp:extent cx="5400040" cy="3123565"/>
+            <wp:effectExtent l="0" t="0" r="0" b="635"/>
+            <wp:docPr id="1128608613" name="Imagen 1" descr="Interfaz de usuario gráfica, Texto, Aplicación, Correo electrónico&#10;&#10;Descripción generada automáticamente"/>
+            <wp:cNvGraphicFramePr>
+              <a:graphicFrameLocks xmlns:a="http://schemas.openxmlformats.org/drawingml/2006/main" noChangeAspect="1"/>
+            </wp:cNvGraphicFramePr>
+            <a:graphic xmlns:a="http://schemas.openxmlformats.org/drawingml/2006/main">
+              <a:graphicData uri="http://schemas.openxmlformats.org/drawingml/2006/picture">
+                <pic:pic xmlns:pic="http://schemas.openxmlformats.org/drawingml/2006/picture">
+                  <pic:nvPicPr>
+                    <pic:cNvPr id="1128608613" name="Imagen 1" descr="Interfaz de usuario gráfica, Texto, Aplicación, Correo electrónico&#10;&#10;Descripción generada automáticamente"/>
+                    <pic:cNvPicPr/>
+                  </pic:nvPicPr>
+                  <pic:blipFill>
+                    <a:blip r:embed="rId21"/>
+                    <a:stretch>
+                      <a:fillRect/>
+                    </a:stretch>
+                  </pic:blipFill>
+                  <pic:spPr>
+                    <a:xfrm>
+                      <a:off x="0" y="0"/>
+                      <a:ext cx="5400040" cy="3123565"/>
+                    </a:xfrm>
+                    <a:prstGeom prst="rect">
+                      <a:avLst/>
+                    </a:prstGeom>
+                  </pic:spPr>
+                </pic:pic>
+              </a:graphicData>
+            </a:graphic>
+          </wp:inline>
+        </w:drawing>
+      </w:r>
+      <w:r>
+        <w:rPr>
+          <w:rFonts w:ascii="Arial" w:eastAsia="Times New Roman" w:hAnsi="Arial" w:cs="Arial"/>
+          <w:color w:val="333333"/>
+          <w:sz w:val="24"/>
+          <w:szCs w:val="24"/>
+          <w:lang w:eastAsia="es-ES"/>
+        </w:rPr>
+        <w:br w:type="page"/>
+      </w:r>
+    </w:p>
+    <w:p>
+      <w:pPr>
+        <w:pStyle w:val="Ttulo2"/>
+        <w:jc w:val="both"/>
+        <w:rPr>
+          <w:rFonts w:eastAsia="Times New Roman"/>
+          <w:lang w:eastAsia="es-ES"/>
+        </w:rPr>
+      </w:pPr>
+      <w:bookmarkStart w:id="12" w:name="_Toc134978173"/>
+      <w:r>
+        <w:rPr>
+          <w:rFonts w:eastAsia="Times New Roman"/>
+          <w:lang w:eastAsia="es-ES"/>
+        </w:rPr>
+        <w:lastRenderedPageBreak/>
+        <w:t>Solución Gabriela</w:t>
+      </w:r>
+      <w:bookmarkEnd w:id="12"/>
+    </w:p>
+    <w:p>
+      <w:pPr>
+        <w:jc w:val="both"/>
+        <w:rPr>
+          <w:rFonts w:ascii="Arial" w:eastAsia="Times New Roman" w:hAnsi="Arial" w:cs="Arial"/>
+          <w:color w:val="333333"/>
+          <w:sz w:val="24"/>
+          <w:szCs w:val="24"/>
+          <w:lang w:eastAsia="es-ES"/>
+        </w:rPr>
+      </w:pPr>
+    </w:p>
+    <w:p>
+      <w:r>
+        <w:t>El segundo requerimiento nos pide convertir un XML a otro XML en este caso con Notepad++. A continuación, hacemos una pequeña explicación del procedimiento para la transformación y mostramos el resultado.</w:t>
+      </w:r>
+    </w:p>
+    <w:p>
+      <w:pPr>
+        <w:jc w:val="center"/>
+      </w:pPr>
+      <w:r>
+        <w:rPr>
+          <w:noProof/>
+        </w:rPr>
+        <w:drawing>
+          <wp:inline distT="0" distB="0" distL="0" distR="0" wp14:anchorId="3A2ADAC8" wp14:editId="38EEC5D9">
+            <wp:extent cx="4046899" cy="3302208"/>
+            <wp:effectExtent l="0" t="0" r="0" b="0"/>
+            <wp:docPr id="432569954" name="Imagen 3" descr="Texto&#10;&#10;Descripción generada automáticamente"/>
+            <wp:cNvGraphicFramePr>
+              <a:graphicFrameLocks xmlns:a="http://schemas.openxmlformats.org/drawingml/2006/main" noChangeAspect="1"/>
+            </wp:cNvGraphicFramePr>
+            <a:graphic xmlns:a="http://schemas.openxmlformats.org/drawingml/2006/main">
+              <a:graphicData uri="http://schemas.openxmlformats.org/drawingml/2006/picture">
+                <pic:pic xmlns:pic="http://schemas.openxmlformats.org/drawingml/2006/picture">
+                  <pic:nvPicPr>
+                    <pic:cNvPr id="432569954" name="Imagen 3" descr="Texto&#10;&#10;Descripción generada automáticamente"/>
                     <pic:cNvPicPr>
                       <a:picLocks noChangeAspect="1" noChangeArrowheads="1"/>
                     </pic:cNvPicPr>
                   </pic:nvPicPr>
                   <pic:blipFill>
-                    <a:blip r:embed="rId17" cstate="print">
+                    <a:blip r:embed="rId22" cstate="print">
                       <a:extLst>
                         <a:ext uri="{28A0092B-C50C-407E-A947-70E740481C1C}">
-                          <a14:useLocalDpi xmlns="" xmlns:wpc="http://schemas.microsoft.com/office/word/2010/wordprocessingCanvas" xmlns:cx="http://schemas.microsoft.com/office/drawing/2014/chartex" xmlns:cx1="http://schemas.microsoft.com/office/drawing/2015/9/8/chartex" xmlns:cx2="http://schemas.microsoft.com/office/drawing/2015/10/21/chartex" xmlns:cx3="http://schemas.microsoft.com/office/drawing/2016/5/9/chartex" xmlns:cx4="http://schemas.microsoft.com/office/drawing/2016/5/10/chartex" xmlns:cx5="http://schemas.microsoft.com/office/drawing/2016/5/11/chartex" xmlns:cx6="http://schemas.microsoft.com/office/drawing/2016/5/12/chartex" xmlns:cx7="http://schemas.microsoft.com/office/drawing/2016/5/13/chartex" xmlns:cx8="http://schemas.microsoft.com/office/drawing/2016/5/14/chartex" xmlns:mc="http://schemas.openxmlformats.org/markup-compatibility/2006" xmlns:aink="http://schemas.microsoft.com/office/drawing/2016/ink" xmlns:am3d="http://schemas.microsoft.com/office/drawing/2017/model3d" xmlns:o="urn:schemas-microsoft-com:office:office" xmlns:oel="http://schemas.microsoft.com/office/2019/extlst" xmlns:v="urn:schemas-microsoft-com:vml" xmlns:wp14="http://schemas.microsoft.com/office/word/2010/wordprocessingDrawing" xmlns:w10="urn:schemas-microsoft-com:office:word" xmlns:w="http://schemas.openxmlformats.org/wordprocessingml/2006/main" xmlns:w14="http://schemas.microsoft.com/office/word/2010/wordml" xmlns:w15="http://schemas.microsoft.com/office/word/2012/wordml" xmlns:w16cex="http://schemas.microsoft.com/office/word/2018/wordml/cex" xmlns:w16cid="http://schemas.microsoft.com/office/word/2016/wordml/cid" xmlns:w16="http://schemas.microsoft.com/office/word/2018/wordml" xmlns:w16du="http://schemas.microsoft.com/office/word/2023/wordml/word16du" xmlns:w16sdtdh="http://schemas.microsoft.com/office/word/2020/wordml/sdtdatahash" xmlns:w16se="http://schemas.microsoft.com/office/word/2015/wordml/symex" xmlns:wpg="http://schemas.microsoft.com/office/word/2010/wordprocessingGroup" xmlns:wpi="http://schemas.microsoft.com/office/word/2010/wordprocessingInk" xmlns:wps="http://schemas.microsoft.com/office/word/2010/wordprocessingShape" xmlns:a14="http://schemas.microsoft.com/office/drawing/2010/main" val="0"/>
+                          <a14:useLocalDpi xmlns:a14="http://schemas.microsoft.com/office/drawing/2010/main" val="0"/>
                         </a:ext>
                       </a:extLst>
                     </a:blip>
@@ -4025,7 +5276,7 @@
                   <pic:spPr bwMode="auto">
                     <a:xfrm>
                       <a:off x="0" y="0"/>
-                      <a:ext cx="4428859" cy="3613882"/>
+                      <a:ext cx="4059876" cy="3312797"/>
                     </a:xfrm>
                     <a:prstGeom prst="rect">
                       <a:avLst/>
@@ -4044,7 +5295,15 @@
     </w:p>
     <w:p>
       <w:r>
-        <w:t>Para realizar la transformación tendremos primero que instalar en Notepad++ el XMLTools y después seguir los pasos siguientes:</w:t>
+        <w:t xml:space="preserve">Para realizar la transformación tendremos primero que instalar en Notepad++ el </w:t>
+      </w:r>
+      <w:proofErr w:type="spellStart"/>
+      <w:r>
+        <w:t>XMLTools</w:t>
+      </w:r>
+      <w:proofErr w:type="spellEnd"/>
+      <w:r>
+        <w:t xml:space="preserve"> y después seguir los pasos siguientes:</w:t>
       </w:r>
     </w:p>
     <w:p>
@@ -4055,32 +5314,180 @@
         <w:rPr>
           <w:noProof/>
         </w:rPr>
-        <w:pict>
-          <v:rect id="_x0000_s1037" style="position:absolute;left:0;text-align:left;margin-left:129.5pt;margin-top:201.25pt;width:48.1pt;height:7.9pt;flip:y;z-index:251667456;visibility:visible;mso-width-relative:margin;mso-height-relative:margin;v-text-anchor:middle" o:gfxdata="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" fillcolor="#e71224" strokecolor="#e71224" strokeweight=".5mm">
-            <v:fill opacity="3341f"/>
-          </v:rect>
-        </w:pict>
+        <mc:AlternateContent>
+          <mc:Choice Requires="wps">
+            <w:drawing>
+              <wp:anchor distT="0" distB="0" distL="114300" distR="114300" simplePos="0" relativeHeight="251666432" behindDoc="0" locked="0" layoutInCell="1" allowOverlap="1" wp14:anchorId="4729C810" wp14:editId="28ECDFC9">
+                <wp:simplePos x="0" y="0"/>
+                <wp:positionH relativeFrom="column">
+                  <wp:posOffset>1644957</wp:posOffset>
+                </wp:positionH>
+                <wp:positionV relativeFrom="paragraph">
+                  <wp:posOffset>2555572</wp:posOffset>
+                </wp:positionV>
+                <wp:extent cx="611109" cy="100638"/>
+                <wp:effectExtent l="0" t="0" r="17780" b="13970"/>
+                <wp:wrapNone/>
+                <wp:docPr id="158357708" name="Rectángulo 8"/>
+                <wp:cNvGraphicFramePr/>
+                <a:graphic xmlns:a="http://schemas.openxmlformats.org/drawingml/2006/main">
+                  <a:graphicData uri="http://schemas.microsoft.com/office/word/2010/wordprocessingShape">
+                    <wps:wsp>
+                      <wps:cNvSpPr/>
+                      <wps:spPr>
+                        <a:xfrm flipV="1">
+                          <a:off x="0" y="0"/>
+                          <a:ext cx="611109" cy="100638"/>
+                        </a:xfrm>
+                        <a:prstGeom prst="rect">
+                          <a:avLst/>
+                        </a:prstGeom>
+                        <a:solidFill>
+                          <a:srgbClr val="E71224">
+                            <a:alpha val="5000"/>
+                          </a:srgbClr>
+                        </a:solidFill>
+                        <a:ln w="18000">
+                          <a:solidFill>
+                            <a:srgbClr val="E71224"/>
+                          </a:solidFill>
+                        </a:ln>
+                      </wps:spPr>
+                      <wps:style>
+                        <a:lnRef idx="2">
+                          <a:schemeClr val="accent1">
+                            <a:shade val="50000"/>
+                          </a:schemeClr>
+                        </a:lnRef>
+                        <a:fillRef idx="1">
+                          <a:schemeClr val="accent1"/>
+                        </a:fillRef>
+                        <a:effectRef idx="0">
+                          <a:schemeClr val="accent1"/>
+                        </a:effectRef>
+                        <a:fontRef idx="minor">
+                          <a:schemeClr val="lt1"/>
+                        </a:fontRef>
+                      </wps:style>
+                      <wps:bodyPr rot="0" spcFirstLastPara="0" vertOverflow="overflow" horzOverflow="overflow" vert="horz" wrap="square" lIns="91440" tIns="45720" rIns="91440" bIns="45720" numCol="1" spcCol="0" rtlCol="0" fromWordArt="0" anchor="ctr" anchorCtr="0" forceAA="0" compatLnSpc="1">
+                        <a:prstTxWarp prst="textNoShape">
+                          <a:avLst/>
+                        </a:prstTxWarp>
+                        <a:noAutofit/>
+                      </wps:bodyPr>
+                    </wps:wsp>
+                  </a:graphicData>
+                </a:graphic>
+                <wp14:sizeRelH relativeFrom="margin">
+                  <wp14:pctWidth>0</wp14:pctWidth>
+                </wp14:sizeRelH>
+                <wp14:sizeRelV relativeFrom="margin">
+                  <wp14:pctHeight>0</wp14:pctHeight>
+                </wp14:sizeRelV>
+              </wp:anchor>
+            </w:drawing>
+          </mc:Choice>
+          <mc:Fallback>
+            <w:pict>
+              <v:rect w14:anchorId="6D72BB20" id="Rectángulo 8" o:spid="_x0000_s1026" style="position:absolute;margin-left:129.5pt;margin-top:201.25pt;width:48.1pt;height:7.9pt;flip:y;z-index:251666432;visibility:visible;mso-wrap-style:square;mso-width-percent:0;mso-height-percent:0;mso-wrap-distance-left:9pt;mso-wrap-distance-top:0;mso-wrap-distance-right:9pt;mso-wrap-distance-bottom:0;mso-position-horizontal:absolute;mso-position-horizontal-relative:text;mso-position-vertical:absolute;mso-position-vertical-relative:text;mso-width-percent:0;mso-height-percent:0;mso-width-relative:margin;mso-height-relative:margin;v-text-anchor:middle" o:gfxdata="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" fillcolor="#e71224" strokecolor="#e71224" strokeweight=".5mm">
+                <v:fill opacity="3341f"/>
+              </v:rect>
+            </w:pict>
+          </mc:Fallback>
+        </mc:AlternateContent>
       </w:r>
       <w:r>
         <w:rPr>
           <w:noProof/>
         </w:rPr>
-        <w:pict>
-          <v:rect id="_x0000_s1036" style="position:absolute;left:0;text-align:left;margin-left:275.5pt;margin-top:37.1pt;width:28.3pt;height:9.35pt;flip:y;z-index:251666432;visibility:visible;mso-height-relative:margin;v-text-anchor:middle" o:gfxdata="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" fillcolor="#e71224" strokecolor="#e71224" strokeweight=".5mm">
-            <v:fill opacity="3341f"/>
-          </v:rect>
-        </w:pict>
+        <mc:AlternateContent>
+          <mc:Choice Requires="wps">
+            <w:drawing>
+              <wp:anchor distT="0" distB="0" distL="114300" distR="114300" simplePos="0" relativeHeight="251665408" behindDoc="0" locked="0" layoutInCell="1" allowOverlap="1" wp14:anchorId="2251F0EC" wp14:editId="3C944B7A">
+                <wp:simplePos x="0" y="0"/>
+                <wp:positionH relativeFrom="column">
+                  <wp:posOffset>3498781</wp:posOffset>
+                </wp:positionH>
+                <wp:positionV relativeFrom="paragraph">
+                  <wp:posOffset>471157</wp:posOffset>
+                </wp:positionV>
+                <wp:extent cx="359410" cy="119059"/>
+                <wp:effectExtent l="0" t="0" r="21590" b="14605"/>
+                <wp:wrapNone/>
+                <wp:docPr id="260678258" name="Rectángulo 8"/>
+                <wp:cNvGraphicFramePr/>
+                <a:graphic xmlns:a="http://schemas.openxmlformats.org/drawingml/2006/main">
+                  <a:graphicData uri="http://schemas.microsoft.com/office/word/2010/wordprocessingShape">
+                    <wps:wsp>
+                      <wps:cNvSpPr/>
+                      <wps:spPr>
+                        <a:xfrm flipV="1">
+                          <a:off x="0" y="0"/>
+                          <a:ext cx="359410" cy="119059"/>
+                        </a:xfrm>
+                        <a:prstGeom prst="rect">
+                          <a:avLst/>
+                        </a:prstGeom>
+                        <a:solidFill>
+                          <a:srgbClr val="E71224">
+                            <a:alpha val="5000"/>
+                          </a:srgbClr>
+                        </a:solidFill>
+                        <a:ln w="18000">
+                          <a:solidFill>
+                            <a:srgbClr val="E71224"/>
+                          </a:solidFill>
+                        </a:ln>
+                      </wps:spPr>
+                      <wps:style>
+                        <a:lnRef idx="2">
+                          <a:schemeClr val="accent1">
+                            <a:shade val="50000"/>
+                          </a:schemeClr>
+                        </a:lnRef>
+                        <a:fillRef idx="1">
+                          <a:schemeClr val="accent1"/>
+                        </a:fillRef>
+                        <a:effectRef idx="0">
+                          <a:schemeClr val="accent1"/>
+                        </a:effectRef>
+                        <a:fontRef idx="minor">
+                          <a:schemeClr val="lt1"/>
+                        </a:fontRef>
+                      </wps:style>
+                      <wps:bodyPr rot="0" spcFirstLastPara="0" vertOverflow="overflow" horzOverflow="overflow" vert="horz" wrap="square" lIns="91440" tIns="45720" rIns="91440" bIns="45720" numCol="1" spcCol="0" rtlCol="0" fromWordArt="0" anchor="ctr" anchorCtr="0" forceAA="0" compatLnSpc="1">
+                        <a:prstTxWarp prst="textNoShape">
+                          <a:avLst/>
+                        </a:prstTxWarp>
+                        <a:noAutofit/>
+                      </wps:bodyPr>
+                    </wps:wsp>
+                  </a:graphicData>
+                </a:graphic>
+                <wp14:sizeRelV relativeFrom="margin">
+                  <wp14:pctHeight>0</wp14:pctHeight>
+                </wp14:sizeRelV>
+              </wp:anchor>
+            </w:drawing>
+          </mc:Choice>
+          <mc:Fallback>
+            <w:pict>
+              <v:rect w14:anchorId="11C7D69C" id="Rectángulo 8" o:spid="_x0000_s1026" style="position:absolute;margin-left:275.5pt;margin-top:37.1pt;width:28.3pt;height:9.35pt;flip:y;z-index:251665408;visibility:visible;mso-wrap-style:square;mso-height-percent:0;mso-wrap-distance-left:9pt;mso-wrap-distance-top:0;mso-wrap-distance-right:9pt;mso-wrap-distance-bottom:0;mso-position-horizontal:absolute;mso-position-horizontal-relative:text;mso-position-vertical:absolute;mso-position-vertical-relative:text;mso-height-percent:0;mso-height-relative:margin;v-text-anchor:middle" o:gfxdata="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" fillcolor="#e71224" strokecolor="#e71224" strokeweight=".5mm">
+                <v:fill opacity="3341f"/>
+              </v:rect>
+            </w:pict>
+          </mc:Fallback>
+        </mc:AlternateContent>
       </w:r>
       <w:r>
         <w:rPr>
           <w:noProof/>
-          <w:lang w:eastAsia="es-ES"/>
         </w:rPr>
         <w:drawing>
-          <wp:inline distT="0" distB="0" distL="0" distR="0">
+          <wp:inline distT="0" distB="0" distL="0" distR="0" wp14:anchorId="20205493" wp14:editId="1359494C">
             <wp:extent cx="3829616" cy="3399194"/>
             <wp:effectExtent l="0" t="0" r="0" b="0"/>
-            <wp:docPr id="5" name="Imagen 4" descr="Interfaz de usuario gráfica, Aplicación&#10;&#10;Descripción generada automáticamente"/>
+            <wp:docPr id="995407868" name="Imagen 4" descr="Interfaz de usuario gráfica, Aplicación&#10;&#10;Descripción generada automáticamente"/>
             <wp:cNvGraphicFramePr>
               <a:graphicFrameLocks xmlns:a="http://schemas.openxmlformats.org/drawingml/2006/main" noChangeAspect="1"/>
             </wp:cNvGraphicFramePr>
@@ -4094,10 +5501,10 @@
                     </pic:cNvPicPr>
                   </pic:nvPicPr>
                   <pic:blipFill>
-                    <a:blip r:embed="rId18" cstate="print">
+                    <a:blip r:embed="rId23" cstate="print">
                       <a:extLst>
                         <a:ext uri="{28A0092B-C50C-407E-A947-70E740481C1C}">
-                          <a14:useLocalDpi xmlns="" xmlns:wpc="http://schemas.microsoft.com/office/word/2010/wordprocessingCanvas" xmlns:cx="http://schemas.microsoft.com/office/drawing/2014/chartex" xmlns:cx1="http://schemas.microsoft.com/office/drawing/2015/9/8/chartex" xmlns:cx2="http://schemas.microsoft.com/office/drawing/2015/10/21/chartex" xmlns:cx3="http://schemas.microsoft.com/office/drawing/2016/5/9/chartex" xmlns:cx4="http://schemas.microsoft.com/office/drawing/2016/5/10/chartex" xmlns:cx5="http://schemas.microsoft.com/office/drawing/2016/5/11/chartex" xmlns:cx6="http://schemas.microsoft.com/office/drawing/2016/5/12/chartex" xmlns:cx7="http://schemas.microsoft.com/office/drawing/2016/5/13/chartex" xmlns:cx8="http://schemas.microsoft.com/office/drawing/2016/5/14/chartex" xmlns:mc="http://schemas.openxmlformats.org/markup-compatibility/2006" xmlns:aink="http://schemas.microsoft.com/office/drawing/2016/ink" xmlns:am3d="http://schemas.microsoft.com/office/drawing/2017/model3d" xmlns:o="urn:schemas-microsoft-com:office:office" xmlns:oel="http://schemas.microsoft.com/office/2019/extlst" xmlns:v="urn:schemas-microsoft-com:vml" xmlns:wp14="http://schemas.microsoft.com/office/word/2010/wordprocessingDrawing" xmlns:w10="urn:schemas-microsoft-com:office:word" xmlns:w="http://schemas.openxmlformats.org/wordprocessingml/2006/main" xmlns:w14="http://schemas.microsoft.com/office/word/2010/wordml" xmlns:w15="http://schemas.microsoft.com/office/word/2012/wordml" xmlns:w16cex="http://schemas.microsoft.com/office/word/2018/wordml/cex" xmlns:w16cid="http://schemas.microsoft.com/office/word/2016/wordml/cid" xmlns:w16="http://schemas.microsoft.com/office/word/2018/wordml" xmlns:w16du="http://schemas.microsoft.com/office/word/2023/wordml/word16du" xmlns:w16sdtdh="http://schemas.microsoft.com/office/word/2020/wordml/sdtdatahash" xmlns:w16se="http://schemas.microsoft.com/office/word/2015/wordml/symex" xmlns:wpg="http://schemas.microsoft.com/office/word/2010/wordprocessingGroup" xmlns:wpi="http://schemas.microsoft.com/office/word/2010/wordprocessingInk" xmlns:wps="http://schemas.microsoft.com/office/word/2010/wordprocessingShape" xmlns:a14="http://schemas.microsoft.com/office/drawing/2010/main" val="0"/>
+                          <a14:useLocalDpi xmlns:a14="http://schemas.microsoft.com/office/drawing/2010/main" val="0"/>
                         </a:ext>
                       </a:extLst>
                     </a:blip>
@@ -4129,112 +5536,356 @@
         <w:rPr>
           <w:noProof/>
         </w:rPr>
-        <w:pict>
-          <v:rect id="Rectángulo 8" o:spid="_x0000_s1035" style="position:absolute;left:0;text-align:left;margin-left:269.2pt;margin-top:7.65pt;width:31.85pt;height:7.85pt;flip:y;z-index:251664384;visibility:visible;mso-position-horizontal-relative:text;mso-position-vertical-relative:text;mso-width-relative:margin;mso-height-relative:margin;v-text-anchor:middle" o:gfxdata="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" fillcolor="#e71224" strokecolor="#e71224" strokeweight=".5mm">
-            <v:fill opacity="3341f"/>
-          </v:rect>
-        </w:pict>
+        <mc:AlternateContent>
+          <mc:Choice Requires="wps">
+            <w:drawing>
+              <wp:anchor distT="0" distB="0" distL="114300" distR="114300" simplePos="0" relativeHeight="251663360" behindDoc="0" locked="0" layoutInCell="1" allowOverlap="1" wp14:anchorId="635D9D6F" wp14:editId="196D8757">
+                <wp:simplePos x="0" y="0"/>
+                <wp:positionH relativeFrom="column">
+                  <wp:posOffset>3419085</wp:posOffset>
+                </wp:positionH>
+                <wp:positionV relativeFrom="paragraph">
+                  <wp:posOffset>97237</wp:posOffset>
+                </wp:positionV>
+                <wp:extent cx="404677" cy="100003"/>
+                <wp:effectExtent l="0" t="0" r="14605" b="14605"/>
+                <wp:wrapNone/>
+                <wp:docPr id="637247792" name="Rectángulo 8"/>
+                <wp:cNvGraphicFramePr/>
+                <a:graphic xmlns:a="http://schemas.openxmlformats.org/drawingml/2006/main">
+                  <a:graphicData uri="http://schemas.microsoft.com/office/word/2010/wordprocessingShape">
+                    <wps:wsp>
+                      <wps:cNvSpPr/>
+                      <wps:spPr>
+                        <a:xfrm flipV="1">
+                          <a:off x="0" y="0"/>
+                          <a:ext cx="404677" cy="100003"/>
+                        </a:xfrm>
+                        <a:prstGeom prst="rect">
+                          <a:avLst/>
+                        </a:prstGeom>
+                        <a:solidFill>
+                          <a:srgbClr val="E71224">
+                            <a:alpha val="5000"/>
+                          </a:srgbClr>
+                        </a:solidFill>
+                        <a:ln w="18000">
+                          <a:solidFill>
+                            <a:srgbClr val="E71224"/>
+                          </a:solidFill>
+                        </a:ln>
+                      </wps:spPr>
+                      <wps:style>
+                        <a:lnRef idx="2">
+                          <a:schemeClr val="accent1">
+                            <a:shade val="50000"/>
+                          </a:schemeClr>
+                        </a:lnRef>
+                        <a:fillRef idx="1">
+                          <a:schemeClr val="accent1"/>
+                        </a:fillRef>
+                        <a:effectRef idx="0">
+                          <a:schemeClr val="accent1"/>
+                        </a:effectRef>
+                        <a:fontRef idx="minor">
+                          <a:schemeClr val="lt1"/>
+                        </a:fontRef>
+                      </wps:style>
+                      <wps:bodyPr rot="0" spcFirstLastPara="0" vertOverflow="overflow" horzOverflow="overflow" vert="horz" wrap="square" lIns="91440" tIns="45720" rIns="91440" bIns="45720" numCol="1" spcCol="0" rtlCol="0" fromWordArt="0" anchor="ctr" anchorCtr="0" forceAA="0" compatLnSpc="1">
+                        <a:prstTxWarp prst="textNoShape">
+                          <a:avLst/>
+                        </a:prstTxWarp>
+                        <a:noAutofit/>
+                      </wps:bodyPr>
+                    </wps:wsp>
+                  </a:graphicData>
+                </a:graphic>
+                <wp14:sizeRelH relativeFrom="margin">
+                  <wp14:pctWidth>0</wp14:pctWidth>
+                </wp14:sizeRelH>
+                <wp14:sizeRelV relativeFrom="margin">
+                  <wp14:pctHeight>0</wp14:pctHeight>
+                </wp14:sizeRelV>
+              </wp:anchor>
+            </w:drawing>
+          </mc:Choice>
+          <mc:Fallback>
+            <w:pict>
+              <v:rect w14:anchorId="6B721727" id="Rectángulo 8" o:spid="_x0000_s1026" style="position:absolute;margin-left:269.2pt;margin-top:7.65pt;width:31.85pt;height:7.85pt;flip:y;z-index:251663360;visibility:visible;mso-wrap-style:square;mso-width-percent:0;mso-height-percent:0;mso-wrap-distance-left:9pt;mso-wrap-distance-top:0;mso-wrap-distance-right:9pt;mso-wrap-distance-bottom:0;mso-position-horizontal:absolute;mso-position-horizontal-relative:text;mso-position-vertical:absolute;mso-position-vertical-relative:text;mso-width-percent:0;mso-height-percent:0;mso-width-relative:margin;mso-height-relative:margin;v-text-anchor:middle" o:gfxdata="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" fillcolor="#e71224" strokecolor="#e71224" strokeweight=".5mm">
+                <v:fill opacity="3341f"/>
+              </v:rect>
+            </w:pict>
+          </mc:Fallback>
+        </mc:AlternateContent>
       </w:r>
       <w:r>
         <w:rPr>
           <w:noProof/>
-          <w:lang w:eastAsia="es-ES"/>
+        </w:rPr>
+        <mc:AlternateContent>
+          <mc:Choice Requires="wpi">
+            <w:drawing>
+              <wp:anchor distT="0" distB="0" distL="114300" distR="114300" simplePos="0" relativeHeight="251664384" behindDoc="0" locked="0" layoutInCell="1" allowOverlap="1" wp14:anchorId="19EDCA2F" wp14:editId="52721BAE">
+                <wp:simplePos x="0" y="0"/>
+                <wp:positionH relativeFrom="column">
+                  <wp:posOffset>-183842</wp:posOffset>
+                </wp:positionH>
+                <wp:positionV relativeFrom="paragraph">
+                  <wp:posOffset>450393</wp:posOffset>
+                </wp:positionV>
+                <wp:extent cx="360" cy="360"/>
+                <wp:effectExtent l="38100" t="38100" r="57150" b="57150"/>
+                <wp:wrapNone/>
+                <wp:docPr id="1089848323" name="Entrada de lápiz 9"/>
+                <wp:cNvGraphicFramePr/>
+                <a:graphic xmlns:a="http://schemas.openxmlformats.org/drawingml/2006/main">
+                  <a:graphicData uri="http://schemas.microsoft.com/office/word/2010/wordprocessingInk">
+                    <w14:contentPart bwMode="auto" r:id="rId24">
+                      <w14:nvContentPartPr>
+                        <w14:cNvContentPartPr/>
+                      </w14:nvContentPartPr>
+                      <w14:xfrm>
+                        <a:off x="0" y="0"/>
+                        <a:ext cx="360" cy="360"/>
+                      </w14:xfrm>
+                    </w14:contentPart>
+                  </a:graphicData>
+                </a:graphic>
+              </wp:anchor>
+            </w:drawing>
+          </mc:Choice>
+          <mc:Fallback>
+            <w:pict>
+              <v:shapetype w14:anchorId="306F3EC1" id="_x0000_t75" coordsize="21600,21600" o:spt="75" o:preferrelative="t" path="m@4@5l@4@11@9@11@9@5xe" filled="f" stroked="f">
+                <v:stroke joinstyle="miter"/>
+                <v:formulas>
+                  <v:f eqn="if lineDrawn pixelLineWidth 0"/>
+                  <v:f eqn="sum @0 1 0"/>
+                  <v:f eqn="sum 0 0 @1"/>
+                  <v:f eqn="prod @2 1 2"/>
+                  <v:f eqn="prod @3 21600 pixelWidth"/>
+                  <v:f eqn="prod @3 21600 pixelHeight"/>
+                  <v:f eqn="sum @0 0 1"/>
+                  <v:f eqn="prod @6 1 2"/>
+                  <v:f eqn="prod @7 21600 pixelWidth"/>
+                  <v:f eqn="sum @8 21600 0"/>
+                  <v:f eqn="prod @7 21600 pixelHeight"/>
+                  <v:f eqn="sum @10 21600 0"/>
+                </v:formulas>
+                <v:path o:extrusionok="f" gradientshapeok="t" o:connecttype="rect"/>
+                <o:lock v:ext="edit" aspectratio="t"/>
+              </v:shapetype>
+              <v:shape id="Entrada de lápiz 9" o:spid="_x0000_s1026" type="#_x0000_t75" style="position:absolute;margin-left:-15.2pt;margin-top:34.75pt;width:1.45pt;height:1.45pt;z-index:251664384;visibility:visible;mso-wrap-style:square;mso-wrap-distance-left:9pt;mso-wrap-distance-top:0;mso-wrap-distance-right:9pt;mso-wrap-distance-bottom:0;mso-position-horizontal:absolute;mso-position-horizontal-relative:text;mso-position-vertical:absolute;mso-position-vertical-relative:text" o:gfxdata="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">
+                <v:imagedata r:id="rId25" o:title=""/>
+              </v:shape>
+            </w:pict>
+          </mc:Fallback>
+        </mc:AlternateContent>
+      </w:r>
+    </w:p>
+    <w:p>
+      <w:pPr>
+        <w:jc w:val="center"/>
+      </w:pPr>
+    </w:p>
+    <w:p>
+      <w:r>
+        <w:lastRenderedPageBreak/>
+        <w:t xml:space="preserve">En este paso en el recuadro marcado tenemos que escoger el XSLT con el que queremos realizar la transformación de nuestro </w:t>
+      </w:r>
+      <w:proofErr w:type="spellStart"/>
+      <w:r>
+        <w:t>xml</w:t>
+      </w:r>
+      <w:proofErr w:type="spellEnd"/>
+      <w:r>
+        <w:t xml:space="preserve">. </w:t>
+      </w:r>
+    </w:p>
+    <w:p>
+      <w:pPr>
+        <w:rPr>
+          <w:noProof/>
+        </w:rPr>
+      </w:pPr>
+      <w:r>
+        <w:rPr>
+          <w:noProof/>
+        </w:rPr>
+        <mc:AlternateContent>
+          <mc:Choice Requires="wps">
+            <w:drawing>
+              <wp:anchor distT="0" distB="0" distL="114300" distR="114300" simplePos="0" relativeHeight="251668480" behindDoc="0" locked="0" layoutInCell="1" allowOverlap="1" wp14:anchorId="7E9CBB4C" wp14:editId="5DCA51B0">
+                <wp:simplePos x="0" y="0"/>
+                <wp:positionH relativeFrom="column">
+                  <wp:posOffset>4929612</wp:posOffset>
+                </wp:positionH>
+                <wp:positionV relativeFrom="paragraph">
+                  <wp:posOffset>1307660</wp:posOffset>
+                </wp:positionV>
+                <wp:extent cx="359410" cy="119059"/>
+                <wp:effectExtent l="0" t="0" r="21590" b="14605"/>
+                <wp:wrapNone/>
+                <wp:docPr id="2035919399" name="Rectángulo 8"/>
+                <wp:cNvGraphicFramePr/>
+                <a:graphic xmlns:a="http://schemas.openxmlformats.org/drawingml/2006/main">
+                  <a:graphicData uri="http://schemas.microsoft.com/office/word/2010/wordprocessingShape">
+                    <wps:wsp>
+                      <wps:cNvSpPr/>
+                      <wps:spPr>
+                        <a:xfrm flipV="1">
+                          <a:off x="0" y="0"/>
+                          <a:ext cx="359410" cy="119059"/>
+                        </a:xfrm>
+                        <a:prstGeom prst="rect">
+                          <a:avLst/>
+                        </a:prstGeom>
+                        <a:solidFill>
+                          <a:srgbClr val="E71224">
+                            <a:alpha val="5000"/>
+                          </a:srgbClr>
+                        </a:solidFill>
+                        <a:ln w="18000">
+                          <a:solidFill>
+                            <a:srgbClr val="E71224"/>
+                          </a:solidFill>
+                        </a:ln>
+                      </wps:spPr>
+                      <wps:style>
+                        <a:lnRef idx="2">
+                          <a:schemeClr val="accent1">
+                            <a:shade val="50000"/>
+                          </a:schemeClr>
+                        </a:lnRef>
+                        <a:fillRef idx="1">
+                          <a:schemeClr val="accent1"/>
+                        </a:fillRef>
+                        <a:effectRef idx="0">
+                          <a:schemeClr val="accent1"/>
+                        </a:effectRef>
+                        <a:fontRef idx="minor">
+                          <a:schemeClr val="lt1"/>
+                        </a:fontRef>
+                      </wps:style>
+                      <wps:bodyPr rot="0" spcFirstLastPara="0" vertOverflow="overflow" horzOverflow="overflow" vert="horz" wrap="square" lIns="91440" tIns="45720" rIns="91440" bIns="45720" numCol="1" spcCol="0" rtlCol="0" fromWordArt="0" anchor="ctr" anchorCtr="0" forceAA="0" compatLnSpc="1">
+                        <a:prstTxWarp prst="textNoShape">
+                          <a:avLst/>
+                        </a:prstTxWarp>
+                        <a:noAutofit/>
+                      </wps:bodyPr>
+                    </wps:wsp>
+                  </a:graphicData>
+                </a:graphic>
+                <wp14:sizeRelV relativeFrom="margin">
+                  <wp14:pctHeight>0</wp14:pctHeight>
+                </wp14:sizeRelV>
+              </wp:anchor>
+            </w:drawing>
+          </mc:Choice>
+          <mc:Fallback>
+            <w:pict>
+              <v:rect w14:anchorId="0C3DA1EE" id="Rectángulo 8" o:spid="_x0000_s1026" style="position:absolute;margin-left:388.15pt;margin-top:102.95pt;width:28.3pt;height:9.35pt;flip:y;z-index:251668480;visibility:visible;mso-wrap-style:square;mso-height-percent:0;mso-wrap-distance-left:9pt;mso-wrap-distance-top:0;mso-wrap-distance-right:9pt;mso-wrap-distance-bottom:0;mso-position-horizontal:absolute;mso-position-horizontal-relative:text;mso-position-vertical:absolute;mso-position-vertical-relative:text;mso-height-percent:0;mso-height-relative:margin;v-text-anchor:middle" o:gfxdata="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" fillcolor="#e71224" strokecolor="#e71224" strokeweight=".5mm">
+                <v:fill opacity="3341f"/>
+              </v:rect>
+            </w:pict>
+          </mc:Fallback>
+        </mc:AlternateContent>
+      </w:r>
+      <w:r>
+        <w:rPr>
+          <w:noProof/>
+        </w:rPr>
+        <mc:AlternateContent>
+          <mc:Choice Requires="wps">
+            <w:drawing>
+              <wp:anchor distT="0" distB="0" distL="114300" distR="114300" simplePos="0" relativeHeight="251667456" behindDoc="0" locked="0" layoutInCell="1" allowOverlap="1" wp14:anchorId="35ACA92D" wp14:editId="3BE2EDD4">
+                <wp:simplePos x="0" y="0"/>
+                <wp:positionH relativeFrom="column">
+                  <wp:posOffset>3383222</wp:posOffset>
+                </wp:positionH>
+                <wp:positionV relativeFrom="paragraph">
+                  <wp:posOffset>670414</wp:posOffset>
+                </wp:positionV>
+                <wp:extent cx="1932915" cy="126749"/>
+                <wp:effectExtent l="0" t="0" r="10795" b="26035"/>
+                <wp:wrapNone/>
+                <wp:docPr id="348414809" name="Rectángulo 8"/>
+                <wp:cNvGraphicFramePr/>
+                <a:graphic xmlns:a="http://schemas.openxmlformats.org/drawingml/2006/main">
+                  <a:graphicData uri="http://schemas.microsoft.com/office/word/2010/wordprocessingShape">
+                    <wps:wsp>
+                      <wps:cNvSpPr/>
+                      <wps:spPr>
+                        <a:xfrm flipV="1">
+                          <a:off x="0" y="0"/>
+                          <a:ext cx="1932915" cy="126749"/>
+                        </a:xfrm>
+                        <a:prstGeom prst="rect">
+                          <a:avLst/>
+                        </a:prstGeom>
+                        <a:solidFill>
+                          <a:srgbClr val="E71224">
+                            <a:alpha val="5000"/>
+                          </a:srgbClr>
+                        </a:solidFill>
+                        <a:ln w="18000">
+                          <a:solidFill>
+                            <a:srgbClr val="E71224"/>
+                          </a:solidFill>
+                        </a:ln>
+                      </wps:spPr>
+                      <wps:style>
+                        <a:lnRef idx="2">
+                          <a:schemeClr val="accent1">
+                            <a:shade val="50000"/>
+                          </a:schemeClr>
+                        </a:lnRef>
+                        <a:fillRef idx="1">
+                          <a:schemeClr val="accent1"/>
+                        </a:fillRef>
+                        <a:effectRef idx="0">
+                          <a:schemeClr val="accent1"/>
+                        </a:effectRef>
+                        <a:fontRef idx="minor">
+                          <a:schemeClr val="lt1"/>
+                        </a:fontRef>
+                      </wps:style>
+                      <wps:bodyPr rot="0" spcFirstLastPara="0" vertOverflow="overflow" horzOverflow="overflow" vert="horz" wrap="square" lIns="91440" tIns="45720" rIns="91440" bIns="45720" numCol="1" spcCol="0" rtlCol="0" fromWordArt="0" anchor="ctr" anchorCtr="0" forceAA="0" compatLnSpc="1">
+                        <a:prstTxWarp prst="textNoShape">
+                          <a:avLst/>
+                        </a:prstTxWarp>
+                        <a:noAutofit/>
+                      </wps:bodyPr>
+                    </wps:wsp>
+                  </a:graphicData>
+                </a:graphic>
+                <wp14:sizeRelH relativeFrom="margin">
+                  <wp14:pctWidth>0</wp14:pctWidth>
+                </wp14:sizeRelH>
+                <wp14:sizeRelV relativeFrom="margin">
+                  <wp14:pctHeight>0</wp14:pctHeight>
+                </wp14:sizeRelV>
+              </wp:anchor>
+            </w:drawing>
+          </mc:Choice>
+          <mc:Fallback>
+            <w:pict>
+              <v:rect w14:anchorId="38D425A9" id="Rectángulo 8" o:spid="_x0000_s1026" style="position:absolute;margin-left:266.4pt;margin-top:52.8pt;width:152.2pt;height:10pt;flip:y;z-index:251667456;visibility:visible;mso-wrap-style:square;mso-width-percent:0;mso-height-percent:0;mso-wrap-distance-left:9pt;mso-wrap-distance-top:0;mso-wrap-distance-right:9pt;mso-wrap-distance-bottom:0;mso-position-horizontal:absolute;mso-position-horizontal-relative:text;mso-position-vertical:absolute;mso-position-vertical-relative:text;mso-width-percent:0;mso-height-percent:0;mso-width-relative:margin;mso-height-relative:margin;v-text-anchor:middle" o:gfxdata="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" fillcolor="#e71224" strokecolor="#e71224" strokeweight=".5mm">
+                <v:fill opacity="3341f"/>
+              </v:rect>
+            </w:pict>
+          </mc:Fallback>
+        </mc:AlternateContent>
+      </w:r>
+      <w:r>
+        <w:rPr>
+          <w:noProof/>
         </w:rPr>
         <w:drawing>
-          <wp:anchor distT="0" distB="0" distL="114300" distR="114300" simplePos="0" relativeHeight="251665408" behindDoc="0" locked="0" layoutInCell="1" allowOverlap="1">
-            <wp:simplePos x="0" y="0"/>
-            <wp:positionH relativeFrom="column">
-              <wp:posOffset>-193040</wp:posOffset>
-            </wp:positionH>
-            <wp:positionV relativeFrom="paragraph">
-              <wp:posOffset>441325</wp:posOffset>
-            </wp:positionV>
-            <wp:extent cx="18415" cy="18415"/>
-            <wp:effectExtent l="19050" t="0" r="635" b="0"/>
-            <wp:wrapNone/>
-            <wp:docPr id="2" name="Entrada de lápiz 9"/>
-            <wp:cNvGraphicFramePr>
-              <a:graphicFrameLocks xmlns:a="http://schemas.openxmlformats.org/drawingml/2006/main" noChangeAspect="1"/>
-            </wp:cNvGraphicFramePr>
-            <a:graphic xmlns:a="http://schemas.openxmlformats.org/drawingml/2006/main">
-              <a:graphicData uri="http://schemas.openxmlformats.org/drawingml/2006/picture">
-                <pic:pic xmlns:pic="http://schemas.openxmlformats.org/drawingml/2006/picture">
-                  <pic:nvPicPr>
-                    <pic:cNvPr id="0" name="Entrada de lápiz 9"/>
-                    <pic:cNvPicPr>
-                      <a:picLocks noChangeAspect="1" noChangeArrowheads="1"/>
-                    </pic:cNvPicPr>
-                  </pic:nvPicPr>
-                  <pic:blipFill>
-                    <a:blip r:embed="rId19"/>
-                    <a:srcRect/>
-                    <a:stretch>
-                      <a:fillRect/>
-                    </a:stretch>
-                  </pic:blipFill>
-                  <pic:spPr bwMode="auto">
-                    <a:xfrm>
-                      <a:off x="0" y="0"/>
-                      <a:ext cx="18415" cy="18415"/>
-                    </a:xfrm>
-                    <a:prstGeom prst="rect">
-                      <a:avLst/>
-                    </a:prstGeom>
-                    <a:noFill/>
-                  </pic:spPr>
-                </pic:pic>
-              </a:graphicData>
-            </a:graphic>
-          </wp:anchor>
-        </w:drawing>
-      </w:r>
-    </w:p>
-    <w:p>
-      <w:pPr>
-        <w:jc w:val="center"/>
-      </w:pPr>
-    </w:p>
-    <w:p>
-      <w:r>
-        <w:t xml:space="preserve">En este paso en el recuadro marcado tenemos que escoger el XSLT con el que queremos realizar la transformación de nuestro xml. </w:t>
-      </w:r>
-    </w:p>
-    <w:p>
-      <w:pPr>
-        <w:rPr>
-          <w:noProof/>
-        </w:rPr>
-      </w:pPr>
-      <w:r>
-        <w:rPr>
-          <w:noProof/>
-        </w:rPr>
-        <w:pict>
-          <v:rect id="_x0000_s1039" style="position:absolute;margin-left:388.15pt;margin-top:102.95pt;width:28.3pt;height:9.35pt;flip:y;z-index:251658240;visibility:visible;mso-height-relative:margin;v-text-anchor:middle" o:gfxdata="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" fillcolor="#e71224" strokecolor="#e71224" strokeweight=".5mm">
-            <v:fill opacity="3341f"/>
-          </v:rect>
-        </w:pict>
-      </w:r>
-      <w:r>
-        <w:rPr>
-          <w:noProof/>
-        </w:rPr>
-        <w:pict>
-          <v:rect id="_x0000_s1038" style="position:absolute;margin-left:266.4pt;margin-top:52.8pt;width:152.2pt;height:10pt;flip:y;z-index:251663360;visibility:visible;mso-width-relative:margin;mso-height-relative:margin;v-text-anchor:middle" o:gfxdata="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" fillcolor="#e71224" strokecolor="#e71224" strokeweight=".5mm">
-            <v:fill opacity="3341f"/>
-          </v:rect>
-        </w:pict>
-      </w:r>
-      <w:r>
-        <w:rPr>
-          <w:noProof/>
-          <w:lang w:eastAsia="es-ES"/>
-        </w:rPr>
-        <w:drawing>
-          <wp:inline distT="0" distB="0" distL="0" distR="0">
+          <wp:inline distT="0" distB="0" distL="0" distR="0" wp14:anchorId="0BCAA6A0" wp14:editId="7866FBF9">
             <wp:extent cx="5395595" cy="3422015"/>
             <wp:effectExtent l="0" t="0" r="0" b="6985"/>
-            <wp:docPr id="7" name="Imagen 5" descr="Interfaz de usuario gráfica, Texto, Aplicación&#10;&#10;Descripción generada automáticamente"/>
+            <wp:docPr id="1416724217" name="Imagen 5" descr="Interfaz de usuario gráfica, Texto, Aplicación&#10;&#10;Descripción generada automáticamente"/>
             <wp:cNvGraphicFramePr>
               <a:graphicFrameLocks xmlns:a="http://schemas.openxmlformats.org/drawingml/2006/main" noChangeAspect="1"/>
             </wp:cNvGraphicFramePr>
@@ -4248,10 +5899,10 @@
                     </pic:cNvPicPr>
                   </pic:nvPicPr>
                   <pic:blipFill>
-                    <a:blip r:embed="rId20" cstate="print">
+                    <a:blip r:embed="rId26" cstate="print">
                       <a:extLst>
                         <a:ext uri="{28A0092B-C50C-407E-A947-70E740481C1C}">
-                          <a14:useLocalDpi xmlns="" xmlns:wpc="http://schemas.microsoft.com/office/word/2010/wordprocessingCanvas" xmlns:cx="http://schemas.microsoft.com/office/drawing/2014/chartex" xmlns:cx1="http://schemas.microsoft.com/office/drawing/2015/9/8/chartex" xmlns:cx2="http://schemas.microsoft.com/office/drawing/2015/10/21/chartex" xmlns:cx3="http://schemas.microsoft.com/office/drawing/2016/5/9/chartex" xmlns:cx4="http://schemas.microsoft.com/office/drawing/2016/5/10/chartex" xmlns:cx5="http://schemas.microsoft.com/office/drawing/2016/5/11/chartex" xmlns:cx6="http://schemas.microsoft.com/office/drawing/2016/5/12/chartex" xmlns:cx7="http://schemas.microsoft.com/office/drawing/2016/5/13/chartex" xmlns:cx8="http://schemas.microsoft.com/office/drawing/2016/5/14/chartex" xmlns:mc="http://schemas.openxmlformats.org/markup-compatibility/2006" xmlns:aink="http://schemas.microsoft.com/office/drawing/2016/ink" xmlns:am3d="http://schemas.microsoft.com/office/drawing/2017/model3d" xmlns:o="urn:schemas-microsoft-com:office:office" xmlns:oel="http://schemas.microsoft.com/office/2019/extlst" xmlns:v="urn:schemas-microsoft-com:vml" xmlns:wp14="http://schemas.microsoft.com/office/word/2010/wordprocessingDrawing" xmlns:w10="urn:schemas-microsoft-com:office:word" xmlns:w="http://schemas.openxmlformats.org/wordprocessingml/2006/main" xmlns:w14="http://schemas.microsoft.com/office/word/2010/wordml" xmlns:w15="http://schemas.microsoft.com/office/word/2012/wordml" xmlns:w16cex="http://schemas.microsoft.com/office/word/2018/wordml/cex" xmlns:w16cid="http://schemas.microsoft.com/office/word/2016/wordml/cid" xmlns:w16="http://schemas.microsoft.com/office/word/2018/wordml" xmlns:w16du="http://schemas.microsoft.com/office/word/2023/wordml/word16du" xmlns:w16sdtdh="http://schemas.microsoft.com/office/word/2020/wordml/sdtdatahash" xmlns:w16se="http://schemas.microsoft.com/office/word/2015/wordml/symex" xmlns:wpg="http://schemas.microsoft.com/office/word/2010/wordprocessingGroup" xmlns:wpi="http://schemas.microsoft.com/office/word/2010/wordprocessingInk" xmlns:wps="http://schemas.microsoft.com/office/word/2010/wordprocessingShape" xmlns:a14="http://schemas.microsoft.com/office/drawing/2010/main" val="0"/>
+                          <a14:useLocalDpi xmlns:a14="http://schemas.microsoft.com/office/drawing/2010/main" val="0"/>
                         </a:ext>
                       </a:extLst>
                     </a:blip>
@@ -4282,44 +5933,29 @@
     </w:p>
     <w:p>
       <w:pPr>
-        <w:tabs>
-          <w:tab w:val="left" w:pos="2131"/>
-        </w:tabs>
         <w:rPr>
           <w:noProof/>
         </w:rPr>
       </w:pPr>
+    </w:p>
+    <w:p>
+      <w:r>
+        <w:t>En este caso el XSLT tiene cambios significativos en la estructura, además de la transformación de ciertos atributos en elementos.</w:t>
+      </w:r>
+    </w:p>
+    <w:p>
+      <w:pPr>
+        <w:jc w:val="center"/>
+      </w:pPr>
       <w:r>
         <w:rPr>
           <w:noProof/>
         </w:rPr>
-        <w:tab/>
-      </w:r>
-    </w:p>
-    <w:p>
-      <w:r>
-        <w:t>En este caso el XSLT tiene cambios significativos en la estructura, además de la transformación de ciertos atributos en elementos.</w:t>
-      </w:r>
-    </w:p>
-    <w:p>
-      <w:r>
-        <w:rPr>
-          <w:noProof/>
-          <w:lang w:eastAsia="es-ES"/>
-        </w:rPr>
         <w:drawing>
-          <wp:anchor distT="0" distB="0" distL="114300" distR="114300" simplePos="0" relativeHeight="251669504" behindDoc="0" locked="0" layoutInCell="1" allowOverlap="1">
-            <wp:simplePos x="0" y="0"/>
-            <wp:positionH relativeFrom="column">
-              <wp:posOffset>288569</wp:posOffset>
-            </wp:positionH>
-            <wp:positionV relativeFrom="paragraph">
-              <wp:posOffset>15265</wp:posOffset>
-            </wp:positionV>
-            <wp:extent cx="4348125" cy="4114800"/>
-            <wp:effectExtent l="19050" t="0" r="0" b="0"/>
-            <wp:wrapSquare wrapText="bothSides"/>
-            <wp:docPr id="8" name="Imagen 6"/>
+          <wp:inline distT="0" distB="0" distL="0" distR="0" wp14:anchorId="21DD73F9" wp14:editId="47B6DC51">
+            <wp:extent cx="4348350" cy="4114800"/>
+            <wp:effectExtent l="0" t="0" r="0" b="0"/>
+            <wp:docPr id="1834545104" name="Imagen 6" descr="Interfaz de usuario gráfica, Texto, Aplicación&#10;&#10;Descripción generada automáticamente"/>
             <wp:cNvGraphicFramePr>
               <a:graphicFrameLocks xmlns:a="http://schemas.openxmlformats.org/drawingml/2006/main" noChangeAspect="1"/>
             </wp:cNvGraphicFramePr>
@@ -4327,16 +5963,16 @@
               <a:graphicData uri="http://schemas.openxmlformats.org/drawingml/2006/picture">
                 <pic:pic xmlns:pic="http://schemas.openxmlformats.org/drawingml/2006/picture">
                   <pic:nvPicPr>
-                    <pic:cNvPr id="0" name="Picture 6"/>
+                    <pic:cNvPr id="1834545104" name="Imagen 6" descr="Interfaz de usuario gráfica, Texto, Aplicación&#10;&#10;Descripción generada automáticamente"/>
                     <pic:cNvPicPr>
                       <a:picLocks noChangeAspect="1" noChangeArrowheads="1"/>
                     </pic:cNvPicPr>
                   </pic:nvPicPr>
                   <pic:blipFill>
-                    <a:blip r:embed="rId21" cstate="print">
+                    <a:blip r:embed="rId27" cstate="print">
                       <a:extLst>
                         <a:ext uri="{28A0092B-C50C-407E-A947-70E740481C1C}">
-                          <a14:useLocalDpi xmlns="" xmlns:wpc="http://schemas.microsoft.com/office/word/2010/wordprocessingCanvas" xmlns:cx="http://schemas.microsoft.com/office/drawing/2014/chartex" xmlns:cx1="http://schemas.microsoft.com/office/drawing/2015/9/8/chartex" xmlns:cx2="http://schemas.microsoft.com/office/drawing/2015/10/21/chartex" xmlns:cx3="http://schemas.microsoft.com/office/drawing/2016/5/9/chartex" xmlns:cx4="http://schemas.microsoft.com/office/drawing/2016/5/10/chartex" xmlns:cx5="http://schemas.microsoft.com/office/drawing/2016/5/11/chartex" xmlns:cx6="http://schemas.microsoft.com/office/drawing/2016/5/12/chartex" xmlns:cx7="http://schemas.microsoft.com/office/drawing/2016/5/13/chartex" xmlns:cx8="http://schemas.microsoft.com/office/drawing/2016/5/14/chartex" xmlns:mc="http://schemas.openxmlformats.org/markup-compatibility/2006" xmlns:aink="http://schemas.microsoft.com/office/drawing/2016/ink" xmlns:am3d="http://schemas.microsoft.com/office/drawing/2017/model3d" xmlns:o="urn:schemas-microsoft-com:office:office" xmlns:oel="http://schemas.microsoft.com/office/2019/extlst" xmlns:v="urn:schemas-microsoft-com:vml" xmlns:wp14="http://schemas.microsoft.com/office/word/2010/wordprocessingDrawing" xmlns:w10="urn:schemas-microsoft-com:office:word" xmlns:w="http://schemas.openxmlformats.org/wordprocessingml/2006/main" xmlns:w14="http://schemas.microsoft.com/office/word/2010/wordml" xmlns:w15="http://schemas.microsoft.com/office/word/2012/wordml" xmlns:w16cex="http://schemas.microsoft.com/office/word/2018/wordml/cex" xmlns:w16cid="http://schemas.microsoft.com/office/word/2016/wordml/cid" xmlns:w16="http://schemas.microsoft.com/office/word/2018/wordml" xmlns:w16du="http://schemas.microsoft.com/office/word/2023/wordml/word16du" xmlns:w16sdtdh="http://schemas.microsoft.com/office/word/2020/wordml/sdtdatahash" xmlns:w16se="http://schemas.microsoft.com/office/word/2015/wordml/symex" xmlns:wpg="http://schemas.microsoft.com/office/word/2010/wordprocessingGroup" xmlns:wpi="http://schemas.microsoft.com/office/word/2010/wordprocessingInk" xmlns:wps="http://schemas.microsoft.com/office/word/2010/wordprocessingShape" xmlns:a14="http://schemas.microsoft.com/office/drawing/2010/main" val="0"/>
+                          <a14:useLocalDpi xmlns:a14="http://schemas.microsoft.com/office/drawing/2010/main" val="0"/>
                         </a:ext>
                       </a:extLst>
                     </a:blip>
@@ -4348,7 +5984,7 @@
                   <pic:spPr bwMode="auto">
                     <a:xfrm>
                       <a:off x="0" y="0"/>
-                      <a:ext cx="4349115" cy="4114800"/>
+                      <a:ext cx="4376177" cy="4141133"/>
                     </a:xfrm>
                     <a:prstGeom prst="rect">
                       <a:avLst/>
@@ -4361,56 +5997,8 @@
                 </pic:pic>
               </a:graphicData>
             </a:graphic>
-          </wp:anchor>
+          </wp:inline>
         </w:drawing>
-      </w:r>
-      <w:r>
-        <w:br w:type="textWrapping" w:clear="all"/>
-      </w:r>
-    </w:p>
-    <w:p>
-      <w:pPr>
-        <w:jc w:val="both"/>
-        <w:rPr>
-          <w:rFonts w:ascii="Arial" w:eastAsia="Times New Roman" w:hAnsi="Arial" w:cs="Arial"/>
-          <w:color w:val="333333"/>
-          <w:sz w:val="24"/>
-          <w:szCs w:val="24"/>
-          <w:lang w:eastAsia="es-ES"/>
-        </w:rPr>
-      </w:pPr>
-      <w:r>
-        <w:rPr>
-          <w:rFonts w:ascii="Arial" w:eastAsia="Times New Roman" w:hAnsi="Arial" w:cs="Arial"/>
-          <w:color w:val="333333"/>
-          <w:sz w:val="24"/>
-          <w:szCs w:val="24"/>
-          <w:lang w:eastAsia="es-ES"/>
-        </w:rPr>
-        <w:br w:type="page"/>
-      </w:r>
-    </w:p>
-    <w:p>
-      <w:pPr>
-        <w:jc w:val="both"/>
-        <w:rPr>
-          <w:rFonts w:ascii="Arial" w:eastAsia="Times New Roman" w:hAnsi="Arial" w:cs="Arial"/>
-          <w:color w:val="333333"/>
-          <w:sz w:val="24"/>
-          <w:szCs w:val="24"/>
-          <w:lang w:eastAsia="es-ES"/>
-        </w:rPr>
-      </w:pPr>
-      <w:r>
-        <w:rPr>
-          <w:rFonts w:ascii="Arial" w:eastAsia="Times New Roman" w:hAnsi="Arial" w:cs="Arial"/>
-          <w:color w:val="333333"/>
-          <w:sz w:val="24"/>
-          <w:szCs w:val="24"/>
-          <w:lang w:eastAsia="es-ES"/>
-        </w:rPr>
-        <w:lastRenderedPageBreak/>
-        <w:br w:type="page"/>
       </w:r>
     </w:p>
     <w:p>
@@ -4479,7 +6067,7 @@
       </w:pPr>
     </w:p>
     <w:sectPr>
-      <w:footerReference w:type="default" r:id="rId22"/>
+      <w:footerReference w:type="default" r:id="rId28"/>
       <w:pgSz w:w="11906" w:h="16838"/>
       <w:pgMar w:top="1417" w:right="1701" w:bottom="1417" w:left="1701" w:header="708" w:footer="708" w:gutter="0"/>
       <w:pgNumType w:start="0"/>
@@ -4492,8 +6080,8 @@
 </file>
 
 <file path=word/endnotes.xml><?xml version="1.0" encoding="utf-8"?>
-<w:endnotes xmlns:ve="http://schemas.openxmlformats.org/markup-compatibility/2006" xmlns:o="urn:schemas-microsoft-com:office:office" xmlns:r="http://schemas.openxmlformats.org/officeDocument/2006/relationships" xmlns:m="http://schemas.openxmlformats.org/officeDocument/2006/math" xmlns:v="urn:schemas-microsoft-com:vml" xmlns:wp="http://schemas.openxmlformats.org/drawingml/2006/wordprocessingDrawing" xmlns:w10="urn:schemas-microsoft-com:office:word" xmlns:w="http://schemas.openxmlformats.org/wordprocessingml/2006/main" xmlns:wne="http://schemas.microsoft.com/office/word/2006/wordml">
-  <w:endnote w:type="separator" w:id="0">
+<w:endnotes xmlns:wpc="http://schemas.microsoft.com/office/word/2010/wordprocessingCanvas" xmlns:cx="http://schemas.microsoft.com/office/drawing/2014/chartex" xmlns:cx1="http://schemas.microsoft.com/office/drawing/2015/9/8/chartex" xmlns:cx2="http://schemas.microsoft.com/office/drawing/2015/10/21/chartex" xmlns:cx3="http://schemas.microsoft.com/office/drawing/2016/5/9/chartex" xmlns:cx4="http://schemas.microsoft.com/office/drawing/2016/5/10/chartex" xmlns:cx5="http://schemas.microsoft.com/office/drawing/2016/5/11/chartex" xmlns:cx6="http://schemas.microsoft.com/office/drawing/2016/5/12/chartex" xmlns:cx7="http://schemas.microsoft.com/office/drawing/2016/5/13/chartex" xmlns:cx8="http://schemas.microsoft.com/office/drawing/2016/5/14/chartex" xmlns:mc="http://schemas.openxmlformats.org/markup-compatibility/2006" xmlns:aink="http://schemas.microsoft.com/office/drawing/2016/ink" xmlns:am3d="http://schemas.microsoft.com/office/drawing/2017/model3d" xmlns:o="urn:schemas-microsoft-com:office:office" xmlns:oel="http://schemas.microsoft.com/office/2019/extlst" xmlns:r="http://schemas.openxmlformats.org/officeDocument/2006/relationships" xmlns:m="http://schemas.openxmlformats.org/officeDocument/2006/math" xmlns:v="urn:schemas-microsoft-com:vml" xmlns:wp14="http://schemas.microsoft.com/office/word/2010/wordprocessingDrawing" xmlns:wp="http://schemas.openxmlformats.org/drawingml/2006/wordprocessingDrawing" xmlns:w10="urn:schemas-microsoft-com:office:word" xmlns:w="http://schemas.openxmlformats.org/wordprocessingml/2006/main" xmlns:w14="http://schemas.microsoft.com/office/word/2010/wordml" xmlns:w15="http://schemas.microsoft.com/office/word/2012/wordml" xmlns:w16cex="http://schemas.microsoft.com/office/word/2018/wordml/cex" xmlns:w16cid="http://schemas.microsoft.com/office/word/2016/wordml/cid" xmlns:w16="http://schemas.microsoft.com/office/word/2018/wordml" xmlns:w16du="http://schemas.microsoft.com/office/word/2023/wordml/word16du" xmlns:w16sdtdh="http://schemas.microsoft.com/office/word/2020/wordml/sdtdatahash" xmlns:w16se="http://schemas.microsoft.com/office/word/2015/wordml/symex" xmlns:wpg="http://schemas.microsoft.com/office/word/2010/wordprocessingGroup" xmlns:wpi="http://schemas.microsoft.com/office/word/2010/wordprocessingInk" xmlns:wne="http://schemas.microsoft.com/office/word/2006/wordml" xmlns:wps="http://schemas.microsoft.com/office/word/2010/wordprocessingShape" mc:Ignorable="w14 w15 w16se w16cid w16 w16cex w16sdtdh wp14">
+  <w:endnote w:type="separator" w:id="-1">
     <w:p>
       <w:pPr>
         <w:spacing w:after="0" w:line="240" w:lineRule="auto"/>
@@ -4503,7 +6091,7 @@
       </w:r>
     </w:p>
   </w:endnote>
-  <w:endnote w:type="continuationSeparator" w:id="1">
+  <w:endnote w:type="continuationSeparator" w:id="0">
     <w:p>
       <w:pPr>
         <w:spacing w:after="0" w:line="240" w:lineRule="auto"/>
@@ -4517,7 +6105,7 @@
 </file>
 
 <file path=word/footer1.xml><?xml version="1.0" encoding="utf-8"?>
-<w:ftr xmlns:ve="http://schemas.openxmlformats.org/markup-compatibility/2006" xmlns:o="urn:schemas-microsoft-com:office:office" xmlns:r="http://schemas.openxmlformats.org/officeDocument/2006/relationships" xmlns:m="http://schemas.openxmlformats.org/officeDocument/2006/math" xmlns:v="urn:schemas-microsoft-com:vml" xmlns:wp="http://schemas.openxmlformats.org/drawingml/2006/wordprocessingDrawing" xmlns:w10="urn:schemas-microsoft-com:office:word" xmlns:w="http://schemas.openxmlformats.org/wordprocessingml/2006/main" xmlns:wne="http://schemas.microsoft.com/office/word/2006/wordml">
+<w:ftr xmlns:wpc="http://schemas.microsoft.com/office/word/2010/wordprocessingCanvas" xmlns:cx="http://schemas.microsoft.com/office/drawing/2014/chartex" xmlns:cx1="http://schemas.microsoft.com/office/drawing/2015/9/8/chartex" xmlns:cx2="http://schemas.microsoft.com/office/drawing/2015/10/21/chartex" xmlns:cx3="http://schemas.microsoft.com/office/drawing/2016/5/9/chartex" xmlns:cx4="http://schemas.microsoft.com/office/drawing/2016/5/10/chartex" xmlns:cx5="http://schemas.microsoft.com/office/drawing/2016/5/11/chartex" xmlns:cx6="http://schemas.microsoft.com/office/drawing/2016/5/12/chartex" xmlns:cx7="http://schemas.microsoft.com/office/drawing/2016/5/13/chartex" xmlns:cx8="http://schemas.microsoft.com/office/drawing/2016/5/14/chartex" xmlns:mc="http://schemas.openxmlformats.org/markup-compatibility/2006" xmlns:aink="http://schemas.microsoft.com/office/drawing/2016/ink" xmlns:am3d="http://schemas.microsoft.com/office/drawing/2017/model3d" xmlns:o="urn:schemas-microsoft-com:office:office" xmlns:oel="http://schemas.microsoft.com/office/2019/extlst" xmlns:r="http://schemas.openxmlformats.org/officeDocument/2006/relationships" xmlns:m="http://schemas.openxmlformats.org/officeDocument/2006/math" xmlns:v="urn:schemas-microsoft-com:vml" xmlns:wp14="http://schemas.microsoft.com/office/word/2010/wordprocessingDrawing" xmlns:wp="http://schemas.openxmlformats.org/drawingml/2006/wordprocessingDrawing" xmlns:w10="urn:schemas-microsoft-com:office:word" xmlns:w="http://schemas.openxmlformats.org/wordprocessingml/2006/main" xmlns:w14="http://schemas.microsoft.com/office/word/2010/wordml" xmlns:w15="http://schemas.microsoft.com/office/word/2012/wordml" xmlns:w16cex="http://schemas.microsoft.com/office/word/2018/wordml/cex" xmlns:w16cid="http://schemas.microsoft.com/office/word/2016/wordml/cid" xmlns:w16="http://schemas.microsoft.com/office/word/2018/wordml" xmlns:w16du="http://schemas.microsoft.com/office/word/2023/wordml/word16du" xmlns:w16sdtdh="http://schemas.microsoft.com/office/word/2020/wordml/sdtdatahash" xmlns:w16se="http://schemas.microsoft.com/office/word/2015/wordml/symex" xmlns:wpg="http://schemas.microsoft.com/office/word/2010/wordprocessingGroup" xmlns:wpi="http://schemas.microsoft.com/office/word/2010/wordprocessingInk" xmlns:wne="http://schemas.microsoft.com/office/word/2006/wordml" xmlns:wps="http://schemas.microsoft.com/office/word/2010/wordprocessingShape" mc:Ignorable="w14 w15 w16se w16cid w16 w16cex w16sdtdh wp14">
   <w:sdt>
     <w:sdtPr>
       <w:id w:val="-1396888148"/>
@@ -4542,10 +6130,7 @@
           <w:fldChar w:fldCharType="separate"/>
         </w:r>
         <w:r>
-          <w:rPr>
-            <w:noProof/>
-          </w:rPr>
-          <w:t>10</w:t>
+          <w:t>2</w:t>
         </w:r>
         <w:r>
           <w:fldChar w:fldCharType="end"/>
@@ -4562,8 +6147,8 @@
 </file>
 
 <file path=word/footnotes.xml><?xml version="1.0" encoding="utf-8"?>
-<w:footnotes xmlns:ve="http://schemas.openxmlformats.org/markup-compatibility/2006" xmlns:o="urn:schemas-microsoft-com:office:office" xmlns:r="http://schemas.openxmlformats.org/officeDocument/2006/relationships" xmlns:m="http://schemas.openxmlformats.org/officeDocument/2006/math" xmlns:v="urn:schemas-microsoft-com:vml" xmlns:wp="http://schemas.openxmlformats.org/drawingml/2006/wordprocessingDrawing" xmlns:w10="urn:schemas-microsoft-com:office:word" xmlns:w="http://schemas.openxmlformats.org/wordprocessingml/2006/main" xmlns:wne="http://schemas.microsoft.com/office/word/2006/wordml">
-  <w:footnote w:type="separator" w:id="0">
+<w:footnotes xmlns:wpc="http://schemas.microsoft.com/office/word/2010/wordprocessingCanvas" xmlns:cx="http://schemas.microsoft.com/office/drawing/2014/chartex" xmlns:cx1="http://schemas.microsoft.com/office/drawing/2015/9/8/chartex" xmlns:cx2="http://schemas.microsoft.com/office/drawing/2015/10/21/chartex" xmlns:cx3="http://schemas.microsoft.com/office/drawing/2016/5/9/chartex" xmlns:cx4="http://schemas.microsoft.com/office/drawing/2016/5/10/chartex" xmlns:cx5="http://schemas.microsoft.com/office/drawing/2016/5/11/chartex" xmlns:cx6="http://schemas.microsoft.com/office/drawing/2016/5/12/chartex" xmlns:cx7="http://schemas.microsoft.com/office/drawing/2016/5/13/chartex" xmlns:cx8="http://schemas.microsoft.com/office/drawing/2016/5/14/chartex" xmlns:mc="http://schemas.openxmlformats.org/markup-compatibility/2006" xmlns:aink="http://schemas.microsoft.com/office/drawing/2016/ink" xmlns:am3d="http://schemas.microsoft.com/office/drawing/2017/model3d" xmlns:o="urn:schemas-microsoft-com:office:office" xmlns:oel="http://schemas.microsoft.com/office/2019/extlst" xmlns:r="http://schemas.openxmlformats.org/officeDocument/2006/relationships" xmlns:m="http://schemas.openxmlformats.org/officeDocument/2006/math" xmlns:v="urn:schemas-microsoft-com:vml" xmlns:wp14="http://schemas.microsoft.com/office/word/2010/wordprocessingDrawing" xmlns:wp="http://schemas.openxmlformats.org/drawingml/2006/wordprocessingDrawing" xmlns:w10="urn:schemas-microsoft-com:office:word" xmlns:w="http://schemas.openxmlformats.org/wordprocessingml/2006/main" xmlns:w14="http://schemas.microsoft.com/office/word/2010/wordml" xmlns:w15="http://schemas.microsoft.com/office/word/2012/wordml" xmlns:w16cex="http://schemas.microsoft.com/office/word/2018/wordml/cex" xmlns:w16cid="http://schemas.microsoft.com/office/word/2016/wordml/cid" xmlns:w16="http://schemas.microsoft.com/office/word/2018/wordml" xmlns:w16du="http://schemas.microsoft.com/office/word/2023/wordml/word16du" xmlns:w16sdtdh="http://schemas.microsoft.com/office/word/2020/wordml/sdtdatahash" xmlns:w16se="http://schemas.microsoft.com/office/word/2015/wordml/symex" xmlns:wpg="http://schemas.microsoft.com/office/word/2010/wordprocessingGroup" xmlns:wpi="http://schemas.microsoft.com/office/word/2010/wordprocessingInk" xmlns:wne="http://schemas.microsoft.com/office/word/2006/wordml" xmlns:wps="http://schemas.microsoft.com/office/word/2010/wordprocessingShape" mc:Ignorable="w14 w15 w16se w16cid w16 w16cex w16sdtdh wp14">
+  <w:footnote w:type="separator" w:id="-1">
     <w:p>
       <w:pPr>
         <w:spacing w:after="0" w:line="240" w:lineRule="auto"/>
@@ -4573,7 +6158,7 @@
       </w:r>
     </w:p>
   </w:footnote>
-  <w:footnote w:type="continuationSeparator" w:id="1">
+  <w:footnote w:type="continuationSeparator" w:id="0">
     <w:p>
       <w:pPr>
         <w:spacing w:after="0" w:line="240" w:lineRule="auto"/>
@@ -4587,8 +6172,8 @@
 </file>
 
 <file path=word/numbering.xml><?xml version="1.0" encoding="utf-8"?>
-<w:numbering xmlns:ve="http://schemas.openxmlformats.org/markup-compatibility/2006" xmlns:o="urn:schemas-microsoft-com:office:office" xmlns:r="http://schemas.openxmlformats.org/officeDocument/2006/relationships" xmlns:m="http://schemas.openxmlformats.org/officeDocument/2006/math" xmlns:v="urn:schemas-microsoft-com:vml" xmlns:wp="http://schemas.openxmlformats.org/drawingml/2006/wordprocessingDrawing" xmlns:w10="urn:schemas-microsoft-com:office:word" xmlns:w="http://schemas.openxmlformats.org/wordprocessingml/2006/main" xmlns:wne="http://schemas.microsoft.com/office/word/2006/wordml">
-  <w:abstractNum w:abstractNumId="0">
+<w:numbering xmlns:wpc="http://schemas.microsoft.com/office/word/2010/wordprocessingCanvas" xmlns:cx="http://schemas.microsoft.com/office/drawing/2014/chartex" xmlns:cx1="http://schemas.microsoft.com/office/drawing/2015/9/8/chartex" xmlns:cx2="http://schemas.microsoft.com/office/drawing/2015/10/21/chartex" xmlns:cx3="http://schemas.microsoft.com/office/drawing/2016/5/9/chartex" xmlns:cx4="http://schemas.microsoft.com/office/drawing/2016/5/10/chartex" xmlns:cx5="http://schemas.microsoft.com/office/drawing/2016/5/11/chartex" xmlns:cx6="http://schemas.microsoft.com/office/drawing/2016/5/12/chartex" xmlns:cx7="http://schemas.microsoft.com/office/drawing/2016/5/13/chartex" xmlns:cx8="http://schemas.microsoft.com/office/drawing/2016/5/14/chartex" xmlns:mc="http://schemas.openxmlformats.org/markup-compatibility/2006" xmlns:aink="http://schemas.microsoft.com/office/drawing/2016/ink" xmlns:am3d="http://schemas.microsoft.com/office/drawing/2017/model3d" xmlns:o="urn:schemas-microsoft-com:office:office" xmlns:oel="http://schemas.microsoft.com/office/2019/extlst" xmlns:r="http://schemas.openxmlformats.org/officeDocument/2006/relationships" xmlns:m="http://schemas.openxmlformats.org/officeDocument/2006/math" xmlns:v="urn:schemas-microsoft-com:vml" xmlns:wp14="http://schemas.microsoft.com/office/word/2010/wordprocessingDrawing" xmlns:wp="http://schemas.openxmlformats.org/drawingml/2006/wordprocessingDrawing" xmlns:w10="urn:schemas-microsoft-com:office:word" xmlns:w="http://schemas.openxmlformats.org/wordprocessingml/2006/main" xmlns:w14="http://schemas.microsoft.com/office/word/2010/wordml" xmlns:w15="http://schemas.microsoft.com/office/word/2012/wordml" xmlns:w16cex="http://schemas.microsoft.com/office/word/2018/wordml/cex" xmlns:w16cid="http://schemas.microsoft.com/office/word/2016/wordml/cid" xmlns:w16="http://schemas.microsoft.com/office/word/2018/wordml" xmlns:w16du="http://schemas.microsoft.com/office/word/2023/wordml/word16du" xmlns:w16sdtdh="http://schemas.microsoft.com/office/word/2020/wordml/sdtdatahash" xmlns:w16se="http://schemas.microsoft.com/office/word/2015/wordml/symex" xmlns:wpg="http://schemas.microsoft.com/office/word/2010/wordprocessingGroup" xmlns:wpi="http://schemas.microsoft.com/office/word/2010/wordprocessingInk" xmlns:wne="http://schemas.microsoft.com/office/word/2006/wordml" xmlns:wps="http://schemas.microsoft.com/office/word/2010/wordprocessingShape" mc:Ignorable="w14 w15 w16se w16cid w16 w16cex w16sdtdh wp14">
+  <w:abstractNum w:abstractNumId="0" w15:restartNumberingAfterBreak="0">
     <w:nsid w:val="08B8244A"/>
     <w:multiLevelType w:val="hybridMultilevel"/>
     <w:tmpl w:val="A7668644"/>
@@ -4701,7 +6286,7 @@
       </w:rPr>
     </w:lvl>
   </w:abstractNum>
-  <w:abstractNum w:abstractNumId="1">
+  <w:abstractNum w:abstractNumId="1" w15:restartNumberingAfterBreak="0">
     <w:nsid w:val="293C2BA7"/>
     <w:multiLevelType w:val="multilevel"/>
     <w:tmpl w:val="C75CA244"/>
@@ -4850,7 +6435,7 @@
       </w:rPr>
     </w:lvl>
   </w:abstractNum>
-  <w:abstractNum w:abstractNumId="2">
+  <w:abstractNum w:abstractNumId="2" w15:restartNumberingAfterBreak="0">
     <w:nsid w:val="344F03BF"/>
     <w:multiLevelType w:val="multilevel"/>
     <w:tmpl w:val="C3E4902C"/>
@@ -4999,7 +6584,7 @@
       </w:rPr>
     </w:lvl>
   </w:abstractNum>
-  <w:abstractNum w:abstractNumId="3">
+  <w:abstractNum w:abstractNumId="3" w15:restartNumberingAfterBreak="0">
     <w:nsid w:val="47AD003A"/>
     <w:multiLevelType w:val="hybridMultilevel"/>
     <w:tmpl w:val="CA12A42E"/>
@@ -5112,7 +6697,7 @@
       </w:rPr>
     </w:lvl>
   </w:abstractNum>
-  <w:abstractNum w:abstractNumId="4">
+  <w:abstractNum w:abstractNumId="4" w15:restartNumberingAfterBreak="0">
     <w:nsid w:val="551F57A3"/>
     <w:multiLevelType w:val="multilevel"/>
     <w:tmpl w:val="46EEAA80"/>
@@ -5262,7 +6847,7 @@
       </w:rPr>
     </w:lvl>
   </w:abstractNum>
-  <w:abstractNum w:abstractNumId="5">
+  <w:abstractNum w:abstractNumId="5" w15:restartNumberingAfterBreak="0">
     <w:nsid w:val="70D86169"/>
     <w:multiLevelType w:val="multilevel"/>
     <w:tmpl w:val="8E946EBA"/>
@@ -5411,29 +6996,29 @@
       </w:rPr>
     </w:lvl>
   </w:abstractNum>
-  <w:num w:numId="1">
+  <w:num w:numId="1" w16cid:durableId="738867368">
     <w:abstractNumId w:val="4"/>
   </w:num>
-  <w:num w:numId="2">
+  <w:num w:numId="2" w16cid:durableId="1094013000">
     <w:abstractNumId w:val="2"/>
   </w:num>
-  <w:num w:numId="3">
+  <w:num w:numId="3" w16cid:durableId="732045284">
     <w:abstractNumId w:val="1"/>
   </w:num>
-  <w:num w:numId="4">
+  <w:num w:numId="4" w16cid:durableId="745342332">
     <w:abstractNumId w:val="5"/>
   </w:num>
-  <w:num w:numId="5">
+  <w:num w:numId="5" w16cid:durableId="1787695433">
     <w:abstractNumId w:val="3"/>
   </w:num>
-  <w:num w:numId="6">
+  <w:num w:numId="6" w16cid:durableId="875389875">
     <w:abstractNumId w:val="0"/>
   </w:num>
 </w:numbering>
 </file>
 
 <file path=word/styles.xml><?xml version="1.0" encoding="utf-8"?>
-<w:styles xmlns:r="http://schemas.openxmlformats.org/officeDocument/2006/relationships" xmlns:w="http://schemas.openxmlformats.org/wordprocessingml/2006/main">
+<w:styles xmlns:mc="http://schemas.openxmlformats.org/markup-compatibility/2006" xmlns:r="http://schemas.openxmlformats.org/officeDocument/2006/relationships" xmlns:w="http://schemas.openxmlformats.org/wordprocessingml/2006/main" xmlns:w14="http://schemas.microsoft.com/office/word/2010/wordml" xmlns:w15="http://schemas.microsoft.com/office/word/2012/wordml" xmlns:w16cex="http://schemas.microsoft.com/office/word/2018/wordml/cex" xmlns:w16cid="http://schemas.microsoft.com/office/word/2016/wordml/cid" xmlns:w16="http://schemas.microsoft.com/office/word/2018/wordml" xmlns:w16sdtdh="http://schemas.microsoft.com/office/word/2020/wordml/sdtdatahash" xmlns:w16se="http://schemas.microsoft.com/office/word/2015/wordml/symex" mc:Ignorable="w14 w15 w16se w16cid w16 w16cex w16sdtdh">
   <w:docDefaults>
     <w:rPrDefault>
       <w:rPr>
@@ -5442,6 +7027,7 @@
         <w:sz w:val="22"/>
         <w:szCs w:val="22"/>
         <w:lang w:val="es-ES" w:eastAsia="en-US" w:bidi="ar-SA"/>
+        <w14:ligatures w14:val="standardContextual"/>
       </w:rPr>
     </w:rPrDefault>
     <w:pPrDefault>
@@ -5450,149 +7036,387 @@
       </w:pPr>
     </w:pPrDefault>
   </w:docDefaults>
-  <w:latentStyles w:defLockedState="0" w:defUIPriority="99" w:defSemiHidden="1" w:defUnhideWhenUsed="1" w:defQFormat="0" w:count="267">
-    <w:lsdException w:name="Normal" w:semiHidden="0" w:uiPriority="0" w:unhideWhenUsed="0" w:qFormat="1"/>
-    <w:lsdException w:name="heading 1" w:semiHidden="0" w:uiPriority="9" w:unhideWhenUsed="0" w:qFormat="1"/>
-    <w:lsdException w:name="heading 2" w:uiPriority="9" w:qFormat="1"/>
-    <w:lsdException w:name="heading 3" w:uiPriority="9" w:qFormat="1"/>
-    <w:lsdException w:name="heading 4" w:uiPriority="9" w:qFormat="1"/>
-    <w:lsdException w:name="heading 5" w:uiPriority="9" w:qFormat="1"/>
-    <w:lsdException w:name="heading 6" w:uiPriority="9" w:qFormat="1"/>
-    <w:lsdException w:name="heading 7" w:uiPriority="9" w:qFormat="1"/>
-    <w:lsdException w:name="heading 8" w:uiPriority="9" w:qFormat="1"/>
-    <w:lsdException w:name="heading 9" w:uiPriority="9" w:qFormat="1"/>
-    <w:lsdException w:name="toc 1" w:uiPriority="39"/>
-    <w:lsdException w:name="toc 2" w:uiPriority="39"/>
-    <w:lsdException w:name="toc 3" w:uiPriority="39"/>
-    <w:lsdException w:name="toc 4" w:uiPriority="39"/>
-    <w:lsdException w:name="toc 5" w:uiPriority="39"/>
-    <w:lsdException w:name="toc 6" w:uiPriority="39"/>
-    <w:lsdException w:name="toc 7" w:uiPriority="39"/>
-    <w:lsdException w:name="toc 8" w:uiPriority="39"/>
-    <w:lsdException w:name="toc 9" w:uiPriority="39"/>
-    <w:lsdException w:name="caption" w:uiPriority="35" w:qFormat="1"/>
-    <w:lsdException w:name="Title" w:semiHidden="0" w:uiPriority="10" w:unhideWhenUsed="0" w:qFormat="1"/>
-    <w:lsdException w:name="Default Paragraph Font" w:uiPriority="1"/>
-    <w:lsdException w:name="Subtitle" w:semiHidden="0" w:uiPriority="11" w:unhideWhenUsed="0" w:qFormat="1"/>
-    <w:lsdException w:name="Strong" w:semiHidden="0" w:uiPriority="22" w:unhideWhenUsed="0" w:qFormat="1"/>
-    <w:lsdException w:name="Emphasis" w:semiHidden="0" w:uiPriority="20" w:unhideWhenUsed="0" w:qFormat="1"/>
-    <w:lsdException w:name="Table Grid" w:semiHidden="0" w:uiPriority="39" w:unhideWhenUsed="0"/>
-    <w:lsdException w:name="Placeholder Text" w:unhideWhenUsed="0"/>
-    <w:lsdException w:name="No Spacing" w:semiHidden="0" w:uiPriority="1" w:unhideWhenUsed="0" w:qFormat="1"/>
-    <w:lsdException w:name="Light Shading" w:semiHidden="0" w:uiPriority="60" w:unhideWhenUsed="0"/>
-    <w:lsdException w:name="Light List" w:semiHidden="0" w:uiPriority="61" w:unhideWhenUsed="0"/>
-    <w:lsdException w:name="Light Grid" w:semiHidden="0" w:uiPriority="62" w:unhideWhenUsed="0"/>
-    <w:lsdException w:name="Medium Shading 1" w:semiHidden="0" w:uiPriority="63" w:unhideWhenUsed="0"/>
-    <w:lsdException w:name="Medium Shading 2" w:semiHidden="0" w:uiPriority="64" w:unhideWhenUsed="0"/>
-    <w:lsdException w:name="Medium List 1" w:semiHidden="0" w:uiPriority="65" w:unhideWhenUsed="0"/>
-    <w:lsdException w:name="Medium List 2" w:semiHidden="0" w:uiPriority="66" w:unhideWhenUsed="0"/>
-    <w:lsdException w:name="Medium Grid 1" w:semiHidden="0" w:uiPriority="67" w:unhideWhenUsed="0"/>
-    <w:lsdException w:name="Medium Grid 2" w:semiHidden="0" w:uiPriority="68" w:unhideWhenUsed="0"/>
-    <w:lsdException w:name="Medium Grid 3" w:semiHidden="0" w:uiPriority="69" w:unhideWhenUsed="0"/>
-    <w:lsdException w:name="Dark List" w:semiHidden="0" w:uiPriority="70" w:unhideWhenUsed="0"/>
-    <w:lsdException w:name="Colorful Shading" w:semiHidden="0" w:uiPriority="71" w:unhideWhenUsed="0"/>
-    <w:lsdException w:name="Colorful List" w:semiHidden="0" w:uiPriority="72" w:unhideWhenUsed="0"/>
-    <w:lsdException w:name="Colorful Grid" w:semiHidden="0" w:uiPriority="73" w:unhideWhenUsed="0"/>
-    <w:lsdException w:name="Light Shading Accent 1" w:semiHidden="0" w:uiPriority="60" w:unhideWhenUsed="0"/>
-    <w:lsdException w:name="Light List Accent 1" w:semiHidden="0" w:uiPriority="61" w:unhideWhenUsed="0"/>
-    <w:lsdException w:name="Light Grid Accent 1" w:semiHidden="0" w:uiPriority="62" w:unhideWhenUsed="0"/>
-    <w:lsdException w:name="Medium Shading 1 Accent 1" w:semiHidden="0" w:uiPriority="63" w:unhideWhenUsed="0"/>
-    <w:lsdException w:name="Medium Shading 2 Accent 1" w:semiHidden="0" w:uiPriority="64" w:unhideWhenUsed="0"/>
-    <w:lsdException w:name="Medium List 1 Accent 1" w:semiHidden="0" w:uiPriority="65" w:unhideWhenUsed="0"/>
-    <w:lsdException w:name="Revision" w:unhideWhenUsed="0"/>
-    <w:lsdException w:name="List Paragraph" w:semiHidden="0" w:uiPriority="34" w:unhideWhenUsed="0" w:qFormat="1"/>
-    <w:lsdException w:name="Quote" w:semiHidden="0" w:uiPriority="29" w:unhideWhenUsed="0" w:qFormat="1"/>
-    <w:lsdException w:name="Intense Quote" w:semiHidden="0" w:uiPriority="30" w:unhideWhenUsed="0" w:qFormat="1"/>
-    <w:lsdException w:name="Medium List 2 Accent 1" w:semiHidden="0" w:uiPriority="66" w:unhideWhenUsed="0"/>
-    <w:lsdException w:name="Medium Grid 1 Accent 1" w:semiHidden="0" w:uiPriority="67" w:unhideWhenUsed="0"/>
-    <w:lsdException w:name="Medium Grid 2 Accent 1" w:semiHidden="0" w:uiPriority="68" w:unhideWhenUsed="0"/>
-    <w:lsdException w:name="Medium Grid 3 Accent 1" w:semiHidden="0" w:uiPriority="69" w:unhideWhenUsed="0"/>
-    <w:lsdException w:name="Dark List Accent 1" w:semiHidden="0" w:uiPriority="70" w:unhideWhenUsed="0"/>
-    <w:lsdException w:name="Colorful Shading Accent 1" w:semiHidden="0" w:uiPriority="71" w:unhideWhenUsed="0"/>
-    <w:lsdException w:name="Colorful List Accent 1" w:semiHidden="0" w:uiPriority="72" w:unhideWhenUsed="0"/>
-    <w:lsdException w:name="Colorful Grid Accent 1" w:semiHidden="0" w:uiPriority="73" w:unhideWhenUsed="0"/>
-    <w:lsdException w:name="Light Shading Accent 2" w:semiHidden="0" w:uiPriority="60" w:unhideWhenUsed="0"/>
-    <w:lsdException w:name="Light List Accent 2" w:semiHidden="0" w:uiPriority="61" w:unhideWhenUsed="0"/>
-    <w:lsdException w:name="Light Grid Accent 2" w:semiHidden="0" w:uiPriority="62" w:unhideWhenUsed="0"/>
-    <w:lsdException w:name="Medium Shading 1 Accent 2" w:semiHidden="0" w:uiPriority="63" w:unhideWhenUsed="0"/>
-    <w:lsdException w:name="Medium Shading 2 Accent 2" w:semiHidden="0" w:uiPriority="64" w:unhideWhenUsed="0"/>
-    <w:lsdException w:name="Medium List 1 Accent 2" w:semiHidden="0" w:uiPriority="65" w:unhideWhenUsed="0"/>
-    <w:lsdException w:name="Medium List 2 Accent 2" w:semiHidden="0" w:uiPriority="66" w:unhideWhenUsed="0"/>
-    <w:lsdException w:name="Medium Grid 1 Accent 2" w:semiHidden="0" w:uiPriority="67" w:unhideWhenUsed="0"/>
-    <w:lsdException w:name="Medium Grid 2 Accent 2" w:semiHidden="0" w:uiPriority="68" w:unhideWhenUsed="0"/>
-    <w:lsdException w:name="Medium Grid 3 Accent 2" w:semiHidden="0" w:uiPriority="69" w:unhideWhenUsed="0"/>
-    <w:lsdException w:name="Dark List Accent 2" w:semiHidden="0" w:uiPriority="70" w:unhideWhenUsed="0"/>
-    <w:lsdException w:name="Colorful Shading Accent 2" w:semiHidden="0" w:uiPriority="71" w:unhideWhenUsed="0"/>
-    <w:lsdException w:name="Colorful List Accent 2" w:semiHidden="0" w:uiPriority="72" w:unhideWhenUsed="0"/>
-    <w:lsdException w:name="Colorful Grid Accent 2" w:semiHidden="0" w:uiPriority="73" w:unhideWhenUsed="0"/>
-    <w:lsdException w:name="Light Shading Accent 3" w:semiHidden="0" w:uiPriority="60" w:unhideWhenUsed="0"/>
-    <w:lsdException w:name="Light List Accent 3" w:semiHidden="0" w:uiPriority="61" w:unhideWhenUsed="0"/>
-    <w:lsdException w:name="Light Grid Accent 3" w:semiHidden="0" w:uiPriority="62" w:unhideWhenUsed="0"/>
-    <w:lsdException w:name="Medium Shading 1 Accent 3" w:semiHidden="0" w:uiPriority="63" w:unhideWhenUsed="0"/>
-    <w:lsdException w:name="Medium Shading 2 Accent 3" w:semiHidden="0" w:uiPriority="64" w:unhideWhenUsed="0"/>
-    <w:lsdException w:name="Medium List 1 Accent 3" w:semiHidden="0" w:uiPriority="65" w:unhideWhenUsed="0"/>
-    <w:lsdException w:name="Medium List 2 Accent 3" w:semiHidden="0" w:uiPriority="66" w:unhideWhenUsed="0"/>
-    <w:lsdException w:name="Medium Grid 1 Accent 3" w:semiHidden="0" w:uiPriority="67" w:unhideWhenUsed="0"/>
-    <w:lsdException w:name="Medium Grid 2 Accent 3" w:semiHidden="0" w:uiPriority="68" w:unhideWhenUsed="0"/>
-    <w:lsdException w:name="Medium Grid 3 Accent 3" w:semiHidden="0" w:uiPriority="69" w:unhideWhenUsed="0"/>
-    <w:lsdException w:name="Dark List Accent 3" w:semiHidden="0" w:uiPriority="70" w:unhideWhenUsed="0"/>
-    <w:lsdException w:name="Colorful Shading Accent 3" w:semiHidden="0" w:uiPriority="71" w:unhideWhenUsed="0"/>
-    <w:lsdException w:name="Colorful List Accent 3" w:semiHidden="0" w:uiPriority="72" w:unhideWhenUsed="0"/>
-    <w:lsdException w:name="Colorful Grid Accent 3" w:semiHidden="0" w:uiPriority="73" w:unhideWhenUsed="0"/>
-    <w:lsdException w:name="Light Shading Accent 4" w:semiHidden="0" w:uiPriority="60" w:unhideWhenUsed="0"/>
-    <w:lsdException w:name="Light List Accent 4" w:semiHidden="0" w:uiPriority="61" w:unhideWhenUsed="0"/>
-    <w:lsdException w:name="Light Grid Accent 4" w:semiHidden="0" w:uiPriority="62" w:unhideWhenUsed="0"/>
-    <w:lsdException w:name="Medium Shading 1 Accent 4" w:semiHidden="0" w:uiPriority="63" w:unhideWhenUsed="0"/>
-    <w:lsdException w:name="Medium Shading 2 Accent 4" w:semiHidden="0" w:uiPriority="64" w:unhideWhenUsed="0"/>
-    <w:lsdException w:name="Medium List 1 Accent 4" w:semiHidden="0" w:uiPriority="65" w:unhideWhenUsed="0"/>
-    <w:lsdException w:name="Medium List 2 Accent 4" w:semiHidden="0" w:uiPriority="66" w:unhideWhenUsed="0"/>
-    <w:lsdException w:name="Medium Grid 1 Accent 4" w:semiHidden="0" w:uiPriority="67" w:unhideWhenUsed="0"/>
-    <w:lsdException w:name="Medium Grid 2 Accent 4" w:semiHidden="0" w:uiPriority="68" w:unhideWhenUsed="0"/>
-    <w:lsdException w:name="Medium Grid 3 Accent 4" w:semiHidden="0" w:uiPriority="69" w:unhideWhenUsed="0"/>
-    <w:lsdException w:name="Dark List Accent 4" w:semiHidden="0" w:uiPriority="70" w:unhideWhenUsed="0"/>
-    <w:lsdException w:name="Colorful Shading Accent 4" w:semiHidden="0" w:uiPriority="71" w:unhideWhenUsed="0"/>
-    <w:lsdException w:name="Colorful List Accent 4" w:semiHidden="0" w:uiPriority="72" w:unhideWhenUsed="0"/>
-    <w:lsdException w:name="Colorful Grid Accent 4" w:semiHidden="0" w:uiPriority="73" w:unhideWhenUsed="0"/>
-    <w:lsdException w:name="Light Shading Accent 5" w:semiHidden="0" w:uiPriority="60" w:unhideWhenUsed="0"/>
-    <w:lsdException w:name="Light List Accent 5" w:semiHidden="0" w:uiPriority="61" w:unhideWhenUsed="0"/>
-    <w:lsdException w:name="Light Grid Accent 5" w:semiHidden="0" w:uiPriority="62" w:unhideWhenUsed="0"/>
-    <w:lsdException w:name="Medium Shading 1 Accent 5" w:semiHidden="0" w:uiPriority="63" w:unhideWhenUsed="0"/>
-    <w:lsdException w:name="Medium Shading 2 Accent 5" w:semiHidden="0" w:uiPriority="64" w:unhideWhenUsed="0"/>
-    <w:lsdException w:name="Medium List 1 Accent 5" w:semiHidden="0" w:uiPriority="65" w:unhideWhenUsed="0"/>
-    <w:lsdException w:name="Medium List 2 Accent 5" w:semiHidden="0" w:uiPriority="66" w:unhideWhenUsed="0"/>
-    <w:lsdException w:name="Medium Grid 1 Accent 5" w:semiHidden="0" w:uiPriority="67" w:unhideWhenUsed="0"/>
-    <w:lsdException w:name="Medium Grid 2 Accent 5" w:semiHidden="0" w:uiPriority="68" w:unhideWhenUsed="0"/>
-    <w:lsdException w:name="Medium Grid 3 Accent 5" w:semiHidden="0" w:uiPriority="69" w:unhideWhenUsed="0"/>
-    <w:lsdException w:name="Dark List Accent 5" w:semiHidden="0" w:uiPriority="70" w:unhideWhenUsed="0"/>
-    <w:lsdException w:name="Colorful Shading Accent 5" w:semiHidden="0" w:uiPriority="71" w:unhideWhenUsed="0"/>
-    <w:lsdException w:name="Colorful List Accent 5" w:semiHidden="0" w:uiPriority="72" w:unhideWhenUsed="0"/>
-    <w:lsdException w:name="Colorful Grid Accent 5" w:semiHidden="0" w:uiPriority="73" w:unhideWhenUsed="0"/>
-    <w:lsdException w:name="Light Shading Accent 6" w:semiHidden="0" w:uiPriority="60" w:unhideWhenUsed="0"/>
-    <w:lsdException w:name="Light List Accent 6" w:semiHidden="0" w:uiPriority="61" w:unhideWhenUsed="0"/>
-    <w:lsdException w:name="Light Grid Accent 6" w:semiHidden="0" w:uiPriority="62" w:unhideWhenUsed="0"/>
-    <w:lsdException w:name="Medium Shading 1 Accent 6" w:semiHidden="0" w:uiPriority="63" w:unhideWhenUsed="0"/>
-    <w:lsdException w:name="Medium Shading 2 Accent 6" w:semiHidden="0" w:uiPriority="64" w:unhideWhenUsed="0"/>
-    <w:lsdException w:name="Medium List 1 Accent 6" w:semiHidden="0" w:uiPriority="65" w:unhideWhenUsed="0"/>
-    <w:lsdException w:name="Medium List 2 Accent 6" w:semiHidden="0" w:uiPriority="66" w:unhideWhenUsed="0"/>
-    <w:lsdException w:name="Medium Grid 1 Accent 6" w:semiHidden="0" w:uiPriority="67" w:unhideWhenUsed="0"/>
-    <w:lsdException w:name="Medium Grid 2 Accent 6" w:semiHidden="0" w:uiPriority="68" w:unhideWhenUsed="0"/>
-    <w:lsdException w:name="Medium Grid 3 Accent 6" w:semiHidden="0" w:uiPriority="69" w:unhideWhenUsed="0"/>
-    <w:lsdException w:name="Dark List Accent 6" w:semiHidden="0" w:uiPriority="70" w:unhideWhenUsed="0"/>
-    <w:lsdException w:name="Colorful Shading Accent 6" w:semiHidden="0" w:uiPriority="71" w:unhideWhenUsed="0"/>
-    <w:lsdException w:name="Colorful List Accent 6" w:semiHidden="0" w:uiPriority="72" w:unhideWhenUsed="0"/>
-    <w:lsdException w:name="Colorful Grid Accent 6" w:semiHidden="0" w:uiPriority="73" w:unhideWhenUsed="0"/>
-    <w:lsdException w:name="Subtle Emphasis" w:semiHidden="0" w:uiPriority="19" w:unhideWhenUsed="0" w:qFormat="1"/>
-    <w:lsdException w:name="Intense Emphasis" w:semiHidden="0" w:uiPriority="21" w:unhideWhenUsed="0" w:qFormat="1"/>
-    <w:lsdException w:name="Subtle Reference" w:semiHidden="0" w:uiPriority="31" w:unhideWhenUsed="0" w:qFormat="1"/>
-    <w:lsdException w:name="Intense Reference" w:semiHidden="0" w:uiPriority="32" w:unhideWhenUsed="0" w:qFormat="1"/>
-    <w:lsdException w:name="Book Title" w:semiHidden="0" w:uiPriority="33" w:unhideWhenUsed="0" w:qFormat="1"/>
-    <w:lsdException w:name="Bibliography" w:uiPriority="37"/>
-    <w:lsdException w:name="TOC Heading" w:uiPriority="39" w:qFormat="1"/>
+  <w:latentStyles w:defLockedState="0" w:defUIPriority="99" w:defSemiHidden="0" w:defUnhideWhenUsed="0" w:defQFormat="0" w:count="376">
+    <w:lsdException w:name="Normal" w:uiPriority="0" w:qFormat="1"/>
+    <w:lsdException w:name="heading 1" w:uiPriority="9" w:qFormat="1"/>
+    <w:lsdException w:name="heading 2" w:semiHidden="1" w:uiPriority="9" w:unhideWhenUsed="1" w:qFormat="1"/>
+    <w:lsdException w:name="heading 3" w:semiHidden="1" w:uiPriority="9" w:unhideWhenUsed="1" w:qFormat="1"/>
+    <w:lsdException w:name="heading 4" w:semiHidden="1" w:uiPriority="9" w:unhideWhenUsed="1" w:qFormat="1"/>
+    <w:lsdException w:name="heading 5" w:semiHidden="1" w:uiPriority="9" w:unhideWhenUsed="1" w:qFormat="1"/>
+    <w:lsdException w:name="heading 6" w:semiHidden="1" w:uiPriority="9" w:unhideWhenUsed="1" w:qFormat="1"/>
+    <w:lsdException w:name="heading 7" w:semiHidden="1" w:uiPriority="9" w:unhideWhenUsed="1" w:qFormat="1"/>
+    <w:lsdException w:name="heading 8" w:semiHidden="1" w:uiPriority="9" w:unhideWhenUsed="1" w:qFormat="1"/>
+    <w:lsdException w:name="heading 9" w:semiHidden="1" w:uiPriority="9" w:unhideWhenUsed="1" w:qFormat="1"/>
+    <w:lsdException w:name="index 1" w:semiHidden="1" w:unhideWhenUsed="1"/>
+    <w:lsdException w:name="index 2" w:semiHidden="1" w:unhideWhenUsed="1"/>
+    <w:lsdException w:name="index 3" w:semiHidden="1" w:unhideWhenUsed="1"/>
+    <w:lsdException w:name="index 4" w:semiHidden="1" w:unhideWhenUsed="1"/>
+    <w:lsdException w:name="index 5" w:semiHidden="1" w:unhideWhenUsed="1"/>
+    <w:lsdException w:name="index 6" w:semiHidden="1" w:unhideWhenUsed="1"/>
+    <w:lsdException w:name="index 7" w:semiHidden="1" w:unhideWhenUsed="1"/>
+    <w:lsdException w:name="index 8" w:semiHidden="1" w:unhideWhenUsed="1"/>
+    <w:lsdException w:name="index 9" w:semiHidden="1" w:unhideWhenUsed="1"/>
+    <w:lsdException w:name="toc 1" w:semiHidden="1" w:uiPriority="39" w:unhideWhenUsed="1"/>
+    <w:lsdException w:name="toc 2" w:semiHidden="1" w:uiPriority="39" w:unhideWhenUsed="1"/>
+    <w:lsdException w:name="toc 3" w:semiHidden="1" w:uiPriority="39" w:unhideWhenUsed="1"/>
+    <w:lsdException w:name="toc 4" w:semiHidden="1" w:uiPriority="39" w:unhideWhenUsed="1"/>
+    <w:lsdException w:name="toc 5" w:semiHidden="1" w:uiPriority="39" w:unhideWhenUsed="1"/>
+    <w:lsdException w:name="toc 6" w:semiHidden="1" w:uiPriority="39" w:unhideWhenUsed="1"/>
+    <w:lsdException w:name="toc 7" w:semiHidden="1" w:uiPriority="39" w:unhideWhenUsed="1"/>
+    <w:lsdException w:name="toc 8" w:semiHidden="1" w:uiPriority="39" w:unhideWhenUsed="1"/>
+    <w:lsdException w:name="toc 9" w:semiHidden="1" w:uiPriority="39" w:unhideWhenUsed="1"/>
+    <w:lsdException w:name="Normal Indent" w:semiHidden="1" w:unhideWhenUsed="1"/>
+    <w:lsdException w:name="footnote text" w:semiHidden="1" w:unhideWhenUsed="1"/>
+    <w:lsdException w:name="annotation text" w:semiHidden="1" w:unhideWhenUsed="1"/>
+    <w:lsdException w:name="header" w:semiHidden="1" w:unhideWhenUsed="1"/>
+    <w:lsdException w:name="footer" w:semiHidden="1" w:unhideWhenUsed="1"/>
+    <w:lsdException w:name="index heading" w:semiHidden="1" w:unhideWhenUsed="1"/>
+    <w:lsdException w:name="caption" w:semiHidden="1" w:uiPriority="35" w:unhideWhenUsed="1" w:qFormat="1"/>
+    <w:lsdException w:name="table of figures" w:semiHidden="1" w:unhideWhenUsed="1"/>
+    <w:lsdException w:name="envelope address" w:semiHidden="1" w:unhideWhenUsed="1"/>
+    <w:lsdException w:name="envelope return" w:semiHidden="1" w:unhideWhenUsed="1"/>
+    <w:lsdException w:name="footnote reference" w:semiHidden="1" w:unhideWhenUsed="1"/>
+    <w:lsdException w:name="annotation reference" w:semiHidden="1" w:unhideWhenUsed="1"/>
+    <w:lsdException w:name="line number" w:semiHidden="1" w:unhideWhenUsed="1"/>
+    <w:lsdException w:name="page number" w:semiHidden="1" w:unhideWhenUsed="1"/>
+    <w:lsdException w:name="endnote reference" w:semiHidden="1" w:unhideWhenUsed="1"/>
+    <w:lsdException w:name="endnote text" w:semiHidden="1" w:unhideWhenUsed="1"/>
+    <w:lsdException w:name="table of authorities" w:semiHidden="1" w:unhideWhenUsed="1"/>
+    <w:lsdException w:name="macro" w:semiHidden="1" w:unhideWhenUsed="1"/>
+    <w:lsdException w:name="toa heading" w:semiHidden="1" w:unhideWhenUsed="1"/>
+    <w:lsdException w:name="List" w:semiHidden="1" w:unhideWhenUsed="1"/>
+    <w:lsdException w:name="List Bullet" w:semiHidden="1" w:unhideWhenUsed="1"/>
+    <w:lsdException w:name="List Number" w:semiHidden="1" w:unhideWhenUsed="1"/>
+    <w:lsdException w:name="List 2" w:semiHidden="1" w:unhideWhenUsed="1"/>
+    <w:lsdException w:name="List 3" w:semiHidden="1" w:unhideWhenUsed="1"/>
+    <w:lsdException w:name="List 4" w:semiHidden="1" w:unhideWhenUsed="1"/>
+    <w:lsdException w:name="List 5" w:semiHidden="1" w:unhideWhenUsed="1"/>
+    <w:lsdException w:name="List Bullet 2" w:semiHidden="1" w:unhideWhenUsed="1"/>
+    <w:lsdException w:name="List Bullet 3" w:semiHidden="1" w:unhideWhenUsed="1"/>
+    <w:lsdException w:name="List Bullet 4" w:semiHidden="1" w:unhideWhenUsed="1"/>
+    <w:lsdException w:name="List Bullet 5" w:semiHidden="1" w:unhideWhenUsed="1"/>
+    <w:lsdException w:name="List Number 2" w:semiHidden="1" w:unhideWhenUsed="1"/>
+    <w:lsdException w:name="List Number 3" w:semiHidden="1" w:unhideWhenUsed="1"/>
+    <w:lsdException w:name="List Number 4" w:semiHidden="1" w:unhideWhenUsed="1"/>
+    <w:lsdException w:name="List Number 5" w:semiHidden="1" w:unhideWhenUsed="1"/>
+    <w:lsdException w:name="Title" w:uiPriority="10" w:qFormat="1"/>
+    <w:lsdException w:name="Closing" w:semiHidden="1" w:unhideWhenUsed="1"/>
+    <w:lsdException w:name="Signature" w:semiHidden="1" w:unhideWhenUsed="1"/>
+    <w:lsdException w:name="Default Paragraph Font" w:semiHidden="1" w:uiPriority="1" w:unhideWhenUsed="1"/>
+    <w:lsdException w:name="Body Text" w:semiHidden="1" w:unhideWhenUsed="1"/>
+    <w:lsdException w:name="Body Text Indent" w:semiHidden="1" w:unhideWhenUsed="1"/>
+    <w:lsdException w:name="List Continue" w:semiHidden="1" w:unhideWhenUsed="1"/>
+    <w:lsdException w:name="List Continue 2" w:semiHidden="1" w:unhideWhenUsed="1"/>
+    <w:lsdException w:name="List Continue 3" w:semiHidden="1" w:unhideWhenUsed="1"/>
+    <w:lsdException w:name="List Continue 4" w:semiHidden="1" w:unhideWhenUsed="1"/>
+    <w:lsdException w:name="List Continue 5" w:semiHidden="1" w:unhideWhenUsed="1"/>
+    <w:lsdException w:name="Message Header" w:semiHidden="1" w:unhideWhenUsed="1"/>
+    <w:lsdException w:name="Subtitle" w:uiPriority="11" w:qFormat="1"/>
+    <w:lsdException w:name="Salutation" w:semiHidden="1" w:unhideWhenUsed="1"/>
+    <w:lsdException w:name="Date" w:semiHidden="1" w:unhideWhenUsed="1"/>
+    <w:lsdException w:name="Body Text First Indent" w:semiHidden="1" w:unhideWhenUsed="1"/>
+    <w:lsdException w:name="Body Text First Indent 2" w:semiHidden="1" w:unhideWhenUsed="1"/>
+    <w:lsdException w:name="Note Heading" w:semiHidden="1" w:unhideWhenUsed="1"/>
+    <w:lsdException w:name="Body Text 2" w:semiHidden="1" w:unhideWhenUsed="1"/>
+    <w:lsdException w:name="Body Text 3" w:semiHidden="1" w:unhideWhenUsed="1"/>
+    <w:lsdException w:name="Body Text Indent 2" w:semiHidden="1" w:unhideWhenUsed="1"/>
+    <w:lsdException w:name="Body Text Indent 3" w:semiHidden="1" w:unhideWhenUsed="1"/>
+    <w:lsdException w:name="Block Text" w:semiHidden="1" w:unhideWhenUsed="1"/>
+    <w:lsdException w:name="Hyperlink" w:semiHidden="1" w:unhideWhenUsed="1"/>
+    <w:lsdException w:name="FollowedHyperlink" w:semiHidden="1" w:unhideWhenUsed="1"/>
+    <w:lsdException w:name="Strong" w:uiPriority="22" w:qFormat="1"/>
+    <w:lsdException w:name="Emphasis" w:uiPriority="20" w:qFormat="1"/>
+    <w:lsdException w:name="Document Map" w:semiHidden="1" w:unhideWhenUsed="1"/>
+    <w:lsdException w:name="Plain Text" w:semiHidden="1" w:unhideWhenUsed="1"/>
+    <w:lsdException w:name="E-mail Signature" w:semiHidden="1" w:unhideWhenUsed="1"/>
+    <w:lsdException w:name="HTML Top of Form" w:semiHidden="1" w:unhideWhenUsed="1"/>
+    <w:lsdException w:name="HTML Bottom of Form" w:semiHidden="1" w:unhideWhenUsed="1"/>
+    <w:lsdException w:name="Normal (Web)" w:semiHidden="1" w:unhideWhenUsed="1"/>
+    <w:lsdException w:name="HTML Acronym" w:semiHidden="1" w:unhideWhenUsed="1"/>
+    <w:lsdException w:name="HTML Address" w:semiHidden="1" w:unhideWhenUsed="1"/>
+    <w:lsdException w:name="HTML Cite" w:semiHidden="1" w:unhideWhenUsed="1"/>
+    <w:lsdException w:name="HTML Code" w:semiHidden="1" w:unhideWhenUsed="1"/>
+    <w:lsdException w:name="HTML Definition" w:semiHidden="1" w:unhideWhenUsed="1"/>
+    <w:lsdException w:name="HTML Keyboard" w:semiHidden="1" w:unhideWhenUsed="1"/>
+    <w:lsdException w:name="HTML Preformatted" w:semiHidden="1" w:unhideWhenUsed="1"/>
+    <w:lsdException w:name="HTML Sample" w:semiHidden="1" w:unhideWhenUsed="1"/>
+    <w:lsdException w:name="HTML Typewriter" w:semiHidden="1" w:unhideWhenUsed="1"/>
+    <w:lsdException w:name="HTML Variable" w:semiHidden="1" w:unhideWhenUsed="1"/>
+    <w:lsdException w:name="Normal Table" w:semiHidden="1" w:unhideWhenUsed="1"/>
+    <w:lsdException w:name="annotation subject" w:semiHidden="1" w:unhideWhenUsed="1"/>
+    <w:lsdException w:name="No List" w:semiHidden="1" w:unhideWhenUsed="1"/>
+    <w:lsdException w:name="Outline List 1" w:semiHidden="1" w:unhideWhenUsed="1"/>
+    <w:lsdException w:name="Outline List 2" w:semiHidden="1" w:unhideWhenUsed="1"/>
+    <w:lsdException w:name="Outline List 3" w:semiHidden="1" w:unhideWhenUsed="1"/>
+    <w:lsdException w:name="Table Simple 1" w:semiHidden="1" w:unhideWhenUsed="1"/>
+    <w:lsdException w:name="Table Simple 2" w:semiHidden="1" w:unhideWhenUsed="1"/>
+    <w:lsdException w:name="Table Simple 3" w:semiHidden="1" w:unhideWhenUsed="1"/>
+    <w:lsdException w:name="Table Classic 1" w:semiHidden="1" w:unhideWhenUsed="1"/>
+    <w:lsdException w:name="Table Classic 2" w:semiHidden="1" w:unhideWhenUsed="1"/>
+    <w:lsdException w:name="Table Classic 3" w:semiHidden="1" w:unhideWhenUsed="1"/>
+    <w:lsdException w:name="Table Classic 4" w:semiHidden="1" w:unhideWhenUsed="1"/>
+    <w:lsdException w:name="Table Colorful 1" w:semiHidden="1" w:unhideWhenUsed="1"/>
+    <w:lsdException w:name="Table Colorful 2" w:semiHidden="1" w:unhideWhenUsed="1"/>
+    <w:lsdException w:name="Table Colorful 3" w:semiHidden="1" w:unhideWhenUsed="1"/>
+    <w:lsdException w:name="Table Columns 1" w:semiHidden="1" w:unhideWhenUsed="1"/>
+    <w:lsdException w:name="Table Columns 2" w:semiHidden="1" w:unhideWhenUsed="1"/>
+    <w:lsdException w:name="Table Columns 3" w:semiHidden="1" w:unhideWhenUsed="1"/>
+    <w:lsdException w:name="Table Columns 4" w:semiHidden="1" w:unhideWhenUsed="1"/>
+    <w:lsdException w:name="Table Columns 5" w:semiHidden="1" w:unhideWhenUsed="1"/>
+    <w:lsdException w:name="Table Grid 1" w:semiHidden="1" w:unhideWhenUsed="1"/>
+    <w:lsdException w:name="Table Grid 2" w:semiHidden="1" w:unhideWhenUsed="1"/>
+    <w:lsdException w:name="Table Grid 3" w:semiHidden="1" w:unhideWhenUsed="1"/>
+    <w:lsdException w:name="Table Grid 4" w:semiHidden="1" w:unhideWhenUsed="1"/>
+    <w:lsdException w:name="Table Grid 5" w:semiHidden="1" w:unhideWhenUsed="1"/>
+    <w:lsdException w:name="Table Grid 6" w:semiHidden="1" w:unhideWhenUsed="1"/>
+    <w:lsdException w:name="Table Grid 7" w:semiHidden="1" w:unhideWhenUsed="1"/>
+    <w:lsdException w:name="Table Grid 8" w:semiHidden="1" w:unhideWhenUsed="1"/>
+    <w:lsdException w:name="Table List 1" w:semiHidden="1" w:unhideWhenUsed="1"/>
+    <w:lsdException w:name="Table List 2" w:semiHidden="1" w:unhideWhenUsed="1"/>
+    <w:lsdException w:name="Table List 3" w:semiHidden="1" w:unhideWhenUsed="1"/>
+    <w:lsdException w:name="Table List 4" w:semiHidden="1" w:unhideWhenUsed="1"/>
+    <w:lsdException w:name="Table List 5" w:semiHidden="1" w:unhideWhenUsed="1"/>
+    <w:lsdException w:name="Table List 6" w:semiHidden="1" w:unhideWhenUsed="1"/>
+    <w:lsdException w:name="Table List 7" w:semiHidden="1" w:unhideWhenUsed="1"/>
+    <w:lsdException w:name="Table List 8" w:semiHidden="1" w:unhideWhenUsed="1"/>
+    <w:lsdException w:name="Table 3D effects 1" w:semiHidden="1" w:unhideWhenUsed="1"/>
+    <w:lsdException w:name="Table 3D effects 2" w:semiHidden="1" w:unhideWhenUsed="1"/>
+    <w:lsdException w:name="Table 3D effects 3" w:semiHidden="1" w:unhideWhenUsed="1"/>
+    <w:lsdException w:name="Table Contemporary" w:semiHidden="1" w:unhideWhenUsed="1"/>
+    <w:lsdException w:name="Table Elegant" w:semiHidden="1" w:unhideWhenUsed="1"/>
+    <w:lsdException w:name="Table Professional" w:semiHidden="1" w:unhideWhenUsed="1"/>
+    <w:lsdException w:name="Table Subtle 1" w:semiHidden="1" w:unhideWhenUsed="1"/>
+    <w:lsdException w:name="Table Subtle 2" w:semiHidden="1" w:unhideWhenUsed="1"/>
+    <w:lsdException w:name="Table Web 1" w:semiHidden="1" w:unhideWhenUsed="1"/>
+    <w:lsdException w:name="Table Web 2" w:semiHidden="1" w:unhideWhenUsed="1"/>
+    <w:lsdException w:name="Table Web 3" w:semiHidden="1" w:unhideWhenUsed="1"/>
+    <w:lsdException w:name="Balloon Text" w:semiHidden="1" w:unhideWhenUsed="1"/>
+    <w:lsdException w:name="Table Grid" w:uiPriority="39"/>
+    <w:lsdException w:name="Table Theme" w:semiHidden="1" w:unhideWhenUsed="1"/>
+    <w:lsdException w:name="Placeholder Text" w:semiHidden="1"/>
+    <w:lsdException w:name="No Spacing" w:uiPriority="1" w:qFormat="1"/>
+    <w:lsdException w:name="Light Shading" w:uiPriority="60"/>
+    <w:lsdException w:name="Light List" w:uiPriority="61"/>
+    <w:lsdException w:name="Light Grid" w:uiPriority="62"/>
+    <w:lsdException w:name="Medium Shading 1" w:uiPriority="63"/>
+    <w:lsdException w:name="Medium Shading 2" w:uiPriority="64"/>
+    <w:lsdException w:name="Medium List 1" w:uiPriority="65"/>
+    <w:lsdException w:name="Medium List 2" w:uiPriority="66"/>
+    <w:lsdException w:name="Medium Grid 1" w:uiPriority="67"/>
+    <w:lsdException w:name="Medium Grid 2" w:uiPriority="68"/>
+    <w:lsdException w:name="Medium Grid 3" w:uiPriority="69"/>
+    <w:lsdException w:name="Dark List" w:uiPriority="70"/>
+    <w:lsdException w:name="Colorful Shading" w:uiPriority="71"/>
+    <w:lsdException w:name="Colorful List" w:uiPriority="72"/>
+    <w:lsdException w:name="Colorful Grid" w:uiPriority="73"/>
+    <w:lsdException w:name="Light Shading Accent 1" w:uiPriority="60"/>
+    <w:lsdException w:name="Light List Accent 1" w:uiPriority="61"/>
+    <w:lsdException w:name="Light Grid Accent 1" w:uiPriority="62"/>
+    <w:lsdException w:name="Medium Shading 1 Accent 1" w:uiPriority="63"/>
+    <w:lsdException w:name="Medium Shading 2 Accent 1" w:uiPriority="64"/>
+    <w:lsdException w:name="Medium List 1 Accent 1" w:uiPriority="65"/>
+    <w:lsdException w:name="Revision" w:semiHidden="1"/>
+    <w:lsdException w:name="List Paragraph" w:uiPriority="34" w:qFormat="1"/>
+    <w:lsdException w:name="Quote" w:uiPriority="29" w:qFormat="1"/>
+    <w:lsdException w:name="Intense Quote" w:uiPriority="30" w:qFormat="1"/>
+    <w:lsdException w:name="Medium List 2 Accent 1" w:uiPriority="66"/>
+    <w:lsdException w:name="Medium Grid 1 Accent 1" w:uiPriority="67"/>
+    <w:lsdException w:name="Medium Grid 2 Accent 1" w:uiPriority="68"/>
+    <w:lsdException w:name="Medium Grid 3 Accent 1" w:uiPriority="69"/>
+    <w:lsdException w:name="Dark List Accent 1" w:uiPriority="70"/>
+    <w:lsdException w:name="Colorful Shading Accent 1" w:uiPriority="71"/>
+    <w:lsdException w:name="Colorful List Accent 1" w:uiPriority="72"/>
+    <w:lsdException w:name="Colorful Grid Accent 1" w:uiPriority="73"/>
+    <w:lsdException w:name="Light Shading Accent 2" w:uiPriority="60"/>
+    <w:lsdException w:name="Light List Accent 2" w:uiPriority="61"/>
+    <w:lsdException w:name="Light Grid Accent 2" w:uiPriority="62"/>
+    <w:lsdException w:name="Medium Shading 1 Accent 2" w:uiPriority="63"/>
+    <w:lsdException w:name="Medium Shading 2 Accent 2" w:uiPriority="64"/>
+    <w:lsdException w:name="Medium List 1 Accent 2" w:uiPriority="65"/>
+    <w:lsdException w:name="Medium List 2 Accent 2" w:uiPriority="66"/>
+    <w:lsdException w:name="Medium Grid 1 Accent 2" w:uiPriority="67"/>
+    <w:lsdException w:name="Medium Grid 2 Accent 2" w:uiPriority="68"/>
+    <w:lsdException w:name="Medium Grid 3 Accent 2" w:uiPriority="69"/>
+    <w:lsdException w:name="Dark List Accent 2" w:uiPriority="70"/>
+    <w:lsdException w:name="Colorful Shading Accent 2" w:uiPriority="71"/>
+    <w:lsdException w:name="Colorful List Accent 2" w:uiPriority="72"/>
+    <w:lsdException w:name="Colorful Grid Accent 2" w:uiPriority="73"/>
+    <w:lsdException w:name="Light Shading Accent 3" w:uiPriority="60"/>
+    <w:lsdException w:name="Light List Accent 3" w:uiPriority="61"/>
+    <w:lsdException w:name="Light Grid Accent 3" w:uiPriority="62"/>
+    <w:lsdException w:name="Medium Shading 1 Accent 3" w:uiPriority="63"/>
+    <w:lsdException w:name="Medium Shading 2 Accent 3" w:uiPriority="64"/>
+    <w:lsdException w:name="Medium List 1 Accent 3" w:uiPriority="65"/>
+    <w:lsdException w:name="Medium List 2 Accent 3" w:uiPriority="66"/>
+    <w:lsdException w:name="Medium Grid 1 Accent 3" w:uiPriority="67"/>
+    <w:lsdException w:name="Medium Grid 2 Accent 3" w:uiPriority="68"/>
+    <w:lsdException w:name="Medium Grid 3 Accent 3" w:uiPriority="69"/>
+    <w:lsdException w:name="Dark List Accent 3" w:uiPriority="70"/>
+    <w:lsdException w:name="Colorful Shading Accent 3" w:uiPriority="71"/>
+    <w:lsdException w:name="Colorful List Accent 3" w:uiPriority="72"/>
+    <w:lsdException w:name="Colorful Grid Accent 3" w:uiPriority="73"/>
+    <w:lsdException w:name="Light Shading Accent 4" w:uiPriority="60"/>
+    <w:lsdException w:name="Light List Accent 4" w:uiPriority="61"/>
+    <w:lsdException w:name="Light Grid Accent 4" w:uiPriority="62"/>
+    <w:lsdException w:name="Medium Shading 1 Accent 4" w:uiPriority="63"/>
+    <w:lsdException w:name="Medium Shading 2 Accent 4" w:uiPriority="64"/>
+    <w:lsdException w:name="Medium List 1 Accent 4" w:uiPriority="65"/>
+    <w:lsdException w:name="Medium List 2 Accent 4" w:uiPriority="66"/>
+    <w:lsdException w:name="Medium Grid 1 Accent 4" w:uiPriority="67"/>
+    <w:lsdException w:name="Medium Grid 2 Accent 4" w:uiPriority="68"/>
+    <w:lsdException w:name="Medium Grid 3 Accent 4" w:uiPriority="69"/>
+    <w:lsdException w:name="Dark List Accent 4" w:uiPriority="70"/>
+    <w:lsdException w:name="Colorful Shading Accent 4" w:uiPriority="71"/>
+    <w:lsdException w:name="Colorful List Accent 4" w:uiPriority="72"/>
+    <w:lsdException w:name="Colorful Grid Accent 4" w:uiPriority="73"/>
+    <w:lsdException w:name="Light Shading Accent 5" w:uiPriority="60"/>
+    <w:lsdException w:name="Light List Accent 5" w:uiPriority="61"/>
+    <w:lsdException w:name="Light Grid Accent 5" w:uiPriority="62"/>
+    <w:lsdException w:name="Medium Shading 1 Accent 5" w:uiPriority="63"/>
+    <w:lsdException w:name="Medium Shading 2 Accent 5" w:uiPriority="64"/>
+    <w:lsdException w:name="Medium List 1 Accent 5" w:uiPriority="65"/>
+    <w:lsdException w:name="Medium List 2 Accent 5" w:uiPriority="66"/>
+    <w:lsdException w:name="Medium Grid 1 Accent 5" w:uiPriority="67"/>
+    <w:lsdException w:name="Medium Grid 2 Accent 5" w:uiPriority="68"/>
+    <w:lsdException w:name="Medium Grid 3 Accent 5" w:uiPriority="69"/>
+    <w:lsdException w:name="Dark List Accent 5" w:uiPriority="70"/>
+    <w:lsdException w:name="Colorful Shading Accent 5" w:uiPriority="71"/>
+    <w:lsdException w:name="Colorful List Accent 5" w:uiPriority="72"/>
+    <w:lsdException w:name="Colorful Grid Accent 5" w:uiPriority="73"/>
+    <w:lsdException w:name="Light Shading Accent 6" w:uiPriority="60"/>
+    <w:lsdException w:name="Light List Accent 6" w:uiPriority="61"/>
+    <w:lsdException w:name="Light Grid Accent 6" w:uiPriority="62"/>
+    <w:lsdException w:name="Medium Shading 1 Accent 6" w:uiPriority="63"/>
+    <w:lsdException w:name="Medium Shading 2 Accent 6" w:uiPriority="64"/>
+    <w:lsdException w:name="Medium List 1 Accent 6" w:uiPriority="65"/>
+    <w:lsdException w:name="Medium List 2 Accent 6" w:uiPriority="66"/>
+    <w:lsdException w:name="Medium Grid 1 Accent 6" w:uiPriority="67"/>
+    <w:lsdException w:name="Medium Grid 2 Accent 6" w:uiPriority="68"/>
+    <w:lsdException w:name="Medium Grid 3 Accent 6" w:uiPriority="69"/>
+    <w:lsdException w:name="Dark List Accent 6" w:uiPriority="70"/>
+    <w:lsdException w:name="Colorful Shading Accent 6" w:uiPriority="71"/>
+    <w:lsdException w:name="Colorful List Accent 6" w:uiPriority="72"/>
+    <w:lsdException w:name="Colorful Grid Accent 6" w:uiPriority="73"/>
+    <w:lsdException w:name="Subtle Emphasis" w:uiPriority="19" w:qFormat="1"/>
+    <w:lsdException w:name="Intense Emphasis" w:uiPriority="21" w:qFormat="1"/>
+    <w:lsdException w:name="Subtle Reference" w:uiPriority="31" w:qFormat="1"/>
+    <w:lsdException w:name="Intense Reference" w:uiPriority="32" w:qFormat="1"/>
+    <w:lsdException w:name="Book Title" w:uiPriority="33" w:qFormat="1"/>
+    <w:lsdException w:name="Bibliography" w:semiHidden="1" w:uiPriority="37" w:unhideWhenUsed="1"/>
+    <w:lsdException w:name="TOC Heading" w:semiHidden="1" w:uiPriority="39" w:unhideWhenUsed="1" w:qFormat="1"/>
+    <w:lsdException w:name="Plain Table 1" w:uiPriority="41"/>
+    <w:lsdException w:name="Plain Table 2" w:uiPriority="42"/>
+    <w:lsdException w:name="Plain Table 3" w:uiPriority="43"/>
+    <w:lsdException w:name="Plain Table 4" w:uiPriority="44"/>
+    <w:lsdException w:name="Plain Table 5" w:uiPriority="45"/>
+    <w:lsdException w:name="Grid Table Light" w:uiPriority="40"/>
+    <w:lsdException w:name="Grid Table 1 Light" w:uiPriority="46"/>
+    <w:lsdException w:name="Grid Table 2" w:uiPriority="47"/>
+    <w:lsdException w:name="Grid Table 3" w:uiPriority="48"/>
+    <w:lsdException w:name="Grid Table 4" w:uiPriority="49"/>
+    <w:lsdException w:name="Grid Table 5 Dark" w:uiPriority="50"/>
+    <w:lsdException w:name="Grid Table 6 Colorful" w:uiPriority="51"/>
+    <w:lsdException w:name="Grid Table 7 Colorful" w:uiPriority="52"/>
+    <w:lsdException w:name="Grid Table 1 Light Accent 1" w:uiPriority="46"/>
+    <w:lsdException w:name="Grid Table 2 Accent 1" w:uiPriority="47"/>
+    <w:lsdException w:name="Grid Table 3 Accent 1" w:uiPriority="48"/>
+    <w:lsdException w:name="Grid Table 4 Accent 1" w:uiPriority="49"/>
+    <w:lsdException w:name="Grid Table 5 Dark Accent 1" w:uiPriority="50"/>
+    <w:lsdException w:name="Grid Table 6 Colorful Accent 1" w:uiPriority="51"/>
+    <w:lsdException w:name="Grid Table 7 Colorful Accent 1" w:uiPriority="52"/>
+    <w:lsdException w:name="Grid Table 1 Light Accent 2" w:uiPriority="46"/>
+    <w:lsdException w:name="Grid Table 2 Accent 2" w:uiPriority="47"/>
+    <w:lsdException w:name="Grid Table 3 Accent 2" w:uiPriority="48"/>
+    <w:lsdException w:name="Grid Table 4 Accent 2" w:uiPriority="49"/>
+    <w:lsdException w:name="Grid Table 5 Dark Accent 2" w:uiPriority="50"/>
+    <w:lsdException w:name="Grid Table 6 Colorful Accent 2" w:uiPriority="51"/>
+    <w:lsdException w:name="Grid Table 7 Colorful Accent 2" w:uiPriority="52"/>
+    <w:lsdException w:name="Grid Table 1 Light Accent 3" w:uiPriority="46"/>
+    <w:lsdException w:name="Grid Table 2 Accent 3" w:uiPriority="47"/>
+    <w:lsdException w:name="Grid Table 3 Accent 3" w:uiPriority="48"/>
+    <w:lsdException w:name="Grid Table 4 Accent 3" w:uiPriority="49"/>
+    <w:lsdException w:name="Grid Table 5 Dark Accent 3" w:uiPriority="50"/>
+    <w:lsdException w:name="Grid Table 6 Colorful Accent 3" w:uiPriority="51"/>
+    <w:lsdException w:name="Grid Table 7 Colorful Accent 3" w:uiPriority="52"/>
+    <w:lsdException w:name="Grid Table 1 Light Accent 4" w:uiPriority="46"/>
+    <w:lsdException w:name="Grid Table 2 Accent 4" w:uiPriority="47"/>
+    <w:lsdException w:name="Grid Table 3 Accent 4" w:uiPriority="48"/>
+    <w:lsdException w:name="Grid Table 4 Accent 4" w:uiPriority="49"/>
+    <w:lsdException w:name="Grid Table 5 Dark Accent 4" w:uiPriority="50"/>
+    <w:lsdException w:name="Grid Table 6 Colorful Accent 4" w:uiPriority="51"/>
+    <w:lsdException w:name="Grid Table 7 Colorful Accent 4" w:uiPriority="52"/>
+    <w:lsdException w:name="Grid Table 1 Light Accent 5" w:uiPriority="46"/>
+    <w:lsdException w:name="Grid Table 2 Accent 5" w:uiPriority="47"/>
+    <w:lsdException w:name="Grid Table 3 Accent 5" w:uiPriority="48"/>
+    <w:lsdException w:name="Grid Table 4 Accent 5" w:uiPriority="49"/>
+    <w:lsdException w:name="Grid Table 5 Dark Accent 5" w:uiPriority="50"/>
+    <w:lsdException w:name="Grid Table 6 Colorful Accent 5" w:uiPriority="51"/>
+    <w:lsdException w:name="Grid Table 7 Colorful Accent 5" w:uiPriority="52"/>
+    <w:lsdException w:name="Grid Table 1 Light Accent 6" w:uiPriority="46"/>
+    <w:lsdException w:name="Grid Table 2 Accent 6" w:uiPriority="47"/>
+    <w:lsdException w:name="Grid Table 3 Accent 6" w:uiPriority="48"/>
+    <w:lsdException w:name="Grid Table 4 Accent 6" w:uiPriority="49"/>
+    <w:lsdException w:name="Grid Table 5 Dark Accent 6" w:uiPriority="50"/>
+    <w:lsdException w:name="Grid Table 6 Colorful Accent 6" w:uiPriority="51"/>
+    <w:lsdException w:name="Grid Table 7 Colorful Accent 6" w:uiPriority="52"/>
+    <w:lsdException w:name="List Table 1 Light" w:uiPriority="46"/>
+    <w:lsdException w:name="List Table 2" w:uiPriority="47"/>
+    <w:lsdException w:name="List Table 3" w:uiPriority="48"/>
+    <w:lsdException w:name="List Table 4" w:uiPriority="49"/>
+    <w:lsdException w:name="List Table 5 Dark" w:uiPriority="50"/>
+    <w:lsdException w:name="List Table 6 Colorful" w:uiPriority="51"/>
+    <w:lsdException w:name="List Table 7 Colorful" w:uiPriority="52"/>
+    <w:lsdException w:name="List Table 1 Light Accent 1" w:uiPriority="46"/>
+    <w:lsdException w:name="List Table 2 Accent 1" w:uiPriority="47"/>
+    <w:lsdException w:name="List Table 3 Accent 1" w:uiPriority="48"/>
+    <w:lsdException w:name="List Table 4 Accent 1" w:uiPriority="49"/>
+    <w:lsdException w:name="List Table 5 Dark Accent 1" w:uiPriority="50"/>
+    <w:lsdException w:name="List Table 6 Colorful Accent 1" w:uiPriority="51"/>
+    <w:lsdException w:name="List Table 7 Colorful Accent 1" w:uiPriority="52"/>
+    <w:lsdException w:name="List Table 1 Light Accent 2" w:uiPriority="46"/>
+    <w:lsdException w:name="List Table 2 Accent 2" w:uiPriority="47"/>
+    <w:lsdException w:name="List Table 3 Accent 2" w:uiPriority="48"/>
+    <w:lsdException w:name="List Table 4 Accent 2" w:uiPriority="49"/>
+    <w:lsdException w:name="List Table 5 Dark Accent 2" w:uiPriority="50"/>
+    <w:lsdException w:name="List Table 6 Colorful Accent 2" w:uiPriority="51"/>
+    <w:lsdException w:name="List Table 7 Colorful Accent 2" w:uiPriority="52"/>
+    <w:lsdException w:name="List Table 1 Light Accent 3" w:uiPriority="46"/>
+    <w:lsdException w:name="List Table 2 Accent 3" w:uiPriority="47"/>
+    <w:lsdException w:name="List Table 3 Accent 3" w:uiPriority="48"/>
+    <w:lsdException w:name="List Table 4 Accent 3" w:uiPriority="49"/>
+    <w:lsdException w:name="List Table 5 Dark Accent 3" w:uiPriority="50"/>
+    <w:lsdException w:name="List Table 6 Colorful Accent 3" w:uiPriority="51"/>
+    <w:lsdException w:name="List Table 7 Colorful Accent 3" w:uiPriority="52"/>
+    <w:lsdException w:name="List Table 1 Light Accent 4" w:uiPriority="46"/>
+    <w:lsdException w:name="List Table 2 Accent 4" w:uiPriority="47"/>
+    <w:lsdException w:name="List Table 3 Accent 4" w:uiPriority="48"/>
+    <w:lsdException w:name="List Table 4 Accent 4" w:uiPriority="49"/>
+    <w:lsdException w:name="List Table 5 Dark Accent 4" w:uiPriority="50"/>
+    <w:lsdException w:name="List Table 6 Colorful Accent 4" w:uiPriority="51"/>
+    <w:lsdException w:name="List Table 7 Colorful Accent 4" w:uiPriority="52"/>
+    <w:lsdException w:name="List Table 1 Light Accent 5" w:uiPriority="46"/>
+    <w:lsdException w:name="List Table 2 Accent 5" w:uiPriority="47"/>
+    <w:lsdException w:name="List Table 3 Accent 5" w:uiPriority="48"/>
+    <w:lsdException w:name="List Table 4 Accent 5" w:uiPriority="49"/>
+    <w:lsdException w:name="List Table 5 Dark Accent 5" w:uiPriority="50"/>
+    <w:lsdException w:name="List Table 6 Colorful Accent 5" w:uiPriority="51"/>
+    <w:lsdException w:name="List Table 7 Colorful Accent 5" w:uiPriority="52"/>
+    <w:lsdException w:name="List Table 1 Light Accent 6" w:uiPriority="46"/>
+    <w:lsdException w:name="List Table 2 Accent 6" w:uiPriority="47"/>
+    <w:lsdException w:name="List Table 3 Accent 6" w:uiPriority="48"/>
+    <w:lsdException w:name="List Table 4 Accent 6" w:uiPriority="49"/>
+    <w:lsdException w:name="List Table 5 Dark Accent 6" w:uiPriority="50"/>
+    <w:lsdException w:name="List Table 6 Colorful Accent 6" w:uiPriority="51"/>
+    <w:lsdException w:name="List Table 7 Colorful Accent 6" w:uiPriority="52"/>
+    <w:lsdException w:name="Mention" w:semiHidden="1" w:unhideWhenUsed="1"/>
+    <w:lsdException w:name="Smart Hyperlink" w:semiHidden="1" w:unhideWhenUsed="1"/>
+    <w:lsdException w:name="Hashtag" w:semiHidden="1" w:unhideWhenUsed="1"/>
+    <w:lsdException w:name="Unresolved Mention" w:semiHidden="1" w:unhideWhenUsed="1"/>
+    <w:lsdException w:name="Smart Link" w:semiHidden="1" w:unhideWhenUsed="1"/>
   </w:latentStyles>
   <w:style w:type="paragraph" w:default="1" w:styleId="Normal">
     <w:name w:val="Normal"/>
     <w:qFormat/>
-    <w:rsid w:val="00EC6578"/>
   </w:style>
   <w:style w:type="paragraph" w:styleId="Ttulo1">
     <w:name w:val="heading 1"/>
@@ -5648,7 +7472,6 @@
     <w:uiPriority w:val="99"/>
     <w:semiHidden/>
     <w:unhideWhenUsed/>
-    <w:qFormat/>
     <w:tblPr>
       <w:tblInd w:w="0" w:type="dxa"/>
       <w:tblCellMar>
@@ -5685,6 +7508,7 @@
       <w:sz w:val="56"/>
       <w:szCs w:val="56"/>
       <w:lang w:eastAsia="es-ES"/>
+      <w14:ligatures w14:val="none"/>
     </w:rPr>
   </w:style>
   <w:style w:type="character" w:customStyle="1" w:styleId="TtuloCar">
@@ -5701,6 +7525,7 @@
       <w:sz w:val="56"/>
       <w:szCs w:val="56"/>
       <w:lang w:eastAsia="es-ES"/>
+      <w14:ligatures w14:val="none"/>
     </w:rPr>
   </w:style>
   <w:style w:type="paragraph" w:styleId="Subttulo">
@@ -5722,6 +7547,7 @@
       <w:spacing w:val="15"/>
       <w:kern w:val="0"/>
       <w:lang w:eastAsia="es-ES"/>
+      <w14:ligatures w14:val="none"/>
     </w:rPr>
   </w:style>
   <w:style w:type="character" w:customStyle="1" w:styleId="SubttuloCar">
@@ -5736,6 +7562,7 @@
       <w:spacing w:val="15"/>
       <w:kern w:val="0"/>
       <w:lang w:eastAsia="es-ES"/>
+      <w14:ligatures w14:val="none"/>
     </w:rPr>
   </w:style>
   <w:style w:type="paragraph" w:customStyle="1" w:styleId="EstiloTrabajos">
@@ -5756,6 +7583,7 @@
       <w:sz w:val="28"/>
       <w:szCs w:val="40"/>
       <w:lang w:eastAsia="es-ES"/>
+      <w14:ligatures w14:val="none"/>
     </w:rPr>
   </w:style>
   <w:style w:type="character" w:customStyle="1" w:styleId="EstiloTrabajosCar">
@@ -5769,6 +7597,7 @@
       <w:sz w:val="28"/>
       <w:szCs w:val="40"/>
       <w:lang w:eastAsia="es-ES"/>
+      <w14:ligatures w14:val="none"/>
     </w:rPr>
   </w:style>
   <w:style w:type="paragraph" w:styleId="NormalWeb">
@@ -5787,6 +7616,7 @@
       <w:sz w:val="24"/>
       <w:szCs w:val="24"/>
       <w:lang w:eastAsia="es-ES"/>
+      <w14:ligatures w14:val="none"/>
     </w:rPr>
   </w:style>
   <w:style w:type="character" w:styleId="Textoennegrita">
@@ -5822,7 +7652,7 @@
       <w:u w:val="single"/>
     </w:rPr>
   </w:style>
-  <w:style w:type="character" w:customStyle="1" w:styleId="UnresolvedMention">
+  <w:style w:type="character" w:styleId="Mencinsinresolver">
     <w:name w:val="Unresolved Mention"/>
     <w:basedOn w:val="Fuentedeprrafopredeter"/>
     <w:uiPriority w:val="99"/>
@@ -5872,7 +7702,7 @@
       <w:szCs w:val="26"/>
     </w:rPr>
   </w:style>
-  <w:style w:type="paragraph" w:styleId="TtulodeTDC">
+  <w:style w:type="paragraph" w:styleId="TtuloTDC">
     <w:name w:val="TOC Heading"/>
     <w:basedOn w:val="Ttulo1"/>
     <w:next w:val="Normal"/>
@@ -5886,6 +7716,7 @@
     <w:rPr>
       <w:kern w:val="0"/>
       <w:lang w:eastAsia="es-ES"/>
+      <w14:ligatures w14:val="none"/>
     </w:rPr>
   </w:style>
   <w:style w:type="paragraph" w:styleId="TDC1">
@@ -5957,37 +7788,35 @@
     <w:uiPriority w:val="99"/>
     <w:rsid w:val="0014608C"/>
   </w:style>
-  <w:style w:type="paragraph" w:styleId="Textodeglobo">
-    <w:name w:val="Balloon Text"/>
-    <w:basedOn w:val="Normal"/>
-    <w:link w:val="TextodegloboCar"/>
-    <w:uiPriority w:val="99"/>
-    <w:semiHidden/>
-    <w:unhideWhenUsed/>
-    <w:rsid w:val="008969AB"/>
-    <w:pPr>
-      <w:spacing w:after="0" w:line="240" w:lineRule="auto"/>
-    </w:pPr>
-    <w:rPr>
-      <w:rFonts w:ascii="Tahoma" w:hAnsi="Tahoma" w:cs="Tahoma"/>
-      <w:sz w:val="16"/>
-      <w:szCs w:val="16"/>
-    </w:rPr>
-  </w:style>
-  <w:style w:type="character" w:customStyle="1" w:styleId="TextodegloboCar">
-    <w:name w:val="Texto de globo Car"/>
-    <w:basedOn w:val="Fuentedeprrafopredeter"/>
-    <w:link w:val="Textodeglobo"/>
-    <w:uiPriority w:val="99"/>
-    <w:semiHidden/>
-    <w:rsid w:val="008969AB"/>
-    <w:rPr>
-      <w:rFonts w:ascii="Tahoma" w:hAnsi="Tahoma" w:cs="Tahoma"/>
-      <w:sz w:val="16"/>
-      <w:szCs w:val="16"/>
-    </w:rPr>
-  </w:style>
 </w:styles>
+</file>
+
+<file path=word/ink/ink1.xml><?xml version="1.0" encoding="utf-8"?>
+<inkml:ink xmlns:inkml="http://www.w3.org/2003/InkML">
+  <inkml:definitions>
+    <inkml:context xml:id="ctx0">
+      <inkml:inkSource xml:id="inkSrc0">
+        <inkml:traceFormat>
+          <inkml:channel name="X" type="integer" min="-2.14748E9" max="2.14748E9" units="cm"/>
+          <inkml:channel name="Y" type="integer" min="-2.14748E9" max="2.14748E9" units="cm"/>
+          <inkml:channel name="F" type="integer" max="32767" units="dev"/>
+        </inkml:traceFormat>
+        <inkml:channelProperties>
+          <inkml:channelProperty channel="X" name="resolution" value="1000" units="1/cm"/>
+          <inkml:channelProperty channel="Y" name="resolution" value="1000" units="1/cm"/>
+          <inkml:channelProperty channel="F" name="resolution" value="0" units="1/dev"/>
+        </inkml:channelProperties>
+      </inkml:inkSource>
+      <inkml:timestamp xml:id="ts0" timeString="2023-05-17T09:45:38.075"/>
+    </inkml:context>
+    <inkml:brush xml:id="br0">
+      <inkml:brushProperty name="width" value="0.05" units="cm"/>
+      <inkml:brushProperty name="height" value="0.05" units="cm"/>
+      <inkml:brushProperty name="color" value="#E71224"/>
+    </inkml:brush>
+  </inkml:definitions>
+  <inkml:trace contextRef="#ctx0" brushRef="#br0">0 1 24575,'0'0'-8191</inkml:trace>
+</inkml:ink>
 </file>
 
 <file path=word/theme/theme1.xml><?xml version="1.0" encoding="utf-8"?>
@@ -6033,7 +7862,7 @@
     </a:clrScheme>
     <a:fontScheme name="Office">
       <a:majorFont>
-        <a:latin typeface="Calibri Light"/>
+        <a:latin typeface="Calibri Light" panose="020F0302020204030204"/>
         <a:ea typeface=""/>
         <a:cs typeface=""/>
         <a:font script="Jpan" typeface="游ゴシック Light"/>
@@ -6085,7 +7914,7 @@
         <a:font script="Tfng" typeface="Ebrima"/>
       </a:majorFont>
       <a:minorFont>
-        <a:latin typeface="Calibri"/>
+        <a:latin typeface="Calibri" panose="020F0502020204030204"/>
         <a:ea typeface=""/>
         <a:cs typeface=""/>
         <a:font script="Jpan" typeface="游明朝"/>
@@ -6279,7 +8108,7 @@
   <a:extraClrSchemeLst/>
   <a:extLst>
     <a:ext uri="{05A4C25C-085E-4340-85A3-A5531E510DB2}">
-      <thm15:themeFamily xmlns="" xmlns:thm15="http://schemas.microsoft.com/office/thememl/2012/main" name="Office Theme" id="{62F939B6-93AF-4DB8-9C6B-D6C7DFDC589F}" vid="{4A3C46E8-61CC-4603-A589-7422A47A8E4A}"/>
+      <thm15:themeFamily xmlns:thm15="http://schemas.microsoft.com/office/thememl/2012/main" name="Office Theme" id="{62F939B6-93AF-4DB8-9C6B-D6C7DFDC589F}" vid="{4A3C46E8-61CC-4603-A589-7422A47A8E4A}"/>
     </a:ext>
   </a:extLst>
 </a:theme>

</xml_diff>